<commit_message>
function fixes for new tables (centers, teams)
</commit_message>
<xml_diff>
--- a/docs/Dashboard Technical Guide.docx
+++ b/docs/Dashboard Technical Guide.docx
@@ -12,6 +12,8 @@
       </w:sdtPr>
       <w:sdtEndPr/>
       <w:sdtContent>
+        <w:bookmarkStart w:id="0" w:name="_GoBack" w:displacedByCustomXml="prev"/>
+        <w:bookmarkEnd w:id="0" w:displacedByCustomXml="prev"/>
         <w:p>
           <w:pPr>
             <w:spacing w:line="276" w:lineRule="auto"/>
@@ -501,9 +503,10 @@
             <w:tabs>
               <w:tab w:val="right" w:leader="dot" w:pos="10790"/>
             </w:tabs>
-            <w:spacing w:line="276" w:lineRule="auto"/>
             <w:rPr>
               <w:noProof/>
+              <w:sz w:val="22"/>
+              <w:szCs w:val="22"/>
             </w:rPr>
           </w:pPr>
           <w:r>
@@ -515,7 +518,7 @@
           <w:r>
             <w:fldChar w:fldCharType="separate"/>
           </w:r>
-          <w:hyperlink w:anchor="_Toc24547439" w:history="1">
+          <w:hyperlink w:anchor="_Toc32490764" w:history="1">
             <w:r>
               <w:rPr>
                 <w:rStyle w:val="Hyperlink"/>
@@ -542,7 +545,7 @@
                 <w:noProof/>
                 <w:webHidden/>
               </w:rPr>
-              <w:instrText xml:space="preserve"> PAGEREF _Toc24547439 \h </w:instrText>
+              <w:instrText xml:space="preserve"> PAGEREF _Toc32490764 \h </w:instrText>
             </w:r>
             <w:r>
               <w:rPr>
@@ -579,18 +582,19 @@
             <w:tabs>
               <w:tab w:val="right" w:leader="dot" w:pos="10790"/>
             </w:tabs>
-            <w:spacing w:line="276" w:lineRule="auto"/>
             <w:rPr>
               <w:noProof/>
+              <w:sz w:val="22"/>
+              <w:szCs w:val="22"/>
             </w:rPr>
           </w:pPr>
-          <w:hyperlink w:anchor="_Toc24547440" w:history="1">
+          <w:hyperlink w:anchor="_Toc32490765" w:history="1">
             <w:r>
               <w:rPr>
                 <w:rStyle w:val="Hyperlink"/>
                 <w:noProof/>
               </w:rPr>
-              <w:t>Dashboard Layout</w:t>
+              <w:t>Setup for PACE-RI Dashboard</w:t>
             </w:r>
             <w:r>
               <w:rPr>
@@ -611,7 +615,7 @@
                 <w:noProof/>
                 <w:webHidden/>
               </w:rPr>
-              <w:instrText xml:space="preserve"> PAGEREF _Toc24547440 \h </w:instrText>
+              <w:instrText xml:space="preserve"> PAGEREF _Toc32490765 \h </w:instrText>
             </w:r>
             <w:r>
               <w:rPr>
@@ -648,17 +652,88 @@
             <w:tabs>
               <w:tab w:val="right" w:leader="dot" w:pos="10790"/>
             </w:tabs>
-            <w:spacing w:line="276" w:lineRule="auto"/>
             <w:rPr>
               <w:noProof/>
+              <w:sz w:val="22"/>
+              <w:szCs w:val="22"/>
             </w:rPr>
           </w:pPr>
-          <w:hyperlink w:anchor="_Toc24547441" w:history="1">
+          <w:hyperlink w:anchor="_Toc32490766" w:history="1">
             <w:r>
               <w:rPr>
                 <w:rStyle w:val="Hyperlink"/>
                 <w:noProof/>
               </w:rPr>
+              <w:t>Dashboard Layout</w:t>
+            </w:r>
+            <w:r>
+              <w:rPr>
+                <w:noProof/>
+                <w:webHidden/>
+              </w:rPr>
+              <w:tab/>
+            </w:r>
+            <w:r>
+              <w:rPr>
+                <w:noProof/>
+                <w:webHidden/>
+              </w:rPr>
+              <w:fldChar w:fldCharType="begin"/>
+            </w:r>
+            <w:r>
+              <w:rPr>
+                <w:noProof/>
+                <w:webHidden/>
+              </w:rPr>
+              <w:instrText xml:space="preserve"> PAGEREF _Toc32490766 \h </w:instrText>
+            </w:r>
+            <w:r>
+              <w:rPr>
+                <w:noProof/>
+                <w:webHidden/>
+              </w:rPr>
+            </w:r>
+            <w:r>
+              <w:rPr>
+                <w:noProof/>
+                <w:webHidden/>
+              </w:rPr>
+              <w:fldChar w:fldCharType="separate"/>
+            </w:r>
+            <w:r>
+              <w:rPr>
+                <w:noProof/>
+                <w:webHidden/>
+              </w:rPr>
+              <w:t>3</w:t>
+            </w:r>
+            <w:r>
+              <w:rPr>
+                <w:noProof/>
+                <w:webHidden/>
+              </w:rPr>
+              <w:fldChar w:fldCharType="end"/>
+            </w:r>
+          </w:hyperlink>
+        </w:p>
+        <w:p>
+          <w:pPr>
+            <w:pStyle w:val="TOC1"/>
+            <w:tabs>
+              <w:tab w:val="right" w:leader="dot" w:pos="10790"/>
+            </w:tabs>
+            <w:rPr>
+              <w:noProof/>
+              <w:sz w:val="22"/>
+              <w:szCs w:val="22"/>
+            </w:rPr>
+          </w:pPr>
+          <w:hyperlink w:anchor="_Toc32490767" w:history="1">
+            <w:r>
+              <w:rPr>
+                <w:rStyle w:val="Hyperlink"/>
+                <w:noProof/>
+              </w:rPr>
               <w:t>Running the Dashboard</w:t>
             </w:r>
             <w:r>
@@ -680,7 +755,7 @@
                 <w:noProof/>
                 <w:webHidden/>
               </w:rPr>
-              <w:instrText xml:space="preserve"> PAGEREF _Toc24547441 \h </w:instrText>
+              <w:instrText xml:space="preserve"> PAGEREF _Toc32490767 \h </w:instrText>
             </w:r>
             <w:r>
               <w:rPr>
@@ -700,7 +775,7 @@
                 <w:noProof/>
                 <w:webHidden/>
               </w:rPr>
-              <w:t>3</w:t>
+              <w:t>4</w:t>
             </w:r>
             <w:r>
               <w:rPr>
@@ -717,12 +792,13 @@
             <w:tabs>
               <w:tab w:val="right" w:leader="dot" w:pos="10790"/>
             </w:tabs>
-            <w:spacing w:line="276" w:lineRule="auto"/>
             <w:rPr>
               <w:noProof/>
+              <w:sz w:val="22"/>
+              <w:szCs w:val="22"/>
             </w:rPr>
           </w:pPr>
-          <w:hyperlink w:anchor="_Toc24547442" w:history="1">
+          <w:hyperlink w:anchor="_Toc32490768" w:history="1">
             <w:r>
               <w:rPr>
                 <w:rStyle w:val="Hyperlink"/>
@@ -749,7 +825,7 @@
                 <w:noProof/>
                 <w:webHidden/>
               </w:rPr>
-              <w:instrText xml:space="preserve"> PAGEREF _Toc24547442 \h </w:instrText>
+              <w:instrText xml:space="preserve"> PAGEREF _Toc32490768 \h </w:instrText>
             </w:r>
             <w:r>
               <w:rPr>
@@ -769,7 +845,7 @@
                 <w:noProof/>
                 <w:webHidden/>
               </w:rPr>
-              <w:t>3</w:t>
+              <w:t>4</w:t>
             </w:r>
             <w:r>
               <w:rPr>
@@ -786,12 +862,13 @@
             <w:tabs>
               <w:tab w:val="right" w:leader="dot" w:pos="10790"/>
             </w:tabs>
-            <w:spacing w:line="276" w:lineRule="auto"/>
             <w:rPr>
               <w:noProof/>
+              <w:sz w:val="22"/>
+              <w:szCs w:val="22"/>
             </w:rPr>
           </w:pPr>
-          <w:hyperlink w:anchor="_Toc24547443" w:history="1">
+          <w:hyperlink w:anchor="_Toc32490769" w:history="1">
             <w:r>
               <w:rPr>
                 <w:rStyle w:val="Hyperlink"/>
@@ -818,7 +895,7 @@
                 <w:noProof/>
                 <w:webHidden/>
               </w:rPr>
-              <w:instrText xml:space="preserve"> PAGEREF _Toc24547443 \h </w:instrText>
+              <w:instrText xml:space="preserve"> PAGEREF _Toc32490769 \h </w:instrText>
             </w:r>
             <w:r>
               <w:rPr>
@@ -838,7 +915,7 @@
                 <w:noProof/>
                 <w:webHidden/>
               </w:rPr>
-              <w:t>3</w:t>
+              <w:t>4</w:t>
             </w:r>
             <w:r>
               <w:rPr>
@@ -855,12 +932,13 @@
             <w:tabs>
               <w:tab w:val="right" w:leader="dot" w:pos="10790"/>
             </w:tabs>
-            <w:spacing w:line="276" w:lineRule="auto"/>
             <w:rPr>
               <w:noProof/>
+              <w:sz w:val="22"/>
+              <w:szCs w:val="22"/>
             </w:rPr>
           </w:pPr>
-          <w:hyperlink w:anchor="_Toc24547444" w:history="1">
+          <w:hyperlink w:anchor="_Toc32490770" w:history="1">
             <w:r>
               <w:rPr>
                 <w:rStyle w:val="Hyperlink"/>
@@ -887,7 +965,7 @@
                 <w:noProof/>
                 <w:webHidden/>
               </w:rPr>
-              <w:instrText xml:space="preserve"> PAGEREF _Toc24547444 \h </w:instrText>
+              <w:instrText xml:space="preserve"> PAGEREF _Toc32490770 \h </w:instrText>
             </w:r>
             <w:r>
               <w:rPr>
@@ -907,7 +985,7 @@
                 <w:noProof/>
                 <w:webHidden/>
               </w:rPr>
-              <w:t>3</w:t>
+              <w:t>4</w:t>
             </w:r>
             <w:r>
               <w:rPr>
@@ -924,18 +1002,19 @@
             <w:tabs>
               <w:tab w:val="right" w:leader="dot" w:pos="10790"/>
             </w:tabs>
-            <w:spacing w:line="276" w:lineRule="auto"/>
             <w:rPr>
               <w:noProof/>
+              <w:sz w:val="22"/>
+              <w:szCs w:val="22"/>
             </w:rPr>
           </w:pPr>
-          <w:hyperlink w:anchor="_Toc24547445" w:history="1">
+          <w:hyperlink w:anchor="_Toc32490771" w:history="1">
             <w:r>
               <w:rPr>
                 <w:rStyle w:val="Hyperlink"/>
                 <w:noProof/>
               </w:rPr>
-              <w:t>Pace_Dash Folder</w:t>
+              <w:t>Starting Folder</w:t>
             </w:r>
             <w:r>
               <w:rPr>
@@ -956,7 +1035,7 @@
                 <w:noProof/>
                 <w:webHidden/>
               </w:rPr>
-              <w:instrText xml:space="preserve"> PAGEREF _Toc24547445 \h </w:instrText>
+              <w:instrText xml:space="preserve"> PAGEREF _Toc32490771 \h </w:instrText>
             </w:r>
             <w:r>
               <w:rPr>
@@ -976,7 +1055,7 @@
                 <w:noProof/>
                 <w:webHidden/>
               </w:rPr>
-              <w:t>3</w:t>
+              <w:t>4</w:t>
             </w:r>
             <w:r>
               <w:rPr>
@@ -993,12 +1072,13 @@
             <w:tabs>
               <w:tab w:val="right" w:leader="dot" w:pos="10790"/>
             </w:tabs>
-            <w:spacing w:line="276" w:lineRule="auto"/>
             <w:rPr>
               <w:noProof/>
+              <w:sz w:val="22"/>
+              <w:szCs w:val="22"/>
             </w:rPr>
           </w:pPr>
-          <w:hyperlink w:anchor="_Toc24547446" w:history="1">
+          <w:hyperlink w:anchor="_Toc32490772" w:history="1">
             <w:r>
               <w:rPr>
                 <w:rStyle w:val="Hyperlink"/>
@@ -1025,7 +1105,7 @@
                 <w:noProof/>
                 <w:webHidden/>
               </w:rPr>
-              <w:instrText xml:space="preserve"> PAGEREF _Toc24547446 \h </w:instrText>
+              <w:instrText xml:space="preserve"> PAGEREF _Toc32490772 \h </w:instrText>
             </w:r>
             <w:r>
               <w:rPr>
@@ -1045,7 +1125,7 @@
                 <w:noProof/>
                 <w:webHidden/>
               </w:rPr>
-              <w:t>4</w:t>
+              <w:t>5</w:t>
             </w:r>
             <w:r>
               <w:rPr>
@@ -1062,12 +1142,13 @@
             <w:tabs>
               <w:tab w:val="right" w:leader="dot" w:pos="10790"/>
             </w:tabs>
-            <w:spacing w:line="276" w:lineRule="auto"/>
             <w:rPr>
               <w:noProof/>
+              <w:sz w:val="22"/>
+              <w:szCs w:val="22"/>
             </w:rPr>
           </w:pPr>
-          <w:hyperlink w:anchor="_Toc24547447" w:history="1">
+          <w:hyperlink w:anchor="_Toc32490773" w:history="1">
             <w:r>
               <w:rPr>
                 <w:rStyle w:val="Hyperlink"/>
@@ -1094,7 +1175,7 @@
                 <w:noProof/>
                 <w:webHidden/>
               </w:rPr>
-              <w:instrText xml:space="preserve"> PAGEREF _Toc24547447 \h </w:instrText>
+              <w:instrText xml:space="preserve"> PAGEREF _Toc32490773 \h </w:instrText>
             </w:r>
             <w:r>
               <w:rPr>
@@ -1131,12 +1212,13 @@
             <w:tabs>
               <w:tab w:val="right" w:leader="dot" w:pos="10790"/>
             </w:tabs>
-            <w:spacing w:line="276" w:lineRule="auto"/>
             <w:rPr>
               <w:noProof/>
+              <w:sz w:val="22"/>
+              <w:szCs w:val="22"/>
             </w:rPr>
           </w:pPr>
-          <w:hyperlink w:anchor="_Toc24547448" w:history="1">
+          <w:hyperlink w:anchor="_Toc32490774" w:history="1">
             <w:r>
               <w:rPr>
                 <w:rStyle w:val="Hyperlink"/>
@@ -1163,7 +1245,7 @@
                 <w:noProof/>
                 <w:webHidden/>
               </w:rPr>
-              <w:instrText xml:space="preserve"> PAGEREF _Toc24547448 \h </w:instrText>
+              <w:instrText xml:space="preserve"> PAGEREF _Toc32490774 \h </w:instrText>
             </w:r>
             <w:r>
               <w:rPr>
@@ -1200,12 +1282,13 @@
             <w:tabs>
               <w:tab w:val="right" w:leader="dot" w:pos="10790"/>
             </w:tabs>
-            <w:spacing w:line="276" w:lineRule="auto"/>
             <w:rPr>
               <w:noProof/>
+              <w:sz w:val="22"/>
+              <w:szCs w:val="22"/>
             </w:rPr>
           </w:pPr>
-          <w:hyperlink w:anchor="_Toc24547449" w:history="1">
+          <w:hyperlink w:anchor="_Toc32490775" w:history="1">
             <w:r>
               <w:rPr>
                 <w:rStyle w:val="Hyperlink"/>
@@ -1233,7 +1316,7 @@
                 <w:noProof/>
                 <w:webHidden/>
               </w:rPr>
-              <w:instrText xml:space="preserve"> PAGEREF _Toc24547449 \h </w:instrText>
+              <w:instrText xml:space="preserve"> PAGEREF _Toc32490775 \h </w:instrText>
             </w:r>
             <w:r>
               <w:rPr>
@@ -1270,12 +1353,13 @@
             <w:tabs>
               <w:tab w:val="right" w:leader="dot" w:pos="10790"/>
             </w:tabs>
-            <w:spacing w:line="276" w:lineRule="auto"/>
             <w:rPr>
               <w:noProof/>
+              <w:sz w:val="22"/>
+              <w:szCs w:val="22"/>
             </w:rPr>
           </w:pPr>
-          <w:hyperlink w:anchor="_Toc24547450" w:history="1">
+          <w:hyperlink w:anchor="_Toc32490776" w:history="1">
             <w:r>
               <w:rPr>
                 <w:rStyle w:val="Hyperlink"/>
@@ -1303,7 +1387,7 @@
                 <w:noProof/>
                 <w:webHidden/>
               </w:rPr>
-              <w:instrText xml:space="preserve"> PAGEREF _Toc24547450 \h </w:instrText>
+              <w:instrText xml:space="preserve"> PAGEREF _Toc32490776 \h </w:instrText>
             </w:r>
             <w:r>
               <w:rPr>
@@ -1340,12 +1424,13 @@
             <w:tabs>
               <w:tab w:val="right" w:leader="dot" w:pos="10790"/>
             </w:tabs>
-            <w:spacing w:line="276" w:lineRule="auto"/>
             <w:rPr>
               <w:noProof/>
+              <w:sz w:val="22"/>
+              <w:szCs w:val="22"/>
             </w:rPr>
           </w:pPr>
-          <w:hyperlink w:anchor="_Toc24547451" w:history="1">
+          <w:hyperlink w:anchor="_Toc32490777" w:history="1">
             <w:r>
               <w:rPr>
                 <w:rStyle w:val="Hyperlink"/>
@@ -1373,7 +1458,7 @@
                 <w:noProof/>
                 <w:webHidden/>
               </w:rPr>
-              <w:instrText xml:space="preserve"> PAGEREF _Toc24547451 \h </w:instrText>
+              <w:instrText xml:space="preserve"> PAGEREF _Toc32490777 \h </w:instrText>
             </w:r>
             <w:r>
               <w:rPr>
@@ -1410,12 +1495,13 @@
             <w:tabs>
               <w:tab w:val="right" w:leader="dot" w:pos="10790"/>
             </w:tabs>
-            <w:spacing w:line="276" w:lineRule="auto"/>
             <w:rPr>
               <w:noProof/>
+              <w:sz w:val="22"/>
+              <w:szCs w:val="22"/>
             </w:rPr>
           </w:pPr>
-          <w:hyperlink w:anchor="_Toc24547452" w:history="1">
+          <w:hyperlink w:anchor="_Toc32490778" w:history="1">
             <w:r>
               <w:rPr>
                 <w:rStyle w:val="Hyperlink"/>
@@ -1443,7 +1529,7 @@
                 <w:noProof/>
                 <w:webHidden/>
               </w:rPr>
-              <w:instrText xml:space="preserve"> PAGEREF _Toc24547452 \h </w:instrText>
+              <w:instrText xml:space="preserve"> PAGEREF _Toc32490778 \h </w:instrText>
             </w:r>
             <w:r>
               <w:rPr>
@@ -1480,12 +1566,13 @@
             <w:tabs>
               <w:tab w:val="right" w:leader="dot" w:pos="10790"/>
             </w:tabs>
-            <w:spacing w:line="276" w:lineRule="auto"/>
             <w:rPr>
               <w:noProof/>
+              <w:sz w:val="22"/>
+              <w:szCs w:val="22"/>
             </w:rPr>
           </w:pPr>
-          <w:hyperlink w:anchor="_Toc24547453" w:history="1">
+          <w:hyperlink w:anchor="_Toc32490779" w:history="1">
             <w:r>
               <w:rPr>
                 <w:rStyle w:val="Hyperlink"/>
@@ -1513,7 +1600,7 @@
                 <w:noProof/>
                 <w:webHidden/>
               </w:rPr>
-              <w:instrText xml:space="preserve"> PAGEREF _Toc24547453 \h </w:instrText>
+              <w:instrText xml:space="preserve"> PAGEREF _Toc32490779 \h </w:instrText>
             </w:r>
             <w:r>
               <w:rPr>
@@ -1533,7 +1620,7 @@
                 <w:noProof/>
                 <w:webHidden/>
               </w:rPr>
-              <w:t>7</w:t>
+              <w:t>8</w:t>
             </w:r>
             <w:r>
               <w:rPr>
@@ -1550,12 +1637,13 @@
             <w:tabs>
               <w:tab w:val="right" w:leader="dot" w:pos="10790"/>
             </w:tabs>
-            <w:spacing w:line="276" w:lineRule="auto"/>
             <w:rPr>
               <w:noProof/>
+              <w:sz w:val="22"/>
+              <w:szCs w:val="22"/>
             </w:rPr>
           </w:pPr>
-          <w:hyperlink w:anchor="_Toc24547454" w:history="1">
+          <w:hyperlink w:anchor="_Toc32490780" w:history="1">
             <w:r>
               <w:rPr>
                 <w:rStyle w:val="Hyperlink"/>
@@ -1582,7 +1670,7 @@
                 <w:noProof/>
                 <w:webHidden/>
               </w:rPr>
-              <w:instrText xml:space="preserve"> PAGEREF _Toc24547454 \h </w:instrText>
+              <w:instrText xml:space="preserve"> PAGEREF _Toc32490780 \h </w:instrText>
             </w:r>
             <w:r>
               <w:rPr>
@@ -1602,7 +1690,7 @@
                 <w:noProof/>
                 <w:webHidden/>
               </w:rPr>
-              <w:t>7</w:t>
+              <w:t>8</w:t>
             </w:r>
             <w:r>
               <w:rPr>
@@ -1619,12 +1707,13 @@
             <w:tabs>
               <w:tab w:val="right" w:leader="dot" w:pos="10790"/>
             </w:tabs>
-            <w:spacing w:line="276" w:lineRule="auto"/>
             <w:rPr>
               <w:noProof/>
+              <w:sz w:val="22"/>
+              <w:szCs w:val="22"/>
             </w:rPr>
           </w:pPr>
-          <w:hyperlink w:anchor="_Toc24547455" w:history="1">
+          <w:hyperlink w:anchor="_Toc32490781" w:history="1">
             <w:r>
               <w:rPr>
                 <w:rStyle w:val="Hyperlink"/>
@@ -1651,7 +1740,7 @@
                 <w:noProof/>
                 <w:webHidden/>
               </w:rPr>
-              <w:instrText xml:space="preserve"> PAGEREF _Toc24547455 \h </w:instrText>
+              <w:instrText xml:space="preserve"> PAGEREF _Toc32490781 \h </w:instrText>
             </w:r>
             <w:r>
               <w:rPr>
@@ -1688,12 +1777,13 @@
             <w:tabs>
               <w:tab w:val="right" w:leader="dot" w:pos="10790"/>
             </w:tabs>
-            <w:spacing w:line="276" w:lineRule="auto"/>
             <w:rPr>
               <w:noProof/>
+              <w:sz w:val="22"/>
+              <w:szCs w:val="22"/>
             </w:rPr>
           </w:pPr>
-          <w:hyperlink w:anchor="_Toc24547456" w:history="1">
+          <w:hyperlink w:anchor="_Toc32490782" w:history="1">
             <w:r>
               <w:rPr>
                 <w:rStyle w:val="Hyperlink"/>
@@ -1720,7 +1810,7 @@
                 <w:noProof/>
                 <w:webHidden/>
               </w:rPr>
-              <w:instrText xml:space="preserve"> PAGEREF _Toc24547456 \h </w:instrText>
+              <w:instrText xml:space="preserve"> PAGEREF _Toc32490782 \h </w:instrText>
             </w:r>
             <w:r>
               <w:rPr>
@@ -1757,12 +1847,13 @@
             <w:tabs>
               <w:tab w:val="right" w:leader="dot" w:pos="10790"/>
             </w:tabs>
-            <w:spacing w:line="276" w:lineRule="auto"/>
             <w:rPr>
               <w:noProof/>
+              <w:sz w:val="22"/>
+              <w:szCs w:val="22"/>
             </w:rPr>
           </w:pPr>
-          <w:hyperlink w:anchor="_Toc24547457" w:history="1">
+          <w:hyperlink w:anchor="_Toc32490783" w:history="1">
             <w:r>
               <w:rPr>
                 <w:rStyle w:val="Hyperlink"/>
@@ -1789,7 +1880,7 @@
                 <w:noProof/>
                 <w:webHidden/>
               </w:rPr>
-              <w:instrText xml:space="preserve"> PAGEREF _Toc24547457 \h </w:instrText>
+              <w:instrText xml:space="preserve"> PAGEREF _Toc32490783 \h </w:instrText>
             </w:r>
             <w:r>
               <w:rPr>
@@ -1809,7 +1900,7 @@
                 <w:noProof/>
                 <w:webHidden/>
               </w:rPr>
-              <w:t>8</w:t>
+              <w:t>9</w:t>
             </w:r>
             <w:r>
               <w:rPr>
@@ -1872,14 +1963,14 @@
         <w:pStyle w:val="Heading1"/>
         <w:spacing w:line="276" w:lineRule="auto"/>
       </w:pPr>
-      <w:bookmarkStart w:id="0" w:name="_Toc24547439"/>
+      <w:bookmarkStart w:id="1" w:name="_Toc32490764"/>
       <w:r>
         <w:t>O</w:t>
       </w:r>
       <w:r>
         <w:t>verview</w:t>
       </w:r>
-      <w:bookmarkEnd w:id="0"/>
+      <w:bookmarkEnd w:id="1"/>
     </w:p>
     <w:p>
       <w:pPr>
@@ -2045,18 +2136,152 @@
           <w:sz w:val="23"/>
           <w:szCs w:val="23"/>
         </w:rPr>
-        <w:t xml:space="preserve"> the </w:t>
-      </w:r>
-      <w:proofErr w:type="spellStart"/>
-      <w:r>
-        <w:rPr>
-          <w:rFonts w:ascii="Arial" w:hAnsi="Arial" w:cs="Arial"/>
-          <w:sz w:val="23"/>
-          <w:szCs w:val="23"/>
-        </w:rPr>
-        <w:t>werkzeug.security</w:t>
-      </w:r>
-      <w:proofErr w:type="spellEnd"/>
+        <w:t xml:space="preserve"> the werkzeug.security and flask_login packages.</w:t>
+      </w:r>
+    </w:p>
+    <w:p>
+      <w:pPr>
+        <w:spacing w:line="276" w:lineRule="auto"/>
+        <w:rPr>
+          <w:rFonts w:ascii="Arial" w:hAnsi="Arial" w:cs="Arial"/>
+          <w:sz w:val="23"/>
+          <w:szCs w:val="23"/>
+        </w:rPr>
+      </w:pPr>
+      <w:r>
+        <w:rPr>
+          <w:rFonts w:ascii="Arial" w:hAnsi="Arial" w:cs="Arial"/>
+          <w:sz w:val="23"/>
+          <w:szCs w:val="23"/>
+        </w:rPr>
+        <w:t xml:space="preserve">The application is hosted on a windows server 2008 R2 instance. It uses the cheroot package to establish </w:t>
+      </w:r>
+      <w:r>
+        <w:rPr>
+          <w:rFonts w:ascii="Arial" w:hAnsi="Arial" w:cs="Arial"/>
+          <w:sz w:val="23"/>
+          <w:szCs w:val="23"/>
+        </w:rPr>
+        <w:t xml:space="preserve">an </w:t>
+      </w:r>
+      <w:r>
+        <w:rPr>
+          <w:rFonts w:ascii="Arial" w:hAnsi="Arial" w:cs="Arial"/>
+          <w:sz w:val="23"/>
+          <w:szCs w:val="23"/>
+        </w:rPr>
+        <w:t xml:space="preserve">HTTP </w:t>
+      </w:r>
+      <w:r>
+        <w:rPr>
+          <w:rFonts w:ascii="Arial" w:hAnsi="Arial" w:cs="Arial"/>
+          <w:sz w:val="23"/>
+          <w:szCs w:val="23"/>
+        </w:rPr>
+        <w:t>server</w:t>
+      </w:r>
+      <w:r>
+        <w:rPr>
+          <w:rFonts w:ascii="Arial" w:hAnsi="Arial" w:cs="Arial"/>
+          <w:sz w:val="23"/>
+          <w:szCs w:val="23"/>
+        </w:rPr>
+        <w:t xml:space="preserve"> that calls a WSGI application (which is </w:t>
+      </w:r>
+      <w:r>
+        <w:rPr>
+          <w:rFonts w:ascii="Arial" w:hAnsi="Arial" w:cs="Arial"/>
+          <w:sz w:val="23"/>
+          <w:szCs w:val="23"/>
+        </w:rPr>
+        <w:t xml:space="preserve">our </w:t>
+      </w:r>
+      <w:r>
+        <w:rPr>
+          <w:rFonts w:ascii="Arial" w:hAnsi="Arial" w:cs="Arial"/>
+          <w:sz w:val="23"/>
+          <w:szCs w:val="23"/>
+        </w:rPr>
+        <w:t>flask app). WSGI is a calling convention for the server to forward request to our web application.</w:t>
+      </w:r>
+    </w:p>
+    <w:p>
+      <w:pPr>
+        <w:spacing w:line="276" w:lineRule="auto"/>
+        <w:rPr>
+          <w:rFonts w:ascii="Arial" w:hAnsi="Arial" w:cs="Arial"/>
+          <w:sz w:val="23"/>
+          <w:szCs w:val="23"/>
+        </w:rPr>
+      </w:pPr>
+      <w:r>
+        <w:rPr>
+          <w:rFonts w:ascii="Arial" w:hAnsi="Arial" w:cs="Arial"/>
+          <w:sz w:val="23"/>
+          <w:szCs w:val="23"/>
+        </w:rPr>
+        <w:t xml:space="preserve">The </w:t>
+      </w:r>
+      <w:r>
+        <w:rPr>
+          <w:rFonts w:ascii="Arial" w:hAnsi="Arial" w:cs="Arial"/>
+          <w:i/>
+          <w:iCs/>
+          <w:sz w:val="23"/>
+          <w:szCs w:val="23"/>
+        </w:rPr>
+        <w:t>paceutils</w:t>
+      </w:r>
+      <w:r>
+        <w:rPr>
+          <w:rFonts w:ascii="Arial" w:hAnsi="Arial" w:cs="Arial"/>
+          <w:sz w:val="23"/>
+          <w:szCs w:val="23"/>
+        </w:rPr>
+        <w:t xml:space="preserve"> package (custom </w:t>
+      </w:r>
+      <w:r>
+        <w:rPr>
+          <w:rFonts w:ascii="Arial" w:hAnsi="Arial" w:cs="Arial"/>
+          <w:sz w:val="23"/>
+          <w:szCs w:val="23"/>
+        </w:rPr>
+        <w:t xml:space="preserve">python </w:t>
+      </w:r>
+      <w:r>
+        <w:rPr>
+          <w:rFonts w:ascii="Arial" w:hAnsi="Arial" w:cs="Arial"/>
+          <w:sz w:val="23"/>
+          <w:szCs w:val="23"/>
+        </w:rPr>
+        <w:t>package at PACE-RI) is used for most calculations and database queries.</w:t>
+      </w:r>
+    </w:p>
+    <w:p>
+      <w:pPr>
+        <w:spacing w:line="276" w:lineRule="auto"/>
+        <w:rPr>
+          <w:rFonts w:ascii="Arial" w:hAnsi="Arial" w:cs="Arial"/>
+          <w:sz w:val="23"/>
+          <w:szCs w:val="23"/>
+        </w:rPr>
+      </w:pPr>
+      <w:r>
+        <w:rPr>
+          <w:rFonts w:ascii="Arial" w:hAnsi="Arial" w:cs="Arial"/>
+          <w:sz w:val="23"/>
+          <w:szCs w:val="23"/>
+        </w:rPr>
+        <w:t>The dashboard pulls data from the PaceDashboard</w:t>
+      </w:r>
+      <w:r>
+        <w:rPr>
+          <w:rFonts w:ascii="Arial" w:hAnsi="Arial" w:cs="Arial"/>
+          <w:sz w:val="23"/>
+          <w:szCs w:val="23"/>
+        </w:rPr>
+        <w:t>.db</w:t>
+      </w:r>
       <w:r>
         <w:rPr>
           <w:rFonts w:ascii="Arial" w:hAnsi="Arial" w:cs="Arial"/>
@@ -2065,23 +2290,37 @@
         </w:rPr>
         <w:t xml:space="preserve"> and </w:t>
       </w:r>
-      <w:proofErr w:type="spellStart"/>
-      <w:r>
-        <w:rPr>
-          <w:rFonts w:ascii="Arial" w:hAnsi="Arial" w:cs="Arial"/>
-          <w:sz w:val="23"/>
-          <w:szCs w:val="23"/>
-        </w:rPr>
-        <w:t>flask_login</w:t>
-      </w:r>
-      <w:proofErr w:type="spellEnd"/>
-      <w:r>
-        <w:rPr>
-          <w:rFonts w:ascii="Arial" w:hAnsi="Arial" w:cs="Arial"/>
-          <w:sz w:val="23"/>
-          <w:szCs w:val="23"/>
-        </w:rPr>
-        <w:t xml:space="preserve"> packages.</w:t>
+      <w:r>
+        <w:rPr>
+          <w:rFonts w:ascii="Arial" w:hAnsi="Arial" w:cs="Arial"/>
+          <w:sz w:val="23"/>
+          <w:szCs w:val="23"/>
+        </w:rPr>
+        <w:t>a</w:t>
+      </w:r>
+      <w:r>
+        <w:rPr>
+          <w:rFonts w:ascii="Arial" w:hAnsi="Arial" w:cs="Arial"/>
+          <w:sz w:val="23"/>
+          <w:szCs w:val="23"/>
+        </w:rPr>
+        <w:t>gg</w:t>
+      </w:r>
+      <w:r>
+        <w:rPr>
+          <w:rFonts w:ascii="Arial" w:hAnsi="Arial" w:cs="Arial"/>
+          <w:sz w:val="23"/>
+          <w:szCs w:val="23"/>
+        </w:rPr>
+        <w:t>.db</w:t>
+      </w:r>
+      <w:r>
+        <w:rPr>
+          <w:rFonts w:ascii="Arial" w:hAnsi="Arial" w:cs="Arial"/>
+          <w:sz w:val="23"/>
+          <w:szCs w:val="23"/>
+        </w:rPr>
+        <w:t xml:space="preserve"> SQLite databases.</w:t>
       </w:r>
     </w:p>
     <w:p>
@@ -2099,55 +2338,7 @@
           <w:sz w:val="23"/>
           <w:szCs w:val="23"/>
         </w:rPr>
-        <w:t xml:space="preserve">The application is hosted on a windows server 2008 R2 instance. It uses the cheroot package to establish </w:t>
-      </w:r>
-      <w:r>
-        <w:rPr>
-          <w:rFonts w:ascii="Arial" w:hAnsi="Arial" w:cs="Arial"/>
-          <w:sz w:val="23"/>
-          <w:szCs w:val="23"/>
-        </w:rPr>
-        <w:t xml:space="preserve">an </w:t>
-      </w:r>
-      <w:r>
-        <w:rPr>
-          <w:rFonts w:ascii="Arial" w:hAnsi="Arial" w:cs="Arial"/>
-          <w:sz w:val="23"/>
-          <w:szCs w:val="23"/>
-        </w:rPr>
-        <w:t xml:space="preserve">HTTP </w:t>
-      </w:r>
-      <w:r>
-        <w:rPr>
-          <w:rFonts w:ascii="Arial" w:hAnsi="Arial" w:cs="Arial"/>
-          <w:sz w:val="23"/>
-          <w:szCs w:val="23"/>
-        </w:rPr>
-        <w:t>server</w:t>
-      </w:r>
-      <w:r>
-        <w:rPr>
-          <w:rFonts w:ascii="Arial" w:hAnsi="Arial" w:cs="Arial"/>
-          <w:sz w:val="23"/>
-          <w:szCs w:val="23"/>
-        </w:rPr>
-        <w:t xml:space="preserve"> that calls a WSGI application (which is </w:t>
-      </w:r>
-      <w:r>
-        <w:rPr>
-          <w:rFonts w:ascii="Arial" w:hAnsi="Arial" w:cs="Arial"/>
-          <w:sz w:val="23"/>
-          <w:szCs w:val="23"/>
-        </w:rPr>
-        <w:t xml:space="preserve">our </w:t>
-      </w:r>
-      <w:r>
-        <w:rPr>
-          <w:rFonts w:ascii="Arial" w:hAnsi="Arial" w:cs="Arial"/>
-          <w:sz w:val="23"/>
-          <w:szCs w:val="23"/>
-        </w:rPr>
-        <w:t>flask app). WSGI is a calling convention for the server to forward request to our web application.</w:t>
+        <w:t>The core python packages used in the dashboard are plotly, dash, werkzeug, flask, flask_login, and pandas. A full list of dependencies is in the environment file.</w:t>
       </w:r>
     </w:p>
     <w:p>
@@ -2155,210 +2346,6 @@
         <w:spacing w:line="276" w:lineRule="auto"/>
         <w:rPr>
           <w:rFonts w:ascii="Arial" w:hAnsi="Arial" w:cs="Arial"/>
-          <w:sz w:val="23"/>
-          <w:szCs w:val="23"/>
-        </w:rPr>
-      </w:pPr>
-      <w:r>
-        <w:rPr>
-          <w:rFonts w:ascii="Arial" w:hAnsi="Arial" w:cs="Arial"/>
-          <w:sz w:val="23"/>
-          <w:szCs w:val="23"/>
-        </w:rPr>
-        <w:t xml:space="preserve">The </w:t>
-      </w:r>
-      <w:proofErr w:type="spellStart"/>
-      <w:r>
-        <w:rPr>
-          <w:rFonts w:ascii="Arial" w:hAnsi="Arial" w:cs="Arial"/>
-          <w:i/>
-          <w:iCs/>
-          <w:sz w:val="23"/>
-          <w:szCs w:val="23"/>
-        </w:rPr>
-        <w:t>paceutils</w:t>
-      </w:r>
-      <w:proofErr w:type="spellEnd"/>
-      <w:r>
-        <w:rPr>
-          <w:rFonts w:ascii="Arial" w:hAnsi="Arial" w:cs="Arial"/>
-          <w:sz w:val="23"/>
-          <w:szCs w:val="23"/>
-        </w:rPr>
-        <w:t xml:space="preserve"> package (custom </w:t>
-      </w:r>
-      <w:r>
-        <w:rPr>
-          <w:rFonts w:ascii="Arial" w:hAnsi="Arial" w:cs="Arial"/>
-          <w:sz w:val="23"/>
-          <w:szCs w:val="23"/>
-        </w:rPr>
-        <w:t xml:space="preserve">python </w:t>
-      </w:r>
-      <w:r>
-        <w:rPr>
-          <w:rFonts w:ascii="Arial" w:hAnsi="Arial" w:cs="Arial"/>
-          <w:sz w:val="23"/>
-          <w:szCs w:val="23"/>
-        </w:rPr>
-        <w:t>package at PACE-RI) is used for most calculations and database queries.</w:t>
-      </w:r>
-    </w:p>
-    <w:p>
-      <w:pPr>
-        <w:spacing w:line="276" w:lineRule="auto"/>
-        <w:rPr>
-          <w:rFonts w:ascii="Arial" w:hAnsi="Arial" w:cs="Arial"/>
-          <w:sz w:val="23"/>
-          <w:szCs w:val="23"/>
-        </w:rPr>
-      </w:pPr>
-      <w:r>
-        <w:rPr>
-          <w:rFonts w:ascii="Arial" w:hAnsi="Arial" w:cs="Arial"/>
-          <w:sz w:val="23"/>
-          <w:szCs w:val="23"/>
-        </w:rPr>
-        <w:t xml:space="preserve">The dashboard pulls data from the </w:t>
-      </w:r>
-      <w:proofErr w:type="spellStart"/>
-      <w:r>
-        <w:rPr>
-          <w:rFonts w:ascii="Arial" w:hAnsi="Arial" w:cs="Arial"/>
-          <w:sz w:val="23"/>
-          <w:szCs w:val="23"/>
-        </w:rPr>
-        <w:t>PaceDashboard</w:t>
-      </w:r>
-      <w:r>
-        <w:rPr>
-          <w:rFonts w:ascii="Arial" w:hAnsi="Arial" w:cs="Arial"/>
-          <w:sz w:val="23"/>
-          <w:szCs w:val="23"/>
-        </w:rPr>
-        <w:t>.db</w:t>
-      </w:r>
-      <w:proofErr w:type="spellEnd"/>
-      <w:r>
-        <w:rPr>
-          <w:rFonts w:ascii="Arial" w:hAnsi="Arial" w:cs="Arial"/>
-          <w:sz w:val="23"/>
-          <w:szCs w:val="23"/>
-        </w:rPr>
-        <w:t xml:space="preserve"> and </w:t>
-      </w:r>
-      <w:proofErr w:type="spellStart"/>
-      <w:r>
-        <w:rPr>
-          <w:rFonts w:ascii="Arial" w:hAnsi="Arial" w:cs="Arial"/>
-          <w:sz w:val="23"/>
-          <w:szCs w:val="23"/>
-        </w:rPr>
-        <w:t>a</w:t>
-      </w:r>
-      <w:r>
-        <w:rPr>
-          <w:rFonts w:ascii="Arial" w:hAnsi="Arial" w:cs="Arial"/>
-          <w:sz w:val="23"/>
-          <w:szCs w:val="23"/>
-        </w:rPr>
-        <w:t>gg</w:t>
-      </w:r>
-      <w:r>
-        <w:rPr>
-          <w:rFonts w:ascii="Arial" w:hAnsi="Arial" w:cs="Arial"/>
-          <w:sz w:val="23"/>
-          <w:szCs w:val="23"/>
-        </w:rPr>
-        <w:t>.db</w:t>
-      </w:r>
-      <w:proofErr w:type="spellEnd"/>
-      <w:r>
-        <w:rPr>
-          <w:rFonts w:ascii="Arial" w:hAnsi="Arial" w:cs="Arial"/>
-          <w:sz w:val="23"/>
-          <w:szCs w:val="23"/>
-        </w:rPr>
-        <w:t xml:space="preserve"> SQLite databases.</w:t>
-      </w:r>
-    </w:p>
-    <w:p>
-      <w:pPr>
-        <w:spacing w:line="276" w:lineRule="auto"/>
-        <w:rPr>
-          <w:rFonts w:ascii="Arial" w:hAnsi="Arial" w:cs="Arial"/>
-          <w:sz w:val="23"/>
-          <w:szCs w:val="23"/>
-        </w:rPr>
-      </w:pPr>
-      <w:r>
-        <w:rPr>
-          <w:rFonts w:ascii="Arial" w:hAnsi="Arial" w:cs="Arial"/>
-          <w:sz w:val="23"/>
-          <w:szCs w:val="23"/>
-        </w:rPr>
-        <w:t xml:space="preserve">The core python packages used in the dashboard are </w:t>
-      </w:r>
-      <w:proofErr w:type="spellStart"/>
-      <w:r>
-        <w:rPr>
-          <w:rFonts w:ascii="Arial" w:hAnsi="Arial" w:cs="Arial"/>
-          <w:sz w:val="23"/>
-          <w:szCs w:val="23"/>
-        </w:rPr>
-        <w:t>plotly</w:t>
-      </w:r>
-      <w:proofErr w:type="spellEnd"/>
-      <w:r>
-        <w:rPr>
-          <w:rFonts w:ascii="Arial" w:hAnsi="Arial" w:cs="Arial"/>
-          <w:sz w:val="23"/>
-          <w:szCs w:val="23"/>
-        </w:rPr>
-        <w:t xml:space="preserve">, dash, </w:t>
-      </w:r>
-      <w:proofErr w:type="spellStart"/>
-      <w:r>
-        <w:rPr>
-          <w:rFonts w:ascii="Arial" w:hAnsi="Arial" w:cs="Arial"/>
-          <w:sz w:val="23"/>
-          <w:szCs w:val="23"/>
-        </w:rPr>
-        <w:t>werkzeug</w:t>
-      </w:r>
-      <w:proofErr w:type="spellEnd"/>
-      <w:r>
-        <w:rPr>
-          <w:rFonts w:ascii="Arial" w:hAnsi="Arial" w:cs="Arial"/>
-          <w:sz w:val="23"/>
-          <w:szCs w:val="23"/>
-        </w:rPr>
-        <w:t xml:space="preserve">, flask, </w:t>
-      </w:r>
-      <w:proofErr w:type="spellStart"/>
-      <w:r>
-        <w:rPr>
-          <w:rFonts w:ascii="Arial" w:hAnsi="Arial" w:cs="Arial"/>
-          <w:sz w:val="23"/>
-          <w:szCs w:val="23"/>
-        </w:rPr>
-        <w:t>flask_login</w:t>
-      </w:r>
-      <w:proofErr w:type="spellEnd"/>
-      <w:r>
-        <w:rPr>
-          <w:rFonts w:ascii="Arial" w:hAnsi="Arial" w:cs="Arial"/>
-          <w:sz w:val="23"/>
-          <w:szCs w:val="23"/>
-        </w:rPr>
-        <w:t>, and pandas. A full list of dependencies is in the environment file.</w:t>
-      </w:r>
-    </w:p>
-    <w:p>
-      <w:pPr>
-        <w:spacing w:line="276" w:lineRule="auto"/>
-        <w:rPr>
-          <w:rFonts w:ascii="Arial" w:hAnsi="Arial" w:cs="Arial"/>
           <w:i/>
           <w:iCs/>
           <w:sz w:val="23"/>
@@ -2406,7 +2393,6 @@
         <w:t xml:space="preserve">. The </w:t>
       </w:r>
       <w:hyperlink r:id="rId11" w:history="1">
-        <w:proofErr w:type="spellStart"/>
         <w:r>
           <w:rPr>
             <w:rStyle w:val="Hyperlink"/>
@@ -2416,19 +2402,7 @@
             <w:sz w:val="23"/>
             <w:szCs w:val="23"/>
           </w:rPr>
-          <w:t>plotly</w:t>
-        </w:r>
-        <w:proofErr w:type="spellEnd"/>
-        <w:r>
-          <w:rPr>
-            <w:rStyle w:val="Hyperlink"/>
-            <w:rFonts w:ascii="Arial" w:hAnsi="Arial" w:cs="Arial"/>
-            <w:i/>
-            <w:iCs/>
-            <w:sz w:val="23"/>
-            <w:szCs w:val="23"/>
-          </w:rPr>
-          <w:t xml:space="preserve"> dash user guide</w:t>
+          <w:t>plotly dash user guide</w:t>
         </w:r>
       </w:hyperlink>
       <w:r>
@@ -2465,16 +2439,829 @@
     <w:p>
       <w:pPr>
         <w:pStyle w:val="Heading1"/>
+      </w:pPr>
+      <w:bookmarkStart w:id="2" w:name="_Toc32490765"/>
+      <w:r>
+        <w:t>Setup for PACE-RI Dashboard</w:t>
+      </w:r>
+      <w:bookmarkEnd w:id="2"/>
+    </w:p>
+    <w:p>
+      <w:pPr>
+        <w:rPr>
+          <w:rFonts w:ascii="Arial" w:hAnsi="Arial" w:cs="Arial"/>
+          <w:sz w:val="23"/>
+          <w:szCs w:val="23"/>
+        </w:rPr>
+      </w:pPr>
+      <w:r>
+        <w:rPr>
+          <w:rFonts w:ascii="Arial" w:hAnsi="Arial" w:cs="Arial"/>
+          <w:sz w:val="23"/>
+          <w:szCs w:val="23"/>
+        </w:rPr>
+        <w:t>Install python 3.7.5 or greater (Anaconda recommended for personal computers – minconda for servers)</w:t>
+      </w:r>
+    </w:p>
+    <w:p>
+      <w:pPr>
+        <w:rPr>
+          <w:rFonts w:ascii="Arial" w:hAnsi="Arial" w:cs="Arial"/>
+          <w:sz w:val="23"/>
+          <w:szCs w:val="23"/>
+        </w:rPr>
+      </w:pPr>
+      <w:r>
+        <w:rPr>
+          <w:rFonts w:ascii="Arial" w:hAnsi="Arial" w:cs="Arial"/>
+          <w:sz w:val="23"/>
+          <w:szCs w:val="23"/>
+        </w:rPr>
+        <w:t>Download all pace_dash, db_mgmt, and pace_utils files</w:t>
+      </w:r>
+    </w:p>
+    <w:p>
+      <w:pPr>
+        <w:rPr>
+          <w:rFonts w:ascii="Arial" w:hAnsi="Arial" w:cs="Arial"/>
+          <w:b/>
+          <w:bCs/>
+          <w:i/>
+          <w:iCs/>
+          <w:sz w:val="23"/>
+          <w:szCs w:val="23"/>
+        </w:rPr>
+      </w:pPr>
+      <w:r>
+        <w:rPr>
+          <w:rFonts w:ascii="Arial" w:hAnsi="Arial" w:cs="Arial"/>
+          <w:b/>
+          <w:bCs/>
+          <w:i/>
+          <w:iCs/>
+          <w:sz w:val="23"/>
+          <w:szCs w:val="23"/>
+        </w:rPr>
+        <w:t>For the Database</w:t>
+      </w:r>
+    </w:p>
+    <w:p>
+      <w:pPr>
+        <w:rPr>
+          <w:rFonts w:ascii="Arial" w:hAnsi="Arial" w:cs="Arial"/>
+          <w:sz w:val="23"/>
+          <w:szCs w:val="23"/>
+        </w:rPr>
+      </w:pPr>
+      <w:r>
+        <w:rPr>
+          <w:rFonts w:ascii="Arial" w:hAnsi="Arial" w:cs="Arial"/>
+          <w:sz w:val="23"/>
+          <w:szCs w:val="23"/>
+        </w:rPr>
+        <w:t xml:space="preserve">Create a folder </w:t>
+      </w:r>
+      <w:r>
+        <w:rPr>
+          <w:rFonts w:ascii="Arial" w:hAnsi="Arial" w:cs="Arial"/>
+          <w:sz w:val="23"/>
+          <w:szCs w:val="23"/>
+        </w:rPr>
+        <w:t>somewhere on your computer name ehr_for_db.</w:t>
+      </w:r>
+    </w:p>
+    <w:p>
+      <w:pPr>
+        <w:rPr>
+          <w:rFonts w:ascii="Arial" w:hAnsi="Arial" w:cs="Arial"/>
+          <w:sz w:val="23"/>
+          <w:szCs w:val="23"/>
+        </w:rPr>
+      </w:pPr>
+      <w:r>
+        <w:rPr>
+          <w:rFonts w:ascii="Arial" w:hAnsi="Arial" w:cs="Arial"/>
+          <w:sz w:val="23"/>
+          <w:szCs w:val="23"/>
+        </w:rPr>
+        <w:t>In the db_mgmt/code folder open the filepaths.py file and update the file paths for all data location variables.</w:t>
+      </w:r>
+    </w:p>
+    <w:p>
+      <w:pPr>
+        <w:rPr>
+          <w:rFonts w:ascii="Arial" w:hAnsi="Arial" w:cs="Arial"/>
+          <w:sz w:val="23"/>
+          <w:szCs w:val="23"/>
+        </w:rPr>
+      </w:pPr>
+      <w:r>
+        <w:rPr>
+          <w:noProof/>
+        </w:rPr>
+        <w:drawing>
+          <wp:inline distT="0" distB="0" distL="0" distR="0" wp14:anchorId="1BAD7CA8" wp14:editId="6993F306">
+            <wp:extent cx="4890977" cy="1137605"/>
+            <wp:effectExtent l="0" t="0" r="5080" b="5715"/>
+            <wp:docPr id="12" name="Picture 12"/>
+            <wp:cNvGraphicFramePr>
+              <a:graphicFrameLocks xmlns:a="http://schemas.openxmlformats.org/drawingml/2006/main" noChangeAspect="1"/>
+            </wp:cNvGraphicFramePr>
+            <a:graphic xmlns:a="http://schemas.openxmlformats.org/drawingml/2006/main">
+              <a:graphicData uri="http://schemas.openxmlformats.org/drawingml/2006/picture">
+                <pic:pic xmlns:pic="http://schemas.openxmlformats.org/drawingml/2006/picture">
+                  <pic:nvPicPr>
+                    <pic:cNvPr id="1" name=""/>
+                    <pic:cNvPicPr/>
+                  </pic:nvPicPr>
+                  <pic:blipFill>
+                    <a:blip r:embed="rId12"/>
+                    <a:stretch>
+                      <a:fillRect/>
+                    </a:stretch>
+                  </pic:blipFill>
+                  <pic:spPr>
+                    <a:xfrm>
+                      <a:off x="0" y="0"/>
+                      <a:ext cx="4966000" cy="1155055"/>
+                    </a:xfrm>
+                    <a:prstGeom prst="rect">
+                      <a:avLst/>
+                    </a:prstGeom>
+                  </pic:spPr>
+                </pic:pic>
+              </a:graphicData>
+            </a:graphic>
+          </wp:inline>
+        </w:drawing>
+      </w:r>
+    </w:p>
+    <w:p>
+      <w:pPr>
+        <w:rPr>
+          <w:rFonts w:ascii="Arial" w:hAnsi="Arial" w:cs="Arial"/>
+          <w:b/>
+          <w:bCs/>
+          <w:i/>
+          <w:iCs/>
+          <w:sz w:val="23"/>
+          <w:szCs w:val="23"/>
+        </w:rPr>
+      </w:pPr>
+      <w:r>
+        <w:rPr>
+          <w:rFonts w:ascii="Arial" w:hAnsi="Arial" w:cs="Arial"/>
+          <w:sz w:val="23"/>
+          <w:szCs w:val="23"/>
+        </w:rPr>
+        <w:t xml:space="preserve">Using the anaconda command line prompt navigate to the db_mgmt folder and run </w:t>
+      </w:r>
+      <w:r>
+        <w:rPr>
+          <w:rFonts w:ascii="Arial" w:hAnsi="Arial" w:cs="Arial"/>
+          <w:b/>
+          <w:bCs/>
+          <w:i/>
+          <w:iCs/>
+          <w:sz w:val="23"/>
+          <w:szCs w:val="23"/>
+        </w:rPr>
+        <w:t>conda env create -f environment.yml.</w:t>
+      </w:r>
+    </w:p>
+    <w:p>
+      <w:pPr>
+        <w:pStyle w:val="ListParagraph"/>
+        <w:numPr>
+          <w:ilvl w:val="0"/>
+          <w:numId w:val="12"/>
+        </w:numPr>
+        <w:spacing w:after="160" w:line="259" w:lineRule="auto"/>
+        <w:rPr>
+          <w:rFonts w:ascii="Arial" w:hAnsi="Arial" w:cs="Arial"/>
+          <w:sz w:val="23"/>
+          <w:szCs w:val="23"/>
+        </w:rPr>
+      </w:pPr>
+      <w:r>
+        <w:rPr>
+          <w:rFonts w:ascii="Arial" w:hAnsi="Arial" w:cs="Arial"/>
+          <w:sz w:val="23"/>
+          <w:szCs w:val="23"/>
+        </w:rPr>
+        <w:t xml:space="preserve">Activate the environment by running the </w:t>
+      </w:r>
+      <w:r>
+        <w:rPr>
+          <w:rFonts w:ascii="Arial" w:hAnsi="Arial" w:cs="Arial"/>
+          <w:b/>
+          <w:bCs/>
+          <w:i/>
+          <w:iCs/>
+          <w:sz w:val="23"/>
+          <w:szCs w:val="23"/>
+        </w:rPr>
+        <w:t xml:space="preserve">conda active </w:t>
+      </w:r>
+      <w:r>
+        <w:rPr>
+          <w:rFonts w:ascii="Arial" w:hAnsi="Arial" w:cs="Arial"/>
+          <w:b/>
+          <w:bCs/>
+          <w:i/>
+          <w:iCs/>
+          <w:sz w:val="23"/>
+          <w:szCs w:val="23"/>
+        </w:rPr>
+        <w:t>db_mgmt_env</w:t>
+      </w:r>
+      <w:r>
+        <w:rPr>
+          <w:rFonts w:ascii="Arial" w:hAnsi="Arial" w:cs="Arial"/>
+          <w:sz w:val="23"/>
+          <w:szCs w:val="23"/>
+        </w:rPr>
+        <w:t xml:space="preserve"> command</w:t>
+      </w:r>
+    </w:p>
+    <w:p>
+      <w:pPr>
+        <w:pStyle w:val="ListParagraph"/>
+        <w:numPr>
+          <w:ilvl w:val="0"/>
+          <w:numId w:val="12"/>
+        </w:numPr>
+        <w:spacing w:after="160" w:line="259" w:lineRule="auto"/>
+        <w:rPr>
+          <w:rFonts w:ascii="Arial" w:hAnsi="Arial" w:cs="Arial"/>
+          <w:sz w:val="23"/>
+          <w:szCs w:val="23"/>
+        </w:rPr>
+      </w:pPr>
+      <w:r>
+        <w:rPr>
+          <w:rFonts w:ascii="Arial" w:hAnsi="Arial" w:cs="Arial"/>
+          <w:sz w:val="23"/>
+          <w:szCs w:val="23"/>
+        </w:rPr>
+        <w:t>Next run</w:t>
+      </w:r>
+      <w:r>
+        <w:rPr>
+          <w:rFonts w:ascii="Arial" w:hAnsi="Arial" w:cs="Arial"/>
+          <w:b/>
+          <w:bCs/>
+          <w:i/>
+          <w:iCs/>
+          <w:sz w:val="23"/>
+          <w:szCs w:val="23"/>
+        </w:rPr>
+        <w:t xml:space="preserve"> pip install -r requirements.txt </w:t>
+      </w:r>
+      <w:r>
+        <w:rPr>
+          <w:rFonts w:ascii="Arial" w:hAnsi="Arial" w:cs="Arial"/>
+          <w:sz w:val="23"/>
+          <w:szCs w:val="23"/>
+        </w:rPr>
+        <w:t>and then</w:t>
+      </w:r>
+      <w:r>
+        <w:rPr>
+          <w:rFonts w:ascii="Arial" w:hAnsi="Arial" w:cs="Arial"/>
+          <w:b/>
+          <w:bCs/>
+          <w:i/>
+          <w:iCs/>
+          <w:sz w:val="23"/>
+          <w:szCs w:val="23"/>
+        </w:rPr>
+        <w:t xml:space="preserve"> </w:t>
+      </w:r>
+      <w:r>
+        <w:rPr>
+          <w:rFonts w:ascii="Arial" w:hAnsi="Arial" w:cs="Arial"/>
+          <w:b/>
+          <w:bCs/>
+          <w:i/>
+          <w:iCs/>
+          <w:sz w:val="23"/>
+          <w:szCs w:val="23"/>
+        </w:rPr>
+        <w:t>pip install -e &lt;path to pace_utils folder&gt;</w:t>
+      </w:r>
+    </w:p>
+    <w:p>
+      <w:pPr>
+        <w:rPr>
+          <w:rFonts w:ascii="Arial" w:hAnsi="Arial" w:cs="Arial"/>
+          <w:sz w:val="23"/>
+          <w:szCs w:val="23"/>
+        </w:rPr>
+      </w:pPr>
+      <w:r>
+        <w:rPr>
+          <w:rFonts w:ascii="Arial" w:hAnsi="Arial" w:cs="Arial"/>
+          <w:sz w:val="23"/>
+          <w:szCs w:val="23"/>
+        </w:rPr>
+        <w:t>You are now ready to the follow the instructions in this document for updating the database.</w:t>
+      </w:r>
+    </w:p>
+    <w:p>
+      <w:pPr>
+        <w:rPr>
+          <w:rFonts w:ascii="Arial" w:hAnsi="Arial" w:cs="Arial"/>
+          <w:b/>
+          <w:bCs/>
+          <w:sz w:val="23"/>
+          <w:szCs w:val="23"/>
+        </w:rPr>
+      </w:pPr>
+      <w:r>
+        <w:rPr>
+          <w:rFonts w:ascii="Arial" w:hAnsi="Arial" w:cs="Arial"/>
+          <w:b/>
+          <w:bCs/>
+          <w:sz w:val="23"/>
+          <w:szCs w:val="23"/>
+        </w:rPr>
+        <w:br w:type="page"/>
+      </w:r>
+    </w:p>
+    <w:p>
+      <w:pPr>
+        <w:rPr>
+          <w:rFonts w:ascii="Arial" w:hAnsi="Arial" w:cs="Arial"/>
+          <w:b/>
+          <w:bCs/>
+          <w:sz w:val="23"/>
+          <w:szCs w:val="23"/>
+        </w:rPr>
+      </w:pPr>
+      <w:r>
+        <w:rPr>
+          <w:rFonts w:ascii="Arial" w:hAnsi="Arial" w:cs="Arial"/>
+          <w:b/>
+          <w:bCs/>
+          <w:sz w:val="23"/>
+          <w:szCs w:val="23"/>
+        </w:rPr>
+        <w:lastRenderedPageBreak/>
+        <w:t>For the Dashboard</w:t>
+      </w:r>
+    </w:p>
+    <w:p>
+      <w:pPr>
+        <w:rPr>
+          <w:rFonts w:ascii="Arial" w:hAnsi="Arial" w:cs="Arial"/>
+          <w:b/>
+          <w:bCs/>
+          <w:i/>
+          <w:iCs/>
+          <w:sz w:val="23"/>
+          <w:szCs w:val="23"/>
+        </w:rPr>
+      </w:pPr>
+      <w:r>
+        <w:rPr>
+          <w:rFonts w:ascii="Arial" w:hAnsi="Arial" w:cs="Arial"/>
+          <w:sz w:val="23"/>
+          <w:szCs w:val="23"/>
+        </w:rPr>
+        <w:t xml:space="preserve">For local computers – navigate to </w:t>
+      </w:r>
+      <w:r>
+        <w:rPr>
+          <w:rFonts w:ascii="Arial" w:hAnsi="Arial" w:cs="Arial"/>
+          <w:sz w:val="23"/>
+          <w:szCs w:val="23"/>
+        </w:rPr>
+        <w:t xml:space="preserve">the pace_dash folder </w:t>
+      </w:r>
+      <w:r>
+        <w:rPr>
+          <w:rFonts w:ascii="Arial" w:hAnsi="Arial" w:cs="Arial"/>
+          <w:sz w:val="23"/>
+          <w:szCs w:val="23"/>
+        </w:rPr>
+        <w:t xml:space="preserve">and run </w:t>
+      </w:r>
+      <w:r>
+        <w:rPr>
+          <w:rFonts w:ascii="Arial" w:hAnsi="Arial" w:cs="Arial"/>
+          <w:b/>
+          <w:bCs/>
+          <w:i/>
+          <w:iCs/>
+          <w:sz w:val="23"/>
+          <w:szCs w:val="23"/>
+        </w:rPr>
+        <w:t>conda env create -f environment.yml</w:t>
+      </w:r>
+    </w:p>
+    <w:p>
+      <w:pPr>
+        <w:pStyle w:val="ListParagraph"/>
+        <w:numPr>
+          <w:ilvl w:val="0"/>
+          <w:numId w:val="12"/>
+        </w:numPr>
+        <w:spacing w:after="160" w:line="259" w:lineRule="auto"/>
+        <w:rPr>
+          <w:rFonts w:ascii="Arial" w:hAnsi="Arial" w:cs="Arial"/>
+          <w:sz w:val="23"/>
+          <w:szCs w:val="23"/>
+        </w:rPr>
+      </w:pPr>
+      <w:r>
+        <w:rPr>
+          <w:rFonts w:ascii="Arial" w:hAnsi="Arial" w:cs="Arial"/>
+          <w:sz w:val="23"/>
+          <w:szCs w:val="23"/>
+        </w:rPr>
+        <w:t xml:space="preserve">Activate the environment by running the </w:t>
+      </w:r>
+      <w:r>
+        <w:rPr>
+          <w:rFonts w:ascii="Arial" w:hAnsi="Arial" w:cs="Arial"/>
+          <w:b/>
+          <w:bCs/>
+          <w:i/>
+          <w:iCs/>
+          <w:sz w:val="23"/>
+          <w:szCs w:val="23"/>
+        </w:rPr>
+        <w:t>conda active pace_dash</w:t>
+      </w:r>
+      <w:r>
+        <w:rPr>
+          <w:rFonts w:ascii="Arial" w:hAnsi="Arial" w:cs="Arial"/>
+          <w:b/>
+          <w:bCs/>
+          <w:i/>
+          <w:iCs/>
+          <w:sz w:val="23"/>
+          <w:szCs w:val="23"/>
+        </w:rPr>
+        <w:t>_env</w:t>
+      </w:r>
+      <w:r>
+        <w:rPr>
+          <w:rFonts w:ascii="Arial" w:hAnsi="Arial" w:cs="Arial"/>
+          <w:sz w:val="23"/>
+          <w:szCs w:val="23"/>
+        </w:rPr>
+        <w:t xml:space="preserve"> command</w:t>
+      </w:r>
+    </w:p>
+    <w:p>
+      <w:pPr>
+        <w:pStyle w:val="ListParagraph"/>
+        <w:numPr>
+          <w:ilvl w:val="0"/>
+          <w:numId w:val="12"/>
+        </w:numPr>
+        <w:spacing w:after="160" w:line="259" w:lineRule="auto"/>
+        <w:rPr>
+          <w:rFonts w:ascii="Arial" w:hAnsi="Arial" w:cs="Arial"/>
+          <w:sz w:val="23"/>
+          <w:szCs w:val="23"/>
+        </w:rPr>
+      </w:pPr>
+      <w:r>
+        <w:rPr>
+          <w:rFonts w:ascii="Arial" w:hAnsi="Arial" w:cs="Arial"/>
+          <w:sz w:val="23"/>
+          <w:szCs w:val="23"/>
+        </w:rPr>
+        <w:t>Once in the environment run;</w:t>
+      </w:r>
+    </w:p>
+    <w:p>
+      <w:pPr>
+        <w:pStyle w:val="ListParagraph"/>
+        <w:numPr>
+          <w:ilvl w:val="1"/>
+          <w:numId w:val="12"/>
+        </w:numPr>
+        <w:spacing w:after="160" w:line="259" w:lineRule="auto"/>
+        <w:rPr>
+          <w:rFonts w:ascii="Arial" w:hAnsi="Arial" w:cs="Arial"/>
+          <w:b/>
+          <w:bCs/>
+          <w:i/>
+          <w:iCs/>
+          <w:sz w:val="23"/>
+          <w:szCs w:val="23"/>
+        </w:rPr>
+      </w:pPr>
+      <w:r>
+        <w:rPr>
+          <w:rFonts w:ascii="Arial" w:hAnsi="Arial" w:cs="Arial"/>
+          <w:sz w:val="23"/>
+          <w:szCs w:val="23"/>
+        </w:rPr>
+        <w:t xml:space="preserve">Run </w:t>
+      </w:r>
+      <w:r>
+        <w:rPr>
+          <w:rFonts w:ascii="Arial" w:hAnsi="Arial" w:cs="Arial"/>
+          <w:b/>
+          <w:bCs/>
+          <w:i/>
+          <w:iCs/>
+          <w:sz w:val="23"/>
+          <w:szCs w:val="23"/>
+        </w:rPr>
+        <w:t xml:space="preserve">pip install -r requirements.txt </w:t>
+      </w:r>
+      <w:r>
+        <w:rPr>
+          <w:rFonts w:ascii="Arial" w:hAnsi="Arial" w:cs="Arial"/>
+          <w:sz w:val="23"/>
+          <w:szCs w:val="23"/>
+        </w:rPr>
+        <w:t>in the command line</w:t>
+      </w:r>
+    </w:p>
+    <w:p>
+      <w:pPr>
+        <w:pStyle w:val="ListParagraph"/>
+        <w:numPr>
+          <w:ilvl w:val="1"/>
+          <w:numId w:val="12"/>
+        </w:numPr>
+        <w:spacing w:after="160" w:line="259" w:lineRule="auto"/>
+        <w:rPr>
+          <w:rFonts w:ascii="Arial" w:hAnsi="Arial" w:cs="Arial"/>
+          <w:b/>
+          <w:bCs/>
+          <w:i/>
+          <w:iCs/>
+          <w:sz w:val="23"/>
+          <w:szCs w:val="23"/>
+        </w:rPr>
+      </w:pPr>
+      <w:r>
+        <w:rPr>
+          <w:rFonts w:ascii="Arial" w:hAnsi="Arial" w:cs="Arial"/>
+          <w:sz w:val="23"/>
+          <w:szCs w:val="23"/>
+        </w:rPr>
+        <w:t xml:space="preserve">Run </w:t>
+      </w:r>
+      <w:r>
+        <w:rPr>
+          <w:rFonts w:ascii="Arial" w:hAnsi="Arial" w:cs="Arial"/>
+          <w:b/>
+          <w:bCs/>
+          <w:i/>
+          <w:iCs/>
+          <w:sz w:val="23"/>
+          <w:szCs w:val="23"/>
+        </w:rPr>
+        <w:t>pip install -e &lt;path to pace_utils folder&gt;</w:t>
+      </w:r>
+    </w:p>
+    <w:p>
+      <w:pPr>
+        <w:pStyle w:val="ListParagraph"/>
+        <w:numPr>
+          <w:ilvl w:val="1"/>
+          <w:numId w:val="12"/>
+        </w:numPr>
+        <w:spacing w:after="160" w:line="259" w:lineRule="auto"/>
+        <w:rPr>
+          <w:rFonts w:ascii="Arial" w:hAnsi="Arial" w:cs="Arial"/>
+          <w:b/>
+          <w:bCs/>
+          <w:i/>
+          <w:iCs/>
+          <w:sz w:val="23"/>
+          <w:szCs w:val="23"/>
+        </w:rPr>
+      </w:pPr>
+      <w:r>
+        <w:rPr>
+          <w:rFonts w:ascii="Arial" w:hAnsi="Arial" w:cs="Arial"/>
+          <w:sz w:val="23"/>
+          <w:szCs w:val="23"/>
+        </w:rPr>
+        <w:t xml:space="preserve">Run </w:t>
+      </w:r>
+      <w:r>
+        <w:rPr>
+          <w:rFonts w:ascii="Arial" w:hAnsi="Arial" w:cs="Arial"/>
+          <w:b/>
+          <w:bCs/>
+          <w:i/>
+          <w:iCs/>
+          <w:sz w:val="23"/>
+          <w:szCs w:val="23"/>
+        </w:rPr>
+        <w:t>python run_flask.py –debug</w:t>
+      </w:r>
+    </w:p>
+    <w:p>
+      <w:pPr>
+        <w:pStyle w:val="ListParagraph"/>
+        <w:numPr>
+          <w:ilvl w:val="0"/>
+          <w:numId w:val="12"/>
+        </w:numPr>
+        <w:spacing w:after="160" w:line="259" w:lineRule="auto"/>
+        <w:rPr>
+          <w:rFonts w:ascii="Arial" w:hAnsi="Arial" w:cs="Arial"/>
+          <w:b/>
+          <w:bCs/>
+          <w:i/>
+          <w:iCs/>
+          <w:sz w:val="23"/>
+          <w:szCs w:val="23"/>
+        </w:rPr>
+      </w:pPr>
+      <w:r>
+        <w:rPr>
+          <w:rFonts w:ascii="Arial" w:hAnsi="Arial" w:cs="Arial"/>
+          <w:sz w:val="23"/>
+          <w:szCs w:val="23"/>
+        </w:rPr>
+        <w:t>In your browser (Chrome/Firefox) navigate to http://localhost:8050/ and check that the site is working</w:t>
+      </w:r>
+    </w:p>
+    <w:p>
+      <w:pPr>
+        <w:rPr>
+          <w:rFonts w:ascii="Arial" w:hAnsi="Arial" w:cs="Arial"/>
+          <w:sz w:val="23"/>
+          <w:szCs w:val="23"/>
+        </w:rPr>
+      </w:pPr>
+      <w:r>
+        <w:rPr>
+          <w:rFonts w:ascii="Arial" w:hAnsi="Arial" w:cs="Arial"/>
+          <w:sz w:val="23"/>
+          <w:szCs w:val="23"/>
+        </w:rPr>
+        <w:t xml:space="preserve">This is a local version of the dashboard that </w:t>
+      </w:r>
+      <w:r>
+        <w:rPr>
+          <w:rFonts w:ascii="Arial" w:hAnsi="Arial" w:cs="Arial"/>
+          <w:sz w:val="23"/>
+          <w:szCs w:val="23"/>
+        </w:rPr>
+        <w:t>can be used to test changes. Any updated files that need to be sent to the server just need to be copied to the V:\Dashboard\pace_dash folder</w:t>
+      </w:r>
+      <w:r>
+        <w:rPr>
+          <w:rFonts w:ascii="Arial" w:hAnsi="Arial" w:cs="Arial"/>
+          <w:sz w:val="23"/>
+          <w:szCs w:val="23"/>
+        </w:rPr>
+        <w:t>.</w:t>
+      </w:r>
+    </w:p>
+    <w:p>
+      <w:pPr>
+        <w:rPr>
+          <w:rFonts w:ascii="Arial" w:hAnsi="Arial" w:cs="Arial"/>
+          <w:sz w:val="23"/>
+          <w:szCs w:val="23"/>
+        </w:rPr>
+      </w:pPr>
+      <w:r>
+        <w:rPr>
+          <w:rFonts w:ascii="Arial" w:hAnsi="Arial" w:cs="Arial"/>
+          <w:sz w:val="23"/>
+          <w:szCs w:val="23"/>
+        </w:rPr>
+        <w:t>For the server (this is already set up – but in case you need to change servers</w:t>
+      </w:r>
+      <w:r>
+        <w:rPr>
+          <w:rFonts w:ascii="Arial" w:hAnsi="Arial" w:cs="Arial"/>
+          <w:sz w:val="23"/>
+          <w:szCs w:val="23"/>
+        </w:rPr>
+        <w:t>).</w:t>
+      </w:r>
+    </w:p>
+    <w:p>
+      <w:pPr>
+        <w:pStyle w:val="ListParagraph"/>
+        <w:numPr>
+          <w:ilvl w:val="0"/>
+          <w:numId w:val="11"/>
+        </w:numPr>
+        <w:spacing w:after="160" w:line="259" w:lineRule="auto"/>
+        <w:rPr>
+          <w:rFonts w:ascii="Arial" w:hAnsi="Arial" w:cs="Arial"/>
+          <w:sz w:val="23"/>
+          <w:szCs w:val="23"/>
+        </w:rPr>
+      </w:pPr>
+      <w:r>
+        <w:rPr>
+          <w:rFonts w:ascii="Arial" w:hAnsi="Arial" w:cs="Arial"/>
+          <w:sz w:val="23"/>
+          <w:szCs w:val="23"/>
+        </w:rPr>
+        <w:t xml:space="preserve">Run </w:t>
+      </w:r>
+      <w:r>
+        <w:rPr>
+          <w:rFonts w:ascii="Arial" w:hAnsi="Arial" w:cs="Arial"/>
+          <w:b/>
+          <w:bCs/>
+          <w:i/>
+          <w:iCs/>
+          <w:sz w:val="23"/>
+          <w:szCs w:val="23"/>
+        </w:rPr>
+        <w:t xml:space="preserve">pip install -r requirements.txt </w:t>
+      </w:r>
+      <w:r>
+        <w:rPr>
+          <w:rFonts w:ascii="Arial" w:hAnsi="Arial" w:cs="Arial"/>
+          <w:sz w:val="23"/>
+          <w:szCs w:val="23"/>
+        </w:rPr>
+        <w:t>in the command line</w:t>
+      </w:r>
+    </w:p>
+    <w:p>
+      <w:pPr>
+        <w:pStyle w:val="ListParagraph"/>
+        <w:numPr>
+          <w:ilvl w:val="0"/>
+          <w:numId w:val="11"/>
+        </w:numPr>
+        <w:spacing w:after="160" w:line="259" w:lineRule="auto"/>
+        <w:rPr>
+          <w:rFonts w:ascii="Arial" w:hAnsi="Arial" w:cs="Arial"/>
+          <w:sz w:val="23"/>
+          <w:szCs w:val="23"/>
+        </w:rPr>
+      </w:pPr>
+      <w:r>
+        <w:rPr>
+          <w:rFonts w:ascii="Arial" w:hAnsi="Arial" w:cs="Arial"/>
+          <w:sz w:val="23"/>
+          <w:szCs w:val="23"/>
+        </w:rPr>
+        <w:t xml:space="preserve">Run </w:t>
+      </w:r>
+      <w:r>
+        <w:rPr>
+          <w:rFonts w:ascii="Arial" w:hAnsi="Arial" w:cs="Arial"/>
+          <w:b/>
+          <w:bCs/>
+          <w:i/>
+          <w:iCs/>
+          <w:sz w:val="23"/>
+          <w:szCs w:val="23"/>
+        </w:rPr>
+        <w:t>pip install -e &lt;path to pace_utils folder&gt;</w:t>
+      </w:r>
+    </w:p>
+    <w:p>
+      <w:pPr>
+        <w:pStyle w:val="ListParagraph"/>
+        <w:numPr>
+          <w:ilvl w:val="0"/>
+          <w:numId w:val="11"/>
+        </w:numPr>
+        <w:spacing w:after="160" w:line="259" w:lineRule="auto"/>
+        <w:rPr>
+          <w:rFonts w:ascii="Arial" w:hAnsi="Arial" w:cs="Arial"/>
+          <w:sz w:val="23"/>
+          <w:szCs w:val="23"/>
+        </w:rPr>
+      </w:pPr>
+      <w:r>
+        <w:rPr>
+          <w:rFonts w:ascii="Arial" w:hAnsi="Arial" w:cs="Arial"/>
+          <w:sz w:val="23"/>
+          <w:szCs w:val="23"/>
+        </w:rPr>
+        <w:t>Run python run_cherry.py to start the dashboard</w:t>
+      </w:r>
+    </w:p>
+    <w:p>
+      <w:pPr>
+        <w:pStyle w:val="Heading1"/>
         <w:spacing w:line="276" w:lineRule="auto"/>
       </w:pPr>
-      <w:bookmarkStart w:id="1" w:name="_Toc24547440"/>
+      <w:bookmarkStart w:id="3" w:name="_Toc32490766"/>
       <w:r>
         <w:t>Dashboard</w:t>
       </w:r>
       <w:r>
         <w:t xml:space="preserve"> Layout</w:t>
       </w:r>
-      <w:bookmarkEnd w:id="1"/>
+      <w:bookmarkEnd w:id="3"/>
     </w:p>
     <w:p>
       <w:pPr>
@@ -2578,25 +3365,7 @@
           <w:sz w:val="23"/>
           <w:szCs w:val="23"/>
         </w:rPr>
-        <w:t xml:space="preserve">created using </w:t>
-      </w:r>
-      <w:proofErr w:type="spellStart"/>
-      <w:r>
-        <w:rPr>
-          <w:rFonts w:ascii="Arial" w:hAnsi="Arial" w:cs="Arial"/>
-          <w:sz w:val="23"/>
-          <w:szCs w:val="23"/>
-        </w:rPr>
-        <w:t>dcc.RadioItems</w:t>
-      </w:r>
-      <w:proofErr w:type="spellEnd"/>
-      <w:r>
-        <w:rPr>
-          <w:rFonts w:ascii="Arial" w:hAnsi="Arial" w:cs="Arial"/>
-          <w:sz w:val="23"/>
-          <w:szCs w:val="23"/>
-        </w:rPr>
-        <w:t xml:space="preserve"> from the dash core components and are </w:t>
+        <w:t xml:space="preserve">created using dcc.RadioItems from the dash core components and are </w:t>
       </w:r>
       <w:r>
         <w:rPr>
@@ -2675,15 +3444,23 @@
           <w:sz w:val="23"/>
           <w:szCs w:val="23"/>
         </w:rPr>
-        <w:t xml:space="preserve"> a combination of columns and rows that indicate the cards layout</w:t>
-      </w:r>
-      <w:r>
-        <w:rPr>
-          <w:rFonts w:ascii="Arial" w:hAnsi="Arial" w:cs="Arial"/>
-          <w:sz w:val="23"/>
-          <w:szCs w:val="23"/>
-        </w:rPr>
-        <w:t>;</w:t>
+        <w:t xml:space="preserve"> a combination of columns and rows that indicate the cards </w:t>
+      </w:r>
+      <w:r>
+        <w:rPr>
+          <w:rFonts w:ascii="Arial" w:hAnsi="Arial" w:cs="Arial"/>
+          <w:sz w:val="23"/>
+          <w:szCs w:val="23"/>
+        </w:rPr>
+        <w:t>layout</w:t>
+      </w:r>
+      <w:r>
+        <w:rPr>
+          <w:rFonts w:ascii="Arial" w:hAnsi="Arial" w:cs="Arial"/>
+          <w:sz w:val="23"/>
+          <w:szCs w:val="23"/>
+        </w:rPr>
+        <w:t>.</w:t>
       </w:r>
     </w:p>
     <w:p>
@@ -2714,25 +3491,7 @@
           <w:sz w:val="23"/>
           <w:szCs w:val="23"/>
         </w:rPr>
-        <w:t xml:space="preserve"> – calculated by a </w:t>
-      </w:r>
-      <w:proofErr w:type="spellStart"/>
-      <w:r>
-        <w:rPr>
-          <w:rFonts w:ascii="Arial" w:hAnsi="Arial" w:cs="Arial"/>
-          <w:sz w:val="23"/>
-          <w:szCs w:val="23"/>
-        </w:rPr>
-        <w:t>paceutils</w:t>
-      </w:r>
-      <w:proofErr w:type="spellEnd"/>
-      <w:r>
-        <w:rPr>
-          <w:rFonts w:ascii="Arial" w:hAnsi="Arial" w:cs="Arial"/>
-          <w:sz w:val="23"/>
-          <w:szCs w:val="23"/>
-        </w:rPr>
-        <w:t xml:space="preserve"> function.</w:t>
+        <w:t xml:space="preserve"> – calculated by a paceutils function.</w:t>
       </w:r>
     </w:p>
     <w:p>
@@ -2779,25 +3538,7 @@
           <w:sz w:val="23"/>
           <w:szCs w:val="23"/>
         </w:rPr>
-        <w:t xml:space="preserve"> – arrow direction decided by a function in the </w:t>
-      </w:r>
-      <w:proofErr w:type="spellStart"/>
-      <w:r>
-        <w:rPr>
-          <w:rFonts w:ascii="Arial" w:hAnsi="Arial" w:cs="Arial"/>
-          <w:sz w:val="23"/>
-          <w:szCs w:val="23"/>
-        </w:rPr>
-        <w:t>helper_functions</w:t>
-      </w:r>
-      <w:proofErr w:type="spellEnd"/>
-      <w:r>
-        <w:rPr>
-          <w:rFonts w:ascii="Arial" w:hAnsi="Arial" w:cs="Arial"/>
-          <w:sz w:val="23"/>
-          <w:szCs w:val="23"/>
-        </w:rPr>
-        <w:t xml:space="preserve"> file.</w:t>
+        <w:t xml:space="preserve"> – arrow direction decided by a function in the helper_functions file.</w:t>
       </w:r>
     </w:p>
     <w:p>
@@ -2836,18 +3577,8 @@
           <w:sz w:val="23"/>
           <w:szCs w:val="23"/>
         </w:rPr>
-        <w:t xml:space="preserve"> – created using </w:t>
-      </w:r>
-      <w:proofErr w:type="spellStart"/>
-      <w:r>
-        <w:rPr>
-          <w:rFonts w:ascii="Arial" w:hAnsi="Arial" w:cs="Arial"/>
-          <w:sz w:val="23"/>
-          <w:szCs w:val="23"/>
-        </w:rPr>
-        <w:t>plotly</w:t>
-      </w:r>
-      <w:proofErr w:type="spellEnd"/>
+        <w:t xml:space="preserve"> – created using plotly</w:t>
+      </w:r>
       <w:r>
         <w:rPr>
           <w:rFonts w:ascii="Arial" w:hAnsi="Arial" w:cs="Arial"/>
@@ -2893,25 +3624,7 @@
           <w:sz w:val="23"/>
           <w:szCs w:val="23"/>
         </w:rPr>
-        <w:t xml:space="preserve"> The data filters are </w:t>
-      </w:r>
-      <w:proofErr w:type="spellStart"/>
-      <w:r>
-        <w:rPr>
-          <w:rFonts w:ascii="Arial" w:hAnsi="Arial" w:cs="Arial"/>
-          <w:sz w:val="23"/>
-          <w:szCs w:val="23"/>
-        </w:rPr>
-        <w:t>dcc.Input</w:t>
-      </w:r>
-      <w:proofErr w:type="spellEnd"/>
-      <w:r>
-        <w:rPr>
-          <w:rFonts w:ascii="Arial" w:hAnsi="Arial" w:cs="Arial"/>
-          <w:sz w:val="23"/>
-          <w:szCs w:val="23"/>
-        </w:rPr>
-        <w:t xml:space="preserve"> components. Theses filters are triggers by dash callbacks.</w:t>
+        <w:t xml:space="preserve"> The data filters are dcc.Input components. Theses filters are triggers by dash callbacks.</w:t>
       </w:r>
       <w:r>
         <w:rPr>
@@ -2958,10 +3671,9 @@
           <w:sz w:val="23"/>
           <w:szCs w:val="23"/>
         </w:rPr>
-        <w:lastRenderedPageBreak/>
         <w:t xml:space="preserve">All drop downs, radio buttons, and date fields used to manipulate the data use </w:t>
       </w:r>
-      <w:hyperlink r:id="rId12" w:history="1">
+      <w:hyperlink r:id="rId13" w:history="1">
         <w:r>
           <w:rPr>
             <w:rStyle w:val="Hyperlink"/>
@@ -2988,7 +3700,7 @@
         </w:rPr>
         <w:t xml:space="preserve">with </w:t>
       </w:r>
-      <w:hyperlink r:id="rId13" w:history="1">
+      <w:hyperlink r:id="rId14" w:history="1">
         <w:r>
           <w:rPr>
             <w:rStyle w:val="Hyperlink"/>
@@ -3013,18 +3725,19 @@
         <w:pStyle w:val="Heading1"/>
         <w:spacing w:line="276" w:lineRule="auto"/>
       </w:pPr>
-      <w:bookmarkStart w:id="2" w:name="_Toc24547441"/>
-      <w:r>
+      <w:bookmarkStart w:id="4" w:name="_Toc32490767"/>
+      <w:r>
+        <w:lastRenderedPageBreak/>
         <w:t>Running the Dashboard</w:t>
       </w:r>
-      <w:bookmarkEnd w:id="2"/>
+      <w:bookmarkEnd w:id="4"/>
     </w:p>
     <w:p>
       <w:pPr>
         <w:pStyle w:val="Heading2"/>
         <w:spacing w:line="276" w:lineRule="auto"/>
       </w:pPr>
-      <w:bookmarkStart w:id="3" w:name="_Toc24547442"/>
+      <w:bookmarkStart w:id="5" w:name="_Toc32490768"/>
       <w:r>
         <w:t>Booting the D</w:t>
       </w:r>
@@ -3037,7 +3750,7 @@
       <w:r>
         <w:t>ocally</w:t>
       </w:r>
-      <w:bookmarkEnd w:id="3"/>
+      <w:bookmarkEnd w:id="5"/>
       <w:r>
         <w:t xml:space="preserve"> </w:t>
       </w:r>
@@ -3067,7 +3780,6 @@
         </w:rPr>
         <w:t xml:space="preserve">avigate to the </w:t>
       </w:r>
-      <w:proofErr w:type="spellStart"/>
       <w:r>
         <w:rPr>
           <w:rFonts w:ascii="Arial" w:hAnsi="Arial" w:cs="Arial"/>
@@ -3080,7 +3792,6 @@
         </w:rPr>
         <w:t>pace_dash</w:t>
       </w:r>
-      <w:proofErr w:type="spellEnd"/>
       <w:r>
         <w:rPr>
           <w:rFonts w:ascii="Arial" w:hAnsi="Arial" w:cs="Arial"/>
@@ -3113,7 +3824,7 @@
         </w:rPr>
         <w:t xml:space="preserve">This will run the dashboard locally on </w:t>
       </w:r>
-      <w:hyperlink r:id="rId14" w:history="1">
+      <w:hyperlink r:id="rId15" w:history="1">
         <w:r>
           <w:rPr>
             <w:rStyle w:val="Hyperlink"/>
@@ -3180,7 +3891,7 @@
                     <pic:cNvPicPr/>
                   </pic:nvPicPr>
                   <pic:blipFill>
-                    <a:blip r:embed="rId15"/>
+                    <a:blip r:embed="rId16"/>
                     <a:stretch>
                       <a:fillRect/>
                     </a:stretch>
@@ -3260,7 +3971,7 @@
         <w:pStyle w:val="Heading2"/>
         <w:spacing w:line="276" w:lineRule="auto"/>
       </w:pPr>
-      <w:bookmarkStart w:id="4" w:name="_Toc24547443"/>
+      <w:bookmarkStart w:id="6" w:name="_Toc32490769"/>
       <w:r>
         <w:t xml:space="preserve">Booting for </w:t>
       </w:r>
@@ -3282,7 +3993,7 @@
       <w:r>
         <w:t>heroot</w:t>
       </w:r>
-      <w:bookmarkEnd w:id="4"/>
+      <w:bookmarkEnd w:id="6"/>
     </w:p>
     <w:p>
       <w:pPr>
@@ -3315,25 +4026,7 @@
           <w:sz w:val="23"/>
           <w:szCs w:val="23"/>
         </w:rPr>
-        <w:t xml:space="preserve"> </w:t>
-      </w:r>
-      <w:proofErr w:type="spellStart"/>
-      <w:r>
-        <w:rPr>
-          <w:rFonts w:ascii="Arial" w:hAnsi="Arial" w:cs="Arial"/>
-          <w:sz w:val="23"/>
-          <w:szCs w:val="23"/>
-        </w:rPr>
-        <w:t>wsgi</w:t>
-      </w:r>
-      <w:proofErr w:type="spellEnd"/>
-      <w:r>
-        <w:rPr>
-          <w:rFonts w:ascii="Arial" w:hAnsi="Arial" w:cs="Arial"/>
-          <w:sz w:val="23"/>
-          <w:szCs w:val="23"/>
-        </w:rPr>
-        <w:t xml:space="preserve"> module from the cheroot package. Cheroot is </w:t>
+        <w:t xml:space="preserve"> wsgi module from the cheroot package. Cheroot is </w:t>
       </w:r>
       <w:r>
         <w:rPr>
@@ -3358,19 +4051,19 @@
           <w:szCs w:val="23"/>
           <w:shd w:val="clear" w:color="auto" w:fill="FFFFFF"/>
         </w:rPr>
-        <w:t xml:space="preserve">to listen to calls from 0.0.0.0 and port 8041. The app is passed to the function as the </w:t>
-      </w:r>
-      <w:proofErr w:type="spellStart"/>
-      <w:r>
-        <w:rPr>
-          <w:rFonts w:ascii="Arial" w:hAnsi="Arial" w:cs="Arial"/>
+        <w:t xml:space="preserve">to listen to calls from 0.0.0.0 and port 8041. The app is passed to the function as the wsgi callable application and the server name is set to </w:t>
+      </w:r>
+      <w:r>
+        <w:rPr>
+          <w:rFonts w:ascii="Arial" w:hAnsi="Arial" w:cs="Arial"/>
+          <w:i/>
+          <w:iCs/>
           <w:sz w:val="23"/>
           <w:szCs w:val="23"/>
           <w:shd w:val="clear" w:color="auto" w:fill="FFFFFF"/>
         </w:rPr>
-        <w:t>wsgi</w:t>
-      </w:r>
-      <w:proofErr w:type="spellEnd"/>
+        <w:t>internal.pace.dashboard.</w:t>
+      </w:r>
       <w:r>
         <w:rPr>
           <w:rFonts w:ascii="Arial" w:hAnsi="Arial" w:cs="Arial"/>
@@ -3378,42 +4071,9 @@
           <w:szCs w:val="23"/>
           <w:shd w:val="clear" w:color="auto" w:fill="FFFFFF"/>
         </w:rPr>
-        <w:t xml:space="preserve"> callable application and the server name is set to </w:t>
-      </w:r>
-      <w:proofErr w:type="spellStart"/>
-      <w:r>
-        <w:rPr>
-          <w:rFonts w:ascii="Arial" w:hAnsi="Arial" w:cs="Arial"/>
-          <w:i/>
-          <w:iCs/>
-          <w:sz w:val="23"/>
-          <w:szCs w:val="23"/>
-          <w:shd w:val="clear" w:color="auto" w:fill="FFFFFF"/>
-        </w:rPr>
-        <w:t>internal.pace.dashboard</w:t>
-      </w:r>
-      <w:proofErr w:type="spellEnd"/>
-      <w:r>
-        <w:rPr>
-          <w:rFonts w:ascii="Arial" w:hAnsi="Arial" w:cs="Arial"/>
-          <w:i/>
-          <w:iCs/>
-          <w:sz w:val="23"/>
-          <w:szCs w:val="23"/>
-          <w:shd w:val="clear" w:color="auto" w:fill="FFFFFF"/>
-        </w:rPr>
-        <w:t>.</w:t>
-      </w:r>
-      <w:r>
-        <w:rPr>
-          <w:rFonts w:ascii="Arial" w:hAnsi="Arial" w:cs="Arial"/>
-          <w:sz w:val="23"/>
-          <w:szCs w:val="23"/>
-          <w:shd w:val="clear" w:color="auto" w:fill="FFFFFF"/>
-        </w:rPr>
         <w:t xml:space="preserve"> This results in the dashboard living at </w:t>
       </w:r>
-      <w:hyperlink r:id="rId16" w:history="1">
+      <w:hyperlink r:id="rId17" w:history="1">
         <w:r>
           <w:rPr>
             <w:rStyle w:val="Hyperlink"/>
@@ -3649,7 +4309,7 @@
                     <pic:cNvPicPr/>
                   </pic:nvPicPr>
                   <pic:blipFill>
-                    <a:blip r:embed="rId17"/>
+                    <a:blip r:embed="rId18"/>
                     <a:stretch>
                       <a:fillRect/>
                     </a:stretch>
@@ -3920,7 +4580,7 @@
         <w:pStyle w:val="Heading1"/>
         <w:spacing w:line="276" w:lineRule="auto"/>
       </w:pPr>
-      <w:bookmarkStart w:id="5" w:name="_Toc24547444"/>
+      <w:bookmarkStart w:id="7" w:name="_Toc32490770"/>
       <w:r>
         <w:t xml:space="preserve">App </w:t>
       </w:r>
@@ -3936,7 +4596,7 @@
       <w:r>
         <w:t>ile layout</w:t>
       </w:r>
-      <w:bookmarkEnd w:id="5"/>
+      <w:bookmarkEnd w:id="7"/>
     </w:p>
     <w:p>
       <w:pPr>
@@ -3960,9 +4620,11 @@
         <w:pStyle w:val="Heading2"/>
         <w:spacing w:line="276" w:lineRule="auto"/>
       </w:pPr>
+      <w:bookmarkStart w:id="8" w:name="_Toc32490771"/>
       <w:r>
         <w:t>Starting Folder</w:t>
       </w:r>
+      <w:bookmarkEnd w:id="8"/>
     </w:p>
     <w:p>
       <w:pPr>
@@ -4093,7 +4755,6 @@
           <w:sz w:val="23"/>
           <w:szCs w:val="23"/>
         </w:rPr>
-        <w:lastRenderedPageBreak/>
         <w:t>User_db_mgmt</w:t>
       </w:r>
       <w:r>
@@ -4145,6 +4806,7 @@
           <w:sz w:val="23"/>
           <w:szCs w:val="23"/>
         </w:rPr>
+        <w:lastRenderedPageBreak/>
         <w:t>r</w:t>
       </w:r>
       <w:r>
@@ -4171,25 +4833,7 @@
           <w:sz w:val="23"/>
           <w:szCs w:val="23"/>
         </w:rPr>
-        <w:t xml:space="preserve">server instance and calling the app using </w:t>
-      </w:r>
-      <w:proofErr w:type="spellStart"/>
-      <w:r>
-        <w:rPr>
-          <w:rFonts w:ascii="Arial" w:hAnsi="Arial" w:cs="Arial"/>
-          <w:sz w:val="23"/>
-          <w:szCs w:val="23"/>
-        </w:rPr>
-        <w:t>wsgi</w:t>
-      </w:r>
-      <w:proofErr w:type="spellEnd"/>
-      <w:r>
-        <w:rPr>
-          <w:rFonts w:ascii="Arial" w:hAnsi="Arial" w:cs="Arial"/>
-          <w:sz w:val="23"/>
-          <w:szCs w:val="23"/>
-        </w:rPr>
-        <w:t>.</w:t>
+        <w:t>server instance and calling the app using wsgi.</w:t>
       </w:r>
     </w:p>
     <w:p>
@@ -4268,7 +4912,6 @@
         </w:rPr>
         <w:t xml:space="preserve">The </w:t>
       </w:r>
-      <w:proofErr w:type="spellStart"/>
       <w:r>
         <w:rPr>
           <w:rFonts w:ascii="Arial" w:hAnsi="Arial" w:cs="Arial"/>
@@ -4279,35 +4922,8 @@
           <w:sz w:val="23"/>
           <w:szCs w:val="23"/>
         </w:rPr>
-        <w:t>src</w:t>
-      </w:r>
-      <w:proofErr w:type="spellEnd"/>
-      <w:r>
-        <w:rPr>
-          <w:rFonts w:ascii="Arial" w:hAnsi="Arial" w:cs="Arial"/>
-          <w:b/>
-          <w:bCs/>
-          <w:i/>
-          <w:iCs/>
-          <w:sz w:val="23"/>
-          <w:szCs w:val="23"/>
-        </w:rPr>
-        <w:t>/</w:t>
-      </w:r>
-      <w:proofErr w:type="spellStart"/>
-      <w:r>
-        <w:rPr>
-          <w:rFonts w:ascii="Arial" w:hAnsi="Arial" w:cs="Arial"/>
-          <w:b/>
-          <w:bCs/>
-          <w:i/>
-          <w:iCs/>
-          <w:sz w:val="23"/>
-          <w:szCs w:val="23"/>
-        </w:rPr>
-        <w:t>pacedash</w:t>
-      </w:r>
-      <w:proofErr w:type="spellEnd"/>
+        <w:t>src/pacedash</w:t>
+      </w:r>
       <w:r>
         <w:rPr>
           <w:rFonts w:ascii="Arial" w:hAnsi="Arial" w:cs="Arial"/>
@@ -4330,25 +4946,7 @@
           <w:sz w:val="23"/>
           <w:szCs w:val="23"/>
         </w:rPr>
-        <w:t xml:space="preserve">. In the </w:t>
-      </w:r>
-      <w:proofErr w:type="spellStart"/>
-      <w:r>
-        <w:rPr>
-          <w:rFonts w:ascii="Arial" w:hAnsi="Arial" w:cs="Arial"/>
-          <w:sz w:val="23"/>
-          <w:szCs w:val="23"/>
-        </w:rPr>
-        <w:t>pacedash</w:t>
-      </w:r>
-      <w:proofErr w:type="spellEnd"/>
-      <w:r>
-        <w:rPr>
-          <w:rFonts w:ascii="Arial" w:hAnsi="Arial" w:cs="Arial"/>
-          <w:sz w:val="23"/>
-          <w:szCs w:val="23"/>
-        </w:rPr>
-        <w:t xml:space="preserve"> folder there are various files used either a</w:t>
+        <w:t>. In the pacedash folder there are various files used either a</w:t>
       </w:r>
       <w:r>
         <w:rPr>
@@ -4396,16 +4994,11 @@
         <w:pStyle w:val="Heading2"/>
         <w:spacing w:line="276" w:lineRule="auto"/>
       </w:pPr>
-      <w:bookmarkStart w:id="6" w:name="_Toc24547446"/>
-      <w:proofErr w:type="spellStart"/>
-      <w:r>
-        <w:t>Pacedash</w:t>
-      </w:r>
-      <w:proofErr w:type="spellEnd"/>
-      <w:r>
-        <w:t xml:space="preserve"> Files</w:t>
-      </w:r>
-      <w:bookmarkEnd w:id="6"/>
+      <w:bookmarkStart w:id="9" w:name="_Toc32490772"/>
+      <w:r>
+        <w:t>Pacedash Files</w:t>
+      </w:r>
+      <w:bookmarkEnd w:id="9"/>
     </w:p>
     <w:p>
       <w:pPr>
@@ -4504,25 +5097,7 @@
           <w:sz w:val="23"/>
           <w:szCs w:val="23"/>
         </w:rPr>
-        <w:t xml:space="preserve">ontains helper functions for creating the </w:t>
-      </w:r>
-      <w:proofErr w:type="spellStart"/>
-      <w:r>
-        <w:rPr>
-          <w:rFonts w:ascii="Arial" w:eastAsia="Times New Roman" w:hAnsi="Arial" w:cs="Arial"/>
-          <w:sz w:val="23"/>
-          <w:szCs w:val="23"/>
-        </w:rPr>
-        <w:t>Flask</w:t>
-      </w:r>
-      <w:proofErr w:type="spellEnd"/>
-      <w:r>
-        <w:rPr>
-          <w:rFonts w:ascii="Arial" w:eastAsia="Times New Roman" w:hAnsi="Arial" w:cs="Arial"/>
-          <w:sz w:val="23"/>
-          <w:szCs w:val="23"/>
-        </w:rPr>
-        <w:t xml:space="preserve"> and Dash instances.</w:t>
+        <w:t>ontains helper functions for creating the Flask and Dash instances.</w:t>
       </w:r>
     </w:p>
     <w:p>
@@ -4572,65 +5147,17 @@
           <w:sz w:val="23"/>
           <w:szCs w:val="23"/>
         </w:rPr>
-        <w:t xml:space="preserve">Entry point into the app. Creates both the </w:t>
-      </w:r>
-      <w:proofErr w:type="spellStart"/>
-      <w:r>
-        <w:rPr>
-          <w:rFonts w:ascii="Arial" w:eastAsia="Times New Roman" w:hAnsi="Arial" w:cs="Arial"/>
-          <w:sz w:val="23"/>
-          <w:szCs w:val="23"/>
-        </w:rPr>
-        <w:t>Flask</w:t>
-      </w:r>
-      <w:proofErr w:type="spellEnd"/>
-      <w:r>
-        <w:rPr>
-          <w:rFonts w:ascii="Arial" w:eastAsia="Times New Roman" w:hAnsi="Arial" w:cs="Arial"/>
-          <w:sz w:val="23"/>
-          <w:szCs w:val="23"/>
-        </w:rPr>
-        <w:t xml:space="preserve"> and Dash instances used for the app and then imports the rest of the app through the index module. This is also where the </w:t>
-      </w:r>
-      <w:proofErr w:type="spellStart"/>
-      <w:r>
-        <w:rPr>
-          <w:rFonts w:ascii="Arial" w:eastAsia="Times New Roman" w:hAnsi="Arial" w:cs="Arial"/>
-          <w:sz w:val="23"/>
-          <w:szCs w:val="23"/>
-        </w:rPr>
-        <w:t>LoginManager</w:t>
-      </w:r>
-      <w:proofErr w:type="spellEnd"/>
-      <w:r>
-        <w:rPr>
-          <w:rFonts w:ascii="Arial" w:eastAsia="Times New Roman" w:hAnsi="Arial" w:cs="Arial"/>
-          <w:sz w:val="23"/>
-          <w:szCs w:val="23"/>
-        </w:rPr>
-        <w:t xml:space="preserve"> from </w:t>
-      </w:r>
-      <w:proofErr w:type="spellStart"/>
-      <w:r>
-        <w:rPr>
-          <w:rFonts w:ascii="Arial" w:eastAsia="Times New Roman" w:hAnsi="Arial" w:cs="Arial"/>
-          <w:i/>
-          <w:iCs/>
-          <w:sz w:val="23"/>
-          <w:szCs w:val="23"/>
-        </w:rPr>
-        <w:t>flask_login</w:t>
-      </w:r>
-      <w:proofErr w:type="spellEnd"/>
-      <w:r>
-        <w:rPr>
-          <w:rFonts w:ascii="Arial" w:eastAsia="Times New Roman" w:hAnsi="Arial" w:cs="Arial"/>
-          <w:i/>
-          <w:iCs/>
-          <w:sz w:val="23"/>
-          <w:szCs w:val="23"/>
-        </w:rPr>
-        <w:t xml:space="preserve"> </w:t>
+        <w:t xml:space="preserve">Entry point into the app. Creates both the Flask and Dash instances used for the app and then imports the rest of the app through the index module. This is also where the LoginManager from </w:t>
+      </w:r>
+      <w:r>
+        <w:rPr>
+          <w:rFonts w:ascii="Arial" w:eastAsia="Times New Roman" w:hAnsi="Arial" w:cs="Arial"/>
+          <w:i/>
+          <w:iCs/>
+          <w:sz w:val="23"/>
+          <w:szCs w:val="23"/>
+        </w:rPr>
+        <w:t xml:space="preserve">flask_login </w:t>
       </w:r>
       <w:r>
         <w:rPr>
@@ -4786,25 +5313,7 @@
           <w:sz w:val="23"/>
           <w:szCs w:val="23"/>
         </w:rPr>
-        <w:t xml:space="preserve"> the name of the application, the pages to be shown on the navbar, the file paths for the data, the applications color palette, and </w:t>
-      </w:r>
-      <w:proofErr w:type="spellStart"/>
-      <w:r>
-        <w:rPr>
-          <w:rFonts w:ascii="Arial" w:eastAsia="Times New Roman" w:hAnsi="Arial" w:cs="Arial"/>
-          <w:sz w:val="23"/>
-          <w:szCs w:val="23"/>
-        </w:rPr>
-        <w:t>plotly</w:t>
-      </w:r>
-      <w:proofErr w:type="spellEnd"/>
-      <w:r>
-        <w:rPr>
-          <w:rFonts w:ascii="Arial" w:eastAsia="Times New Roman" w:hAnsi="Arial" w:cs="Arial"/>
-          <w:sz w:val="23"/>
-          <w:szCs w:val="23"/>
-        </w:rPr>
-        <w:t xml:space="preserve"> graph configuration. Changing these configurations here will change them across the application. </w:t>
+        <w:t xml:space="preserve"> the name of the application, the pages to be shown on the navbar, the file paths for the data, the applications color palette, and plotly graph configuration. Changing these configurations here will change them across the application. </w:t>
       </w:r>
     </w:p>
     <w:p>
@@ -5012,25 +5521,7 @@
           <w:sz w:val="23"/>
           <w:szCs w:val="23"/>
         </w:rPr>
-        <w:t xml:space="preserve"> functions are defined once instead of on every page. This is also where the </w:t>
-      </w:r>
-      <w:proofErr w:type="spellStart"/>
-      <w:r>
-        <w:rPr>
-          <w:rFonts w:ascii="Arial" w:eastAsia="Times New Roman" w:hAnsi="Arial" w:cs="Arial"/>
-          <w:sz w:val="23"/>
-          <w:szCs w:val="23"/>
-        </w:rPr>
-        <w:t>paceutils</w:t>
-      </w:r>
-      <w:proofErr w:type="spellEnd"/>
-      <w:r>
-        <w:rPr>
-          <w:rFonts w:ascii="Arial" w:eastAsia="Times New Roman" w:hAnsi="Arial" w:cs="Arial"/>
-          <w:sz w:val="23"/>
-          <w:szCs w:val="23"/>
-        </w:rPr>
-        <w:t xml:space="preserve"> classes are imported. These functions create the values in the cards and make the consistent creation of graphs easier.</w:t>
+        <w:t xml:space="preserve"> functions are defined once instead of on every page. This is also where the paceutils classes are imported. These functions create the values in the cards and make the consistent creation of graphs easier.</w:t>
       </w:r>
     </w:p>
     <w:p>
@@ -5150,25 +5641,7 @@
           <w:sz w:val="23"/>
           <w:szCs w:val="23"/>
         </w:rPr>
-        <w:t xml:space="preserve"> – contains functions used in the creation of dropdowns and graphs for the demographics-</w:t>
-      </w:r>
-      <w:proofErr w:type="spellStart"/>
-      <w:r>
-        <w:rPr>
-          <w:rFonts w:ascii="Arial" w:eastAsia="Times New Roman" w:hAnsi="Arial" w:cs="Arial"/>
-          <w:sz w:val="23"/>
-          <w:szCs w:val="23"/>
-        </w:rPr>
-        <w:t>eda</w:t>
-      </w:r>
-      <w:proofErr w:type="spellEnd"/>
-      <w:r>
-        <w:rPr>
-          <w:rFonts w:ascii="Arial" w:eastAsia="Times New Roman" w:hAnsi="Arial" w:cs="Arial"/>
-          <w:sz w:val="23"/>
-          <w:szCs w:val="23"/>
-        </w:rPr>
-        <w:t xml:space="preserve"> page.</w:t>
+        <w:t xml:space="preserve"> – contains functions used in the creation of dropdowns and graphs for the demographics-eda page.</w:t>
       </w:r>
     </w:p>
     <w:p>
@@ -5228,25 +5701,7 @@
           <w:sz w:val="23"/>
           <w:szCs w:val="23"/>
         </w:rPr>
-        <w:t>ontains functions used in the creation of dropdowns and graphs for the enrollment-</w:t>
-      </w:r>
-      <w:proofErr w:type="spellStart"/>
-      <w:r>
-        <w:rPr>
-          <w:rFonts w:ascii="Arial" w:eastAsia="Times New Roman" w:hAnsi="Arial" w:cs="Arial"/>
-          <w:sz w:val="23"/>
-          <w:szCs w:val="23"/>
-        </w:rPr>
-        <w:t>eda</w:t>
-      </w:r>
-      <w:proofErr w:type="spellEnd"/>
-      <w:r>
-        <w:rPr>
-          <w:rFonts w:ascii="Arial" w:eastAsia="Times New Roman" w:hAnsi="Arial" w:cs="Arial"/>
-          <w:sz w:val="23"/>
-          <w:szCs w:val="23"/>
-        </w:rPr>
-        <w:t xml:space="preserve"> page.</w:t>
+        <w:t>ontains functions used in the creation of dropdowns and graphs for the enrollment-eda page.</w:t>
       </w:r>
     </w:p>
     <w:p>
@@ -5306,25 +5761,7 @@
           <w:sz w:val="23"/>
           <w:szCs w:val="23"/>
         </w:rPr>
-        <w:t>ontains functions used in the creation of dropdowns and graphs for the incidents-</w:t>
-      </w:r>
-      <w:proofErr w:type="spellStart"/>
-      <w:r>
-        <w:rPr>
-          <w:rFonts w:ascii="Arial" w:eastAsia="Times New Roman" w:hAnsi="Arial" w:cs="Arial"/>
-          <w:sz w:val="23"/>
-          <w:szCs w:val="23"/>
-        </w:rPr>
-        <w:t>eda</w:t>
-      </w:r>
-      <w:proofErr w:type="spellEnd"/>
-      <w:r>
-        <w:rPr>
-          <w:rFonts w:ascii="Arial" w:eastAsia="Times New Roman" w:hAnsi="Arial" w:cs="Arial"/>
-          <w:sz w:val="23"/>
-          <w:szCs w:val="23"/>
-        </w:rPr>
-        <w:t xml:space="preserve"> page.</w:t>
+        <w:t>ontains functions used in the creation of dropdowns and graphs for the incidents-eda page.</w:t>
       </w:r>
     </w:p>
     <w:p>
@@ -5350,7 +5787,6 @@
           <w:sz w:val="23"/>
           <w:szCs w:val="23"/>
         </w:rPr>
-        <w:lastRenderedPageBreak/>
         <w:t>u</w:t>
       </w:r>
       <w:r>
@@ -5411,25 +5847,7 @@
           <w:sz w:val="23"/>
           <w:szCs w:val="23"/>
         </w:rPr>
-        <w:t>-</w:t>
-      </w:r>
-      <w:proofErr w:type="spellStart"/>
-      <w:r>
-        <w:rPr>
-          <w:rFonts w:ascii="Arial" w:eastAsia="Times New Roman" w:hAnsi="Arial" w:cs="Arial"/>
-          <w:sz w:val="23"/>
-          <w:szCs w:val="23"/>
-        </w:rPr>
-        <w:t>eda</w:t>
-      </w:r>
-      <w:proofErr w:type="spellEnd"/>
-      <w:r>
-        <w:rPr>
-          <w:rFonts w:ascii="Arial" w:eastAsia="Times New Roman" w:hAnsi="Arial" w:cs="Arial"/>
-          <w:sz w:val="23"/>
-          <w:szCs w:val="23"/>
-        </w:rPr>
-        <w:t xml:space="preserve"> page.</w:t>
+        <w:t>-eda page.</w:t>
       </w:r>
     </w:p>
     <w:p>
@@ -5455,6 +5873,7 @@
           <w:sz w:val="23"/>
           <w:szCs w:val="23"/>
         </w:rPr>
+        <w:lastRenderedPageBreak/>
         <w:t>team</w:t>
       </w:r>
       <w:r>
@@ -5845,11 +6264,11 @@
         <w:pStyle w:val="Heading2"/>
         <w:spacing w:line="276" w:lineRule="auto"/>
       </w:pPr>
-      <w:bookmarkStart w:id="7" w:name="_Toc24547447"/>
+      <w:bookmarkStart w:id="10" w:name="_Toc32490773"/>
       <w:r>
         <w:t>Pages</w:t>
       </w:r>
-      <w:bookmarkEnd w:id="7"/>
+      <w:bookmarkEnd w:id="10"/>
     </w:p>
     <w:p>
       <w:pPr>
@@ -5938,11 +6357,11 @@
         <w:pStyle w:val="Heading3"/>
         <w:spacing w:line="276" w:lineRule="auto"/>
       </w:pPr>
-      <w:bookmarkStart w:id="8" w:name="_Toc24547448"/>
+      <w:bookmarkStart w:id="11" w:name="_Toc32490774"/>
       <w:r>
         <w:t>Graph Page Creation</w:t>
       </w:r>
-      <w:bookmarkEnd w:id="8"/>
+      <w:bookmarkEnd w:id="11"/>
     </w:p>
     <w:p>
       <w:pPr>
@@ -6083,25 +6502,7 @@
           <w:sz w:val="23"/>
           <w:szCs w:val="23"/>
         </w:rPr>
-        <w:t xml:space="preserve"> and column pair in the </w:t>
-      </w:r>
-      <w:proofErr w:type="spellStart"/>
-      <w:r>
-        <w:rPr>
-          <w:rFonts w:ascii="Arial" w:eastAsia="Times New Roman" w:hAnsi="Arial" w:cs="Arial"/>
-          <w:sz w:val="23"/>
-          <w:szCs w:val="23"/>
-        </w:rPr>
-        <w:t>agg.db</w:t>
-      </w:r>
-      <w:proofErr w:type="spellEnd"/>
-      <w:r>
-        <w:rPr>
-          <w:rFonts w:ascii="Arial" w:eastAsia="Times New Roman" w:hAnsi="Arial" w:cs="Arial"/>
-          <w:sz w:val="23"/>
-          <w:szCs w:val="23"/>
-        </w:rPr>
-        <w:t xml:space="preserve"> database, </w:t>
+        <w:t xml:space="preserve"> and column pair in the agg.db database, </w:t>
       </w:r>
       <w:r>
         <w:rPr>
@@ -6368,7 +6769,7 @@
           <w:rFonts w:eastAsia="Times New Roman"/>
         </w:rPr>
       </w:pPr>
-      <w:bookmarkStart w:id="9" w:name="_Toc24547449"/>
+      <w:bookmarkStart w:id="12" w:name="_Toc32490775"/>
       <w:r>
         <w:rPr>
           <w:rFonts w:eastAsia="Times New Roman"/>
@@ -6387,7 +6788,7 @@
         </w:rPr>
         <w:t>ages – pages used in the login process</w:t>
       </w:r>
-      <w:bookmarkEnd w:id="9"/>
+      <w:bookmarkEnd w:id="12"/>
     </w:p>
     <w:p>
       <w:pPr>
@@ -6466,7 +6867,6 @@
         </w:rPr>
         <w:t xml:space="preserve">. Contains two dash input components for recording username and password. Uses the </w:t>
       </w:r>
-      <w:proofErr w:type="spellStart"/>
       <w:r>
         <w:rPr>
           <w:rFonts w:ascii="Arial" w:eastAsia="Times New Roman" w:hAnsi="Arial" w:cs="Arial"/>
@@ -6487,7 +6887,6 @@
         </w:rPr>
         <w:t>user</w:t>
       </w:r>
-      <w:proofErr w:type="spellEnd"/>
       <w:r>
         <w:rPr>
           <w:rFonts w:ascii="Arial" w:eastAsia="Times New Roman" w:hAnsi="Arial" w:cs="Arial"/>
@@ -6687,7 +7086,6 @@
         </w:rPr>
         <w:t xml:space="preserve">. Uses the user class to make sure a username exists and then uses </w:t>
       </w:r>
-      <w:proofErr w:type="spellStart"/>
       <w:r>
         <w:rPr>
           <w:rFonts w:ascii="Arial" w:eastAsia="Times New Roman" w:hAnsi="Arial" w:cs="Arial"/>
@@ -6698,7 +7096,6 @@
         </w:rPr>
         <w:t>check_password_hash</w:t>
       </w:r>
-      <w:proofErr w:type="spellEnd"/>
       <w:r>
         <w:rPr>
           <w:rFonts w:ascii="Arial" w:eastAsia="Times New Roman" w:hAnsi="Arial" w:cs="Arial"/>
@@ -6725,29 +7122,7 @@
           <w:sz w:val="23"/>
           <w:szCs w:val="23"/>
         </w:rPr>
-        <w:t xml:space="preserve"> </w:t>
-      </w:r>
-      <w:proofErr w:type="spellStart"/>
-      <w:r>
-        <w:rPr>
-          <w:rFonts w:ascii="Arial" w:eastAsia="Times New Roman" w:hAnsi="Arial" w:cs="Arial"/>
-          <w:i/>
-          <w:iCs/>
-          <w:sz w:val="23"/>
-          <w:szCs w:val="23"/>
-        </w:rPr>
-        <w:t>werkzeug.security</w:t>
-      </w:r>
-      <w:proofErr w:type="spellEnd"/>
-      <w:r>
-        <w:rPr>
-          <w:rFonts w:ascii="Arial" w:eastAsia="Times New Roman" w:hAnsi="Arial" w:cs="Arial"/>
-          <w:i/>
-          <w:iCs/>
-          <w:sz w:val="23"/>
-          <w:szCs w:val="23"/>
-        </w:rPr>
-        <w:t xml:space="preserve"> </w:t>
+        <w:t xml:space="preserve"> werkzeug.security </w:t>
       </w:r>
       <w:r>
         <w:rPr>
@@ -6757,7 +7132,6 @@
         </w:rPr>
         <w:t xml:space="preserve">and </w:t>
       </w:r>
-      <w:proofErr w:type="spellStart"/>
       <w:r>
         <w:rPr>
           <w:rFonts w:ascii="Arial" w:eastAsia="Times New Roman" w:hAnsi="Arial" w:cs="Arial"/>
@@ -6768,7 +7142,6 @@
         </w:rPr>
         <w:t>login_user</w:t>
       </w:r>
-      <w:proofErr w:type="spellEnd"/>
       <w:r>
         <w:rPr>
           <w:rFonts w:ascii="Arial" w:eastAsia="Times New Roman" w:hAnsi="Arial" w:cs="Arial"/>
@@ -6777,7 +7150,6 @@
         </w:rPr>
         <w:t xml:space="preserve"> from </w:t>
       </w:r>
-      <w:proofErr w:type="spellStart"/>
       <w:r>
         <w:rPr>
           <w:rFonts w:ascii="Arial" w:eastAsia="Times New Roman" w:hAnsi="Arial" w:cs="Arial"/>
@@ -6788,7 +7160,6 @@
         </w:rPr>
         <w:t>flask_login</w:t>
       </w:r>
-      <w:proofErr w:type="spellEnd"/>
       <w:r>
         <w:rPr>
           <w:rFonts w:ascii="Arial" w:eastAsia="Times New Roman" w:hAnsi="Arial" w:cs="Arial"/>
@@ -6887,12 +7258,11 @@
           <w:rFonts w:eastAsia="Times New Roman"/>
         </w:rPr>
       </w:pPr>
-      <w:bookmarkStart w:id="10" w:name="_Toc24547450"/>
+      <w:bookmarkStart w:id="13" w:name="_Toc32490776"/>
       <w:r>
         <w:rPr>
           <w:rFonts w:eastAsia="Times New Roman"/>
         </w:rPr>
-        <w:lastRenderedPageBreak/>
         <w:t xml:space="preserve">Main Dashboard </w:t>
       </w:r>
       <w:r>
@@ -6907,7 +7277,7 @@
         </w:rPr>
         <w:t>ages</w:t>
       </w:r>
-      <w:bookmarkEnd w:id="10"/>
+      <w:bookmarkEnd w:id="13"/>
     </w:p>
     <w:p>
       <w:pPr>
@@ -6927,23 +7297,14 @@
         </w:rPr>
         <w:t xml:space="preserve">These pages are a collection of cards containing values, arrow indicators, and a sparkline. They link to the default graph page where trending graphs are dynamically created. Each card value is calculated using a </w:t>
       </w:r>
-      <w:proofErr w:type="spellStart"/>
-      <w:r>
-        <w:rPr>
-          <w:rFonts w:ascii="Arial" w:eastAsia="Times New Roman" w:hAnsi="Arial" w:cs="Arial"/>
-          <w:sz w:val="23"/>
-          <w:szCs w:val="23"/>
-        </w:rPr>
-        <w:t>paceutils</w:t>
-      </w:r>
-      <w:proofErr w:type="spellEnd"/>
-      <w:r>
-        <w:rPr>
-          <w:rFonts w:ascii="Arial" w:eastAsia="Times New Roman" w:hAnsi="Arial" w:cs="Arial"/>
-          <w:sz w:val="23"/>
-          <w:szCs w:val="23"/>
-        </w:rPr>
-        <w:t xml:space="preserve"> function – this function, along with the </w:t>
+      <w:r>
+        <w:rPr>
+          <w:rFonts w:ascii="Arial" w:eastAsia="Times New Roman" w:hAnsi="Arial" w:cs="Arial"/>
+          <w:sz w:val="23"/>
+          <w:szCs w:val="23"/>
+        </w:rPr>
+        <w:lastRenderedPageBreak/>
+        <w:t xml:space="preserve">paceutils function – this function, along with the </w:t>
       </w:r>
       <w:r>
         <w:rPr>
@@ -6977,7 +7338,6 @@
         </w:rPr>
         <w:t xml:space="preserve">and the layout function of the card is passed to the </w:t>
       </w:r>
-      <w:proofErr w:type="spellStart"/>
       <w:r>
         <w:rPr>
           <w:rFonts w:ascii="Arial" w:eastAsia="Times New Roman" w:hAnsi="Arial" w:cs="Arial"/>
@@ -6988,7 +7348,6 @@
         </w:rPr>
         <w:t>card_value</w:t>
       </w:r>
-      <w:proofErr w:type="spellEnd"/>
       <w:r>
         <w:rPr>
           <w:rFonts w:ascii="Arial" w:eastAsia="Times New Roman" w:hAnsi="Arial" w:cs="Arial"/>
@@ -6997,7 +7356,6 @@
         </w:rPr>
         <w:t xml:space="preserve"> function from the </w:t>
       </w:r>
-      <w:proofErr w:type="spellStart"/>
       <w:r>
         <w:rPr>
           <w:rFonts w:ascii="Arial" w:eastAsia="Times New Roman" w:hAnsi="Arial" w:cs="Arial"/>
@@ -7008,7 +7366,6 @@
         </w:rPr>
         <w:t>helpers_function</w:t>
       </w:r>
-      <w:proofErr w:type="spellEnd"/>
       <w:r>
         <w:rPr>
           <w:rFonts w:ascii="Arial" w:eastAsia="Times New Roman" w:hAnsi="Arial" w:cs="Arial"/>
@@ -7117,29 +7474,7 @@
           <w:sz w:val="23"/>
           <w:szCs w:val="23"/>
         </w:rPr>
-        <w:t xml:space="preserve"> The card values have a corresponding </w:t>
-      </w:r>
-      <w:proofErr w:type="spellStart"/>
-      <w:r>
-        <w:rPr>
-          <w:rFonts w:ascii="Arial" w:eastAsia="Times New Roman" w:hAnsi="Arial" w:cs="Arial"/>
-          <w:i/>
-          <w:iCs/>
-          <w:sz w:val="23"/>
-          <w:szCs w:val="23"/>
-        </w:rPr>
-        <w:t>paceutils</w:t>
-      </w:r>
-      <w:proofErr w:type="spellEnd"/>
-      <w:r>
-        <w:rPr>
-          <w:rFonts w:ascii="Arial" w:eastAsia="Times New Roman" w:hAnsi="Arial" w:cs="Arial"/>
-          <w:i/>
-          <w:iCs/>
-          <w:sz w:val="23"/>
-          <w:szCs w:val="23"/>
-        </w:rPr>
-        <w:t xml:space="preserve"> function and a corresponding column in a table in the aggregate database. This makes creating the trending graphs much easier.</w:t>
+        <w:t xml:space="preserve"> The card values have a corresponding paceutils function and a corresponding column in a table in the aggregate database. This makes creating the trending graphs much easier.</w:t>
       </w:r>
     </w:p>
     <w:p>
@@ -7409,14 +7744,14 @@
           <w:rFonts w:eastAsia="Times New Roman"/>
         </w:rPr>
       </w:pPr>
-      <w:bookmarkStart w:id="11" w:name="_Toc24547451"/>
+      <w:bookmarkStart w:id="14" w:name="_Toc32490777"/>
       <w:r>
         <w:rPr>
           <w:rFonts w:eastAsia="Times New Roman"/>
         </w:rPr>
         <w:t>EDA Pages</w:t>
       </w:r>
-      <w:bookmarkEnd w:id="11"/>
+      <w:bookmarkEnd w:id="14"/>
     </w:p>
     <w:p>
       <w:pPr>
@@ -7764,14 +8099,14 @@
           <w:rFonts w:eastAsia="Times New Roman"/>
         </w:rPr>
       </w:pPr>
-      <w:bookmarkStart w:id="12" w:name="_Toc24547452"/>
+      <w:bookmarkStart w:id="15" w:name="_Toc32490778"/>
       <w:r>
         <w:rPr>
           <w:rFonts w:eastAsia="Times New Roman"/>
         </w:rPr>
         <w:t>Additional Pages</w:t>
       </w:r>
-      <w:bookmarkEnd w:id="12"/>
+      <w:bookmarkEnd w:id="15"/>
       <w:r>
         <w:rPr>
           <w:rFonts w:eastAsia="Times New Roman"/>
@@ -8107,25 +8442,7 @@
           <w:sz w:val="23"/>
           <w:szCs w:val="23"/>
         </w:rPr>
-        <w:t xml:space="preserve">a function from </w:t>
-      </w:r>
-      <w:proofErr w:type="spellStart"/>
-      <w:r>
-        <w:rPr>
-          <w:rFonts w:ascii="Arial" w:eastAsia="Times New Roman" w:hAnsi="Arial" w:cs="Arial"/>
-          <w:sz w:val="23"/>
-          <w:szCs w:val="23"/>
-        </w:rPr>
-        <w:t>paceutils</w:t>
-      </w:r>
-      <w:proofErr w:type="spellEnd"/>
-      <w:r>
-        <w:rPr>
-          <w:rFonts w:ascii="Arial" w:eastAsia="Times New Roman" w:hAnsi="Arial" w:cs="Arial"/>
-          <w:sz w:val="23"/>
-          <w:szCs w:val="23"/>
-        </w:rPr>
-        <w:t xml:space="preserve"> to create the table and a dash callback to update the table based on changing dates.</w:t>
+        <w:t>a function from paceutils to create the table and a dash callback to update the table based on changing dates.</w:t>
       </w:r>
     </w:p>
     <w:p>
@@ -8235,43 +8552,7 @@
           <w:sz w:val="23"/>
           <w:szCs w:val="23"/>
         </w:rPr>
-        <w:t xml:space="preserve">indicated by color of dot. The map is created with the </w:t>
-      </w:r>
-      <w:proofErr w:type="spellStart"/>
-      <w:r>
-        <w:rPr>
-          <w:rFonts w:ascii="Arial" w:eastAsia="Times New Roman" w:hAnsi="Arial" w:cs="Arial"/>
-          <w:sz w:val="23"/>
-          <w:szCs w:val="23"/>
-        </w:rPr>
-        <w:t>plotly</w:t>
-      </w:r>
-      <w:proofErr w:type="spellEnd"/>
-      <w:r>
-        <w:rPr>
-          <w:rFonts w:ascii="Arial" w:eastAsia="Times New Roman" w:hAnsi="Arial" w:cs="Arial"/>
-          <w:sz w:val="23"/>
-          <w:szCs w:val="23"/>
-        </w:rPr>
-        <w:t xml:space="preserve"> </w:t>
-      </w:r>
-      <w:proofErr w:type="spellStart"/>
-      <w:r>
-        <w:rPr>
-          <w:rFonts w:ascii="Arial" w:eastAsia="Times New Roman" w:hAnsi="Arial" w:cs="Arial"/>
-          <w:sz w:val="23"/>
-          <w:szCs w:val="23"/>
-        </w:rPr>
-        <w:t>Scattermapbox</w:t>
-      </w:r>
-      <w:proofErr w:type="spellEnd"/>
-      <w:r>
-        <w:rPr>
-          <w:rFonts w:ascii="Arial" w:eastAsia="Times New Roman" w:hAnsi="Arial" w:cs="Arial"/>
-          <w:sz w:val="23"/>
-          <w:szCs w:val="23"/>
-        </w:rPr>
-        <w:t xml:space="preserve"> function.</w:t>
+        <w:t>indicated by color of dot. The map is created with the plotly Scattermapbox function.</w:t>
       </w:r>
     </w:p>
     <w:p>
@@ -8282,7 +8563,7 @@
           <w:rFonts w:eastAsia="Times New Roman"/>
         </w:rPr>
       </w:pPr>
-      <w:bookmarkStart w:id="13" w:name="_Toc24547453"/>
+      <w:bookmarkStart w:id="16" w:name="_Toc32490779"/>
       <w:r>
         <w:rPr>
           <w:rFonts w:eastAsia="Times New Roman"/>
@@ -8290,7 +8571,7 @@
         <w:lastRenderedPageBreak/>
         <w:t>Assets</w:t>
       </w:r>
-      <w:bookmarkEnd w:id="13"/>
+      <w:bookmarkEnd w:id="16"/>
     </w:p>
     <w:p>
       <w:pPr>
@@ -8496,23 +8777,13 @@
         </w:rPr>
         <w:t xml:space="preserve">The font-awesome folder contains font-awesome files included with bootstrap and some </w:t>
       </w:r>
-      <w:proofErr w:type="spellStart"/>
-      <w:r>
-        <w:rPr>
-          <w:rFonts w:ascii="Arial" w:hAnsi="Arial" w:cs="Arial"/>
-          <w:sz w:val="23"/>
-          <w:szCs w:val="23"/>
-        </w:rPr>
-        <w:t>Fontello</w:t>
-      </w:r>
-      <w:proofErr w:type="spellEnd"/>
-      <w:r>
-        <w:rPr>
-          <w:rFonts w:ascii="Arial" w:hAnsi="Arial" w:cs="Arial"/>
-          <w:sz w:val="23"/>
-          <w:szCs w:val="23"/>
-        </w:rPr>
-        <w:t xml:space="preserve"> files</w:t>
+      <w:r>
+        <w:rPr>
+          <w:rFonts w:ascii="Arial" w:hAnsi="Arial" w:cs="Arial"/>
+          <w:sz w:val="23"/>
+          <w:szCs w:val="23"/>
+        </w:rPr>
+        <w:t>Fontello files</w:t>
       </w:r>
       <w:r>
         <w:rPr>
@@ -8595,11 +8866,11 @@
         <w:pStyle w:val="Heading2"/>
         <w:spacing w:line="276" w:lineRule="auto"/>
       </w:pPr>
-      <w:bookmarkStart w:id="14" w:name="_Toc24547454"/>
+      <w:bookmarkStart w:id="17" w:name="_Toc32490780"/>
       <w:r>
         <w:t>Data</w:t>
       </w:r>
-      <w:bookmarkEnd w:id="14"/>
+      <w:bookmarkEnd w:id="17"/>
     </w:p>
     <w:p>
       <w:pPr>
@@ -8616,43 +8887,7 @@
           <w:sz w:val="23"/>
           <w:szCs w:val="23"/>
         </w:rPr>
-        <w:t xml:space="preserve">The data folder contains the </w:t>
-      </w:r>
-      <w:proofErr w:type="spellStart"/>
-      <w:r>
-        <w:rPr>
-          <w:rFonts w:ascii="Arial" w:hAnsi="Arial" w:cs="Arial"/>
-          <w:sz w:val="23"/>
-          <w:szCs w:val="23"/>
-        </w:rPr>
-        <w:t>PaceDashboard</w:t>
-      </w:r>
-      <w:proofErr w:type="spellEnd"/>
-      <w:r>
-        <w:rPr>
-          <w:rFonts w:ascii="Arial" w:hAnsi="Arial" w:cs="Arial"/>
-          <w:sz w:val="23"/>
-          <w:szCs w:val="23"/>
-        </w:rPr>
-        <w:t xml:space="preserve">, </w:t>
-      </w:r>
-      <w:proofErr w:type="spellStart"/>
-      <w:r>
-        <w:rPr>
-          <w:rFonts w:ascii="Arial" w:hAnsi="Arial" w:cs="Arial"/>
-          <w:sz w:val="23"/>
-          <w:szCs w:val="23"/>
-        </w:rPr>
-        <w:t>agg</w:t>
-      </w:r>
-      <w:proofErr w:type="spellEnd"/>
-      <w:r>
-        <w:rPr>
-          <w:rFonts w:ascii="Arial" w:hAnsi="Arial" w:cs="Arial"/>
-          <w:sz w:val="23"/>
-          <w:szCs w:val="23"/>
-        </w:rPr>
-        <w:t>, and users databases as well as a log file that logs when users sign on and out of the application.</w:t>
+        <w:t>The data folder contains the PaceDashboard, agg, and users databases as well as a log file that logs when users sign on and out of the application.</w:t>
       </w:r>
     </w:p>
     <w:p>
@@ -8669,7 +8904,6 @@
           <w:szCs w:val="23"/>
         </w:rPr>
       </w:pPr>
-      <w:proofErr w:type="spellStart"/>
       <w:r>
         <w:rPr>
           <w:rFonts w:ascii="Arial" w:hAnsi="Arial" w:cs="Arial"/>
@@ -8680,7 +8914,6 @@
         </w:rPr>
         <w:t>PaceDashboard.db</w:t>
       </w:r>
-      <w:proofErr w:type="spellEnd"/>
       <w:r>
         <w:rPr>
           <w:rFonts w:ascii="Arial" w:hAnsi="Arial" w:cs="Arial"/>
@@ -8777,7 +9010,6 @@
         </w:rPr>
         <w:t xml:space="preserve"> Additional information is found in the documentation of the </w:t>
       </w:r>
-      <w:proofErr w:type="spellStart"/>
       <w:r>
         <w:rPr>
           <w:rFonts w:ascii="Arial" w:hAnsi="Arial" w:cs="Arial"/>
@@ -8788,7 +9020,6 @@
         </w:rPr>
         <w:t>db_mgmt</w:t>
       </w:r>
-      <w:proofErr w:type="spellEnd"/>
       <w:r>
         <w:rPr>
           <w:rFonts w:ascii="Arial" w:hAnsi="Arial" w:cs="Arial"/>
@@ -8812,7 +9043,6 @@
           <w:szCs w:val="23"/>
         </w:rPr>
       </w:pPr>
-      <w:proofErr w:type="spellStart"/>
       <w:r>
         <w:rPr>
           <w:rFonts w:ascii="Arial" w:hAnsi="Arial" w:cs="Arial"/>
@@ -8833,7 +9063,6 @@
         </w:rPr>
         <w:t>gg.db</w:t>
       </w:r>
-      <w:proofErr w:type="spellEnd"/>
       <w:r>
         <w:rPr>
           <w:rFonts w:ascii="Arial" w:hAnsi="Arial" w:cs="Arial"/>
@@ -8898,7 +9127,6 @@
         </w:rPr>
         <w:t xml:space="preserve">. Additional information is found in the documentation of the </w:t>
       </w:r>
-      <w:proofErr w:type="spellStart"/>
       <w:r>
         <w:rPr>
           <w:rFonts w:ascii="Arial" w:hAnsi="Arial" w:cs="Arial"/>
@@ -8909,7 +9137,6 @@
         </w:rPr>
         <w:t>db_mgmt</w:t>
       </w:r>
-      <w:proofErr w:type="spellEnd"/>
       <w:r>
         <w:rPr>
           <w:rFonts w:ascii="Arial" w:hAnsi="Arial" w:cs="Arial"/>
@@ -8933,7 +9160,6 @@
           <w:szCs w:val="23"/>
         </w:rPr>
       </w:pPr>
-      <w:proofErr w:type="spellStart"/>
       <w:r>
         <w:rPr>
           <w:rFonts w:ascii="Arial" w:hAnsi="Arial" w:cs="Arial"/>
@@ -8964,7 +9190,6 @@
         </w:rPr>
         <w:t>.db</w:t>
       </w:r>
-      <w:proofErr w:type="spellEnd"/>
       <w:r>
         <w:rPr>
           <w:rFonts w:ascii="Arial" w:hAnsi="Arial" w:cs="Arial"/>
@@ -9160,7 +9385,7 @@
         <w:pStyle w:val="Heading1"/>
         <w:spacing w:line="276" w:lineRule="auto"/>
       </w:pPr>
-      <w:bookmarkStart w:id="15" w:name="_Toc24547455"/>
+      <w:bookmarkStart w:id="18" w:name="_Toc32490781"/>
       <w:r>
         <w:t xml:space="preserve">Note About </w:t>
       </w:r>
@@ -9176,7 +9401,7 @@
       <w:r>
         <w:t>ash Framework</w:t>
       </w:r>
-      <w:bookmarkEnd w:id="15"/>
+      <w:bookmarkEnd w:id="18"/>
     </w:p>
     <w:p>
       <w:pPr>
@@ -9242,7 +9467,7 @@
       <w:r>
         <w:t xml:space="preserve"> </w:t>
       </w:r>
-      <w:hyperlink r:id="rId18" w:history="1">
+      <w:hyperlink r:id="rId19" w:history="1">
         <w:r>
           <w:rPr>
             <w:rStyle w:val="Hyperlink"/>
@@ -9259,11 +9484,11 @@
         <w:pStyle w:val="Heading1"/>
         <w:spacing w:line="276" w:lineRule="auto"/>
       </w:pPr>
-      <w:bookmarkStart w:id="16" w:name="_Toc24547456"/>
+      <w:bookmarkStart w:id="19" w:name="_Toc32490782"/>
       <w:r>
         <w:t>Users</w:t>
       </w:r>
-      <w:bookmarkEnd w:id="16"/>
+      <w:bookmarkEnd w:id="19"/>
     </w:p>
     <w:p>
       <w:pPr>
@@ -9336,17 +9561,17 @@
           <w:sz w:val="23"/>
           <w:szCs w:val="23"/>
         </w:rPr>
-        <w:t>I.e.</w:t>
-      </w:r>
-      <w:r>
-        <w:rPr>
-          <w:rFonts w:ascii="Arial" w:hAnsi="Arial" w:cs="Arial"/>
-          <w:sz w:val="23"/>
-          <w:szCs w:val="23"/>
-        </w:rPr>
-        <w:t xml:space="preserve">; </w:t>
-      </w:r>
-      <w:hyperlink r:id="rId19" w:history="1">
+        <w:t>I.e.,</w:t>
+      </w:r>
+      <w:r>
+        <w:rPr>
+          <w:rFonts w:ascii="Arial" w:hAnsi="Arial" w:cs="Arial"/>
+          <w:sz w:val="23"/>
+          <w:szCs w:val="23"/>
+        </w:rPr>
+        <w:t xml:space="preserve"> </w:t>
+      </w:r>
+      <w:hyperlink r:id="rId20" w:history="1">
         <w:r>
           <w:rPr>
             <w:rStyle w:val="Hyperlink"/>
@@ -9380,7 +9605,6 @@
         </w:rPr>
         <w:t xml:space="preserve"> will have a dashboard username of </w:t>
       </w:r>
-      <w:proofErr w:type="spellStart"/>
       <w:r>
         <w:rPr>
           <w:rFonts w:ascii="Arial" w:hAnsi="Arial" w:cs="Arial"/>
@@ -9397,7 +9621,6 @@
         </w:rPr>
         <w:t>tetokounmpo</w:t>
       </w:r>
-      <w:proofErr w:type="spellEnd"/>
       <w:r>
         <w:rPr>
           <w:rFonts w:ascii="Arial" w:hAnsi="Arial" w:cs="Arial"/>
@@ -9424,7 +9647,6 @@
         </w:rPr>
         <w:t xml:space="preserve">Users are responsible for creating their own passwords, these passwords are hashed using the </w:t>
       </w:r>
-      <w:proofErr w:type="spellStart"/>
       <w:r>
         <w:rPr>
           <w:rFonts w:ascii="Arial" w:hAnsi="Arial" w:cs="Arial"/>
@@ -9435,7 +9657,6 @@
         </w:rPr>
         <w:t>werkzeug.security</w:t>
       </w:r>
-      <w:proofErr w:type="spellEnd"/>
       <w:r>
         <w:rPr>
           <w:rFonts w:ascii="Arial" w:hAnsi="Arial" w:cs="Arial"/>
@@ -9501,7 +9722,6 @@
         </w:rPr>
         <w:t xml:space="preserve">The </w:t>
       </w:r>
-      <w:proofErr w:type="spellStart"/>
       <w:r>
         <w:rPr>
           <w:rFonts w:ascii="Arial" w:hAnsi="Arial" w:cs="Arial"/>
@@ -9512,7 +9732,6 @@
         </w:rPr>
         <w:t>flask_login</w:t>
       </w:r>
-      <w:proofErr w:type="spellEnd"/>
       <w:r>
         <w:rPr>
           <w:rFonts w:ascii="Arial" w:hAnsi="Arial" w:cs="Arial"/>
@@ -9527,7 +9746,7 @@
         <w:pStyle w:val="Heading2"/>
         <w:spacing w:line="276" w:lineRule="auto"/>
       </w:pPr>
-      <w:bookmarkStart w:id="17" w:name="_Toc24547457"/>
+      <w:bookmarkStart w:id="20" w:name="_Toc32490783"/>
       <w:r>
         <w:t xml:space="preserve">Creating or Updating </w:t>
       </w:r>
@@ -9537,7 +9756,7 @@
       <w:r>
         <w:t>Database</w:t>
       </w:r>
-      <w:bookmarkEnd w:id="17"/>
+      <w:bookmarkEnd w:id="20"/>
     </w:p>
     <w:p>
       <w:pPr>
@@ -9710,8 +9929,6 @@
         </w:rPr>
         <w:t xml:space="preserve"> a new one.</w:t>
       </w:r>
-      <w:bookmarkStart w:id="18" w:name="_GoBack"/>
-      <w:bookmarkEnd w:id="18"/>
     </w:p>
     <w:p>
       <w:pPr>
@@ -9730,7 +9947,7 @@
         </w:rPr>
         <w:t xml:space="preserve">The dashboard provides users the ability to send an email to </w:t>
       </w:r>
-      <w:hyperlink r:id="rId20" w:history="1">
+      <w:hyperlink r:id="rId21" w:history="1">
         <w:r>
           <w:rPr>
             <w:rStyle w:val="Hyperlink"/>
@@ -9751,7 +9968,7 @@
       </w:r>
     </w:p>
     <w:sectPr>
-      <w:footerReference w:type="default" r:id="rId21"/>
+      <w:footerReference w:type="default" r:id="rId22"/>
       <w:pgSz w:w="12240" w:h="15840"/>
       <w:pgMar w:top="720" w:right="720" w:bottom="720" w:left="720" w:header="720" w:footer="720" w:gutter="0"/>
       <w:pgNumType w:start="0"/>
@@ -9982,6 +10199,119 @@
     </w:lvl>
   </w:abstractNum>
   <w:abstractNum w:abstractNumId="1" w15:restartNumberingAfterBreak="0">
+    <w:nsid w:val="103E4F73"/>
+    <w:multiLevelType w:val="hybridMultilevel"/>
+    <w:tmpl w:val="2C32FA86"/>
+    <w:lvl w:ilvl="0" w:tplc="04090001">
+      <w:start w:val="1"/>
+      <w:numFmt w:val="bullet"/>
+      <w:lvlText w:val=""/>
+      <w:lvlJc w:val="left"/>
+      <w:pPr>
+        <w:ind w:left="720" w:hanging="360"/>
+      </w:pPr>
+      <w:rPr>
+        <w:rFonts w:ascii="Symbol" w:hAnsi="Symbol" w:hint="default"/>
+      </w:rPr>
+    </w:lvl>
+    <w:lvl w:ilvl="1" w:tplc="04090003">
+      <w:start w:val="1"/>
+      <w:numFmt w:val="bullet"/>
+      <w:lvlText w:val="o"/>
+      <w:lvlJc w:val="left"/>
+      <w:pPr>
+        <w:ind w:left="1440" w:hanging="360"/>
+      </w:pPr>
+      <w:rPr>
+        <w:rFonts w:ascii="Courier New" w:hAnsi="Courier New" w:cs="Courier New" w:hint="default"/>
+      </w:rPr>
+    </w:lvl>
+    <w:lvl w:ilvl="2" w:tplc="04090005">
+      <w:start w:val="1"/>
+      <w:numFmt w:val="bullet"/>
+      <w:lvlText w:val=""/>
+      <w:lvlJc w:val="left"/>
+      <w:pPr>
+        <w:ind w:left="2160" w:hanging="360"/>
+      </w:pPr>
+      <w:rPr>
+        <w:rFonts w:ascii="Wingdings" w:hAnsi="Wingdings" w:hint="default"/>
+      </w:rPr>
+    </w:lvl>
+    <w:lvl w:ilvl="3" w:tplc="04090001" w:tentative="1">
+      <w:start w:val="1"/>
+      <w:numFmt w:val="bullet"/>
+      <w:lvlText w:val=""/>
+      <w:lvlJc w:val="left"/>
+      <w:pPr>
+        <w:ind w:left="2880" w:hanging="360"/>
+      </w:pPr>
+      <w:rPr>
+        <w:rFonts w:ascii="Symbol" w:hAnsi="Symbol" w:hint="default"/>
+      </w:rPr>
+    </w:lvl>
+    <w:lvl w:ilvl="4" w:tplc="04090003" w:tentative="1">
+      <w:start w:val="1"/>
+      <w:numFmt w:val="bullet"/>
+      <w:lvlText w:val="o"/>
+      <w:lvlJc w:val="left"/>
+      <w:pPr>
+        <w:ind w:left="3600" w:hanging="360"/>
+      </w:pPr>
+      <w:rPr>
+        <w:rFonts w:ascii="Courier New" w:hAnsi="Courier New" w:cs="Courier New" w:hint="default"/>
+      </w:rPr>
+    </w:lvl>
+    <w:lvl w:ilvl="5" w:tplc="04090005" w:tentative="1">
+      <w:start w:val="1"/>
+      <w:numFmt w:val="bullet"/>
+      <w:lvlText w:val=""/>
+      <w:lvlJc w:val="left"/>
+      <w:pPr>
+        <w:ind w:left="4320" w:hanging="360"/>
+      </w:pPr>
+      <w:rPr>
+        <w:rFonts w:ascii="Wingdings" w:hAnsi="Wingdings" w:hint="default"/>
+      </w:rPr>
+    </w:lvl>
+    <w:lvl w:ilvl="6" w:tplc="04090001" w:tentative="1">
+      <w:start w:val="1"/>
+      <w:numFmt w:val="bullet"/>
+      <w:lvlText w:val=""/>
+      <w:lvlJc w:val="left"/>
+      <w:pPr>
+        <w:ind w:left="5040" w:hanging="360"/>
+      </w:pPr>
+      <w:rPr>
+        <w:rFonts w:ascii="Symbol" w:hAnsi="Symbol" w:hint="default"/>
+      </w:rPr>
+    </w:lvl>
+    <w:lvl w:ilvl="7" w:tplc="04090003" w:tentative="1">
+      <w:start w:val="1"/>
+      <w:numFmt w:val="bullet"/>
+      <w:lvlText w:val="o"/>
+      <w:lvlJc w:val="left"/>
+      <w:pPr>
+        <w:ind w:left="5760" w:hanging="360"/>
+      </w:pPr>
+      <w:rPr>
+        <w:rFonts w:ascii="Courier New" w:hAnsi="Courier New" w:cs="Courier New" w:hint="default"/>
+      </w:rPr>
+    </w:lvl>
+    <w:lvl w:ilvl="8" w:tplc="04090005" w:tentative="1">
+      <w:start w:val="1"/>
+      <w:numFmt w:val="bullet"/>
+      <w:lvlText w:val=""/>
+      <w:lvlJc w:val="left"/>
+      <w:pPr>
+        <w:ind w:left="6480" w:hanging="360"/>
+      </w:pPr>
+      <w:rPr>
+        <w:rFonts w:ascii="Wingdings" w:hAnsi="Wingdings" w:hint="default"/>
+      </w:rPr>
+    </w:lvl>
+  </w:abstractNum>
+  <w:abstractNum w:abstractNumId="2" w15:restartNumberingAfterBreak="0">
     <w:nsid w:val="16AF6810"/>
     <w:multiLevelType w:val="multilevel"/>
     <w:tmpl w:val="D8EE9B98"/>
@@ -10130,7 +10460,7 @@
       </w:rPr>
     </w:lvl>
   </w:abstractNum>
-  <w:abstractNum w:abstractNumId="2" w15:restartNumberingAfterBreak="0">
+  <w:abstractNum w:abstractNumId="3" w15:restartNumberingAfterBreak="0">
     <w:nsid w:val="2DD16569"/>
     <w:multiLevelType w:val="hybridMultilevel"/>
     <w:tmpl w:val="8D022CFE"/>
@@ -10243,7 +10573,7 @@
       </w:rPr>
     </w:lvl>
   </w:abstractNum>
-  <w:abstractNum w:abstractNumId="3" w15:restartNumberingAfterBreak="0">
+  <w:abstractNum w:abstractNumId="4" w15:restartNumberingAfterBreak="0">
     <w:nsid w:val="3ACC5D9A"/>
     <w:multiLevelType w:val="hybridMultilevel"/>
     <w:tmpl w:val="407AEE0A"/>
@@ -10356,7 +10686,120 @@
       </w:rPr>
     </w:lvl>
   </w:abstractNum>
-  <w:abstractNum w:abstractNumId="4" w15:restartNumberingAfterBreak="0">
+  <w:abstractNum w:abstractNumId="5" w15:restartNumberingAfterBreak="0">
+    <w:nsid w:val="40A82BF1"/>
+    <w:multiLevelType w:val="hybridMultilevel"/>
+    <w:tmpl w:val="E0F81EA8"/>
+    <w:lvl w:ilvl="0" w:tplc="04090001">
+      <w:start w:val="1"/>
+      <w:numFmt w:val="bullet"/>
+      <w:lvlText w:val=""/>
+      <w:lvlJc w:val="left"/>
+      <w:pPr>
+        <w:ind w:left="720" w:hanging="360"/>
+      </w:pPr>
+      <w:rPr>
+        <w:rFonts w:ascii="Symbol" w:hAnsi="Symbol" w:hint="default"/>
+      </w:rPr>
+    </w:lvl>
+    <w:lvl w:ilvl="1" w:tplc="04090003">
+      <w:start w:val="1"/>
+      <w:numFmt w:val="bullet"/>
+      <w:lvlText w:val="o"/>
+      <w:lvlJc w:val="left"/>
+      <w:pPr>
+        <w:ind w:left="1440" w:hanging="360"/>
+      </w:pPr>
+      <w:rPr>
+        <w:rFonts w:ascii="Courier New" w:hAnsi="Courier New" w:cs="Courier New" w:hint="default"/>
+      </w:rPr>
+    </w:lvl>
+    <w:lvl w:ilvl="2" w:tplc="04090005" w:tentative="1">
+      <w:start w:val="1"/>
+      <w:numFmt w:val="bullet"/>
+      <w:lvlText w:val=""/>
+      <w:lvlJc w:val="left"/>
+      <w:pPr>
+        <w:ind w:left="2160" w:hanging="360"/>
+      </w:pPr>
+      <w:rPr>
+        <w:rFonts w:ascii="Wingdings" w:hAnsi="Wingdings" w:hint="default"/>
+      </w:rPr>
+    </w:lvl>
+    <w:lvl w:ilvl="3" w:tplc="04090001" w:tentative="1">
+      <w:start w:val="1"/>
+      <w:numFmt w:val="bullet"/>
+      <w:lvlText w:val=""/>
+      <w:lvlJc w:val="left"/>
+      <w:pPr>
+        <w:ind w:left="2880" w:hanging="360"/>
+      </w:pPr>
+      <w:rPr>
+        <w:rFonts w:ascii="Symbol" w:hAnsi="Symbol" w:hint="default"/>
+      </w:rPr>
+    </w:lvl>
+    <w:lvl w:ilvl="4" w:tplc="04090003" w:tentative="1">
+      <w:start w:val="1"/>
+      <w:numFmt w:val="bullet"/>
+      <w:lvlText w:val="o"/>
+      <w:lvlJc w:val="left"/>
+      <w:pPr>
+        <w:ind w:left="3600" w:hanging="360"/>
+      </w:pPr>
+      <w:rPr>
+        <w:rFonts w:ascii="Courier New" w:hAnsi="Courier New" w:cs="Courier New" w:hint="default"/>
+      </w:rPr>
+    </w:lvl>
+    <w:lvl w:ilvl="5" w:tplc="04090005" w:tentative="1">
+      <w:start w:val="1"/>
+      <w:numFmt w:val="bullet"/>
+      <w:lvlText w:val=""/>
+      <w:lvlJc w:val="left"/>
+      <w:pPr>
+        <w:ind w:left="4320" w:hanging="360"/>
+      </w:pPr>
+      <w:rPr>
+        <w:rFonts w:ascii="Wingdings" w:hAnsi="Wingdings" w:hint="default"/>
+      </w:rPr>
+    </w:lvl>
+    <w:lvl w:ilvl="6" w:tplc="04090001" w:tentative="1">
+      <w:start w:val="1"/>
+      <w:numFmt w:val="bullet"/>
+      <w:lvlText w:val=""/>
+      <w:lvlJc w:val="left"/>
+      <w:pPr>
+        <w:ind w:left="5040" w:hanging="360"/>
+      </w:pPr>
+      <w:rPr>
+        <w:rFonts w:ascii="Symbol" w:hAnsi="Symbol" w:hint="default"/>
+      </w:rPr>
+    </w:lvl>
+    <w:lvl w:ilvl="7" w:tplc="04090003" w:tentative="1">
+      <w:start w:val="1"/>
+      <w:numFmt w:val="bullet"/>
+      <w:lvlText w:val="o"/>
+      <w:lvlJc w:val="left"/>
+      <w:pPr>
+        <w:ind w:left="5760" w:hanging="360"/>
+      </w:pPr>
+      <w:rPr>
+        <w:rFonts w:ascii="Courier New" w:hAnsi="Courier New" w:cs="Courier New" w:hint="default"/>
+      </w:rPr>
+    </w:lvl>
+    <w:lvl w:ilvl="8" w:tplc="04090005" w:tentative="1">
+      <w:start w:val="1"/>
+      <w:numFmt w:val="bullet"/>
+      <w:lvlText w:val=""/>
+      <w:lvlJc w:val="left"/>
+      <w:pPr>
+        <w:ind w:left="6480" w:hanging="360"/>
+      </w:pPr>
+      <w:rPr>
+        <w:rFonts w:ascii="Wingdings" w:hAnsi="Wingdings" w:hint="default"/>
+      </w:rPr>
+    </w:lvl>
+  </w:abstractNum>
+  <w:abstractNum w:abstractNumId="6" w15:restartNumberingAfterBreak="0">
     <w:nsid w:val="410520F6"/>
     <w:multiLevelType w:val="hybridMultilevel"/>
     <w:tmpl w:val="4BBCD42E"/>
@@ -10469,7 +10912,7 @@
       </w:rPr>
     </w:lvl>
   </w:abstractNum>
-  <w:abstractNum w:abstractNumId="5" w15:restartNumberingAfterBreak="0">
+  <w:abstractNum w:abstractNumId="7" w15:restartNumberingAfterBreak="0">
     <w:nsid w:val="458C5C26"/>
     <w:multiLevelType w:val="hybridMultilevel"/>
     <w:tmpl w:val="EEA4A644"/>
@@ -10582,7 +11025,7 @@
       </w:rPr>
     </w:lvl>
   </w:abstractNum>
-  <w:abstractNum w:abstractNumId="6" w15:restartNumberingAfterBreak="0">
+  <w:abstractNum w:abstractNumId="8" w15:restartNumberingAfterBreak="0">
     <w:nsid w:val="62F4636D"/>
     <w:multiLevelType w:val="hybridMultilevel"/>
     <w:tmpl w:val="A4F87080"/>
@@ -10695,7 +11138,7 @@
       </w:rPr>
     </w:lvl>
   </w:abstractNum>
-  <w:abstractNum w:abstractNumId="7" w15:restartNumberingAfterBreak="0">
+  <w:abstractNum w:abstractNumId="9" w15:restartNumberingAfterBreak="0">
     <w:nsid w:val="688626D4"/>
     <w:multiLevelType w:val="hybridMultilevel"/>
     <w:tmpl w:val="AE5800CA"/>
@@ -10808,7 +11251,7 @@
       </w:rPr>
     </w:lvl>
   </w:abstractNum>
-  <w:abstractNum w:abstractNumId="8" w15:restartNumberingAfterBreak="0">
+  <w:abstractNum w:abstractNumId="10" w15:restartNumberingAfterBreak="0">
     <w:nsid w:val="7690369A"/>
     <w:multiLevelType w:val="multilevel"/>
     <w:tmpl w:val="C4E40D08"/>
@@ -10957,7 +11400,7 @@
       </w:rPr>
     </w:lvl>
   </w:abstractNum>
-  <w:abstractNum w:abstractNumId="9" w15:restartNumberingAfterBreak="0">
+  <w:abstractNum w:abstractNumId="11" w15:restartNumberingAfterBreak="0">
     <w:nsid w:val="78D95E23"/>
     <w:multiLevelType w:val="multilevel"/>
     <w:tmpl w:val="5F00F5F6"/>
@@ -11107,33 +11550,39 @@
     </w:lvl>
   </w:abstractNum>
   <w:num w:numId="1">
-    <w:abstractNumId w:val="8"/>
+    <w:abstractNumId w:val="10"/>
   </w:num>
   <w:num w:numId="2">
-    <w:abstractNumId w:val="9"/>
+    <w:abstractNumId w:val="11"/>
   </w:num>
   <w:num w:numId="3">
-    <w:abstractNumId w:val="1"/>
+    <w:abstractNumId w:val="2"/>
   </w:num>
   <w:num w:numId="4">
     <w:abstractNumId w:val="0"/>
   </w:num>
   <w:num w:numId="5">
+    <w:abstractNumId w:val="9"/>
+  </w:num>
+  <w:num w:numId="6">
+    <w:abstractNumId w:val="6"/>
+  </w:num>
+  <w:num w:numId="7">
+    <w:abstractNumId w:val="8"/>
+  </w:num>
+  <w:num w:numId="8">
+    <w:abstractNumId w:val="3"/>
+  </w:num>
+  <w:num w:numId="9">
+    <w:abstractNumId w:val="4"/>
+  </w:num>
+  <w:num w:numId="10">
     <w:abstractNumId w:val="7"/>
   </w:num>
-  <w:num w:numId="6">
-    <w:abstractNumId w:val="4"/>
+  <w:num w:numId="11">
+    <w:abstractNumId w:val="1"/>
   </w:num>
-  <w:num w:numId="7">
-    <w:abstractNumId w:val="6"/>
-  </w:num>
-  <w:num w:numId="8">
-    <w:abstractNumId w:val="2"/>
-  </w:num>
-  <w:num w:numId="9">
-    <w:abstractNumId w:val="3"/>
-  </w:num>
-  <w:num w:numId="10">
+  <w:num w:numId="12">
     <w:abstractNumId w:val="5"/>
   </w:num>
 </w:numbering>
@@ -12658,7 +13107,7 @@
 </file>
 
 <file path=customXml/itemProps2.xml><?xml version="1.0" encoding="utf-8"?>
-<ds:datastoreItem xmlns:ds="http://schemas.openxmlformats.org/officeDocument/2006/customXml" ds:itemID="{5589E5B6-8466-48C0-95FB-4A9C82BA2DF5}">
+<ds:datastoreItem xmlns:ds="http://schemas.openxmlformats.org/officeDocument/2006/customXml" ds:itemID="{F0091E38-1E21-4E72-B959-BF21CD2198A9}">
   <ds:schemaRefs>
     <ds:schemaRef ds:uri="http://schemas.openxmlformats.org/officeDocument/2006/bibliography"/>
   </ds:schemaRefs>

</xml_diff>

<commit_message>
Removed unfinished operations page
</commit_message>
<xml_diff>
--- a/docs/Dashboard Technical Guide.docx
+++ b/docs/Dashboard Technical Guide.docx
@@ -12,8 +12,6 @@
       </w:sdtPr>
       <w:sdtEndPr/>
       <w:sdtContent>
-        <w:bookmarkStart w:id="0" w:name="_GoBack" w:displacedByCustomXml="prev"/>
-        <w:bookmarkEnd w:id="0" w:displacedByCustomXml="prev"/>
         <w:p>
           <w:pPr>
             <w:spacing w:line="276" w:lineRule="auto"/>
@@ -518,13 +516,130 @@
           <w:r>
             <w:fldChar w:fldCharType="separate"/>
           </w:r>
-          <w:hyperlink w:anchor="_Toc32490764" w:history="1">
+          <w:bookmarkStart w:id="0" w:name="_GoBack"/>
+          <w:bookmarkEnd w:id="0"/>
+          <w:r>
+            <w:rPr>
+              <w:rStyle w:val="Hyperlink"/>
+              <w:noProof/>
+            </w:rPr>
+            <w:fldChar w:fldCharType="begin"/>
+          </w:r>
+          <w:r>
+            <w:rPr>
+              <w:rStyle w:val="Hyperlink"/>
+              <w:noProof/>
+            </w:rPr>
+            <w:instrText xml:space="preserve"> </w:instrText>
+          </w:r>
+          <w:r>
+            <w:rPr>
+              <w:noProof/>
+            </w:rPr>
+            <w:instrText>HYPERLINK \l "_Toc33108331"</w:instrText>
+          </w:r>
+          <w:r>
+            <w:rPr>
+              <w:rStyle w:val="Hyperlink"/>
+              <w:noProof/>
+            </w:rPr>
+            <w:instrText xml:space="preserve"> </w:instrText>
+          </w:r>
+          <w:r>
+            <w:rPr>
+              <w:rStyle w:val="Hyperlink"/>
+              <w:noProof/>
+            </w:rPr>
+          </w:r>
+          <w:r>
+            <w:rPr>
+              <w:rStyle w:val="Hyperlink"/>
+              <w:noProof/>
+            </w:rPr>
+            <w:fldChar w:fldCharType="separate"/>
+          </w:r>
+          <w:r>
+            <w:rPr>
+              <w:rStyle w:val="Hyperlink"/>
+              <w:noProof/>
+            </w:rPr>
+            <w:t>Overview</w:t>
+          </w:r>
+          <w:r>
+            <w:rPr>
+              <w:noProof/>
+              <w:webHidden/>
+            </w:rPr>
+            <w:tab/>
+          </w:r>
+          <w:r>
+            <w:rPr>
+              <w:noProof/>
+              <w:webHidden/>
+            </w:rPr>
+            <w:fldChar w:fldCharType="begin"/>
+          </w:r>
+          <w:r>
+            <w:rPr>
+              <w:noProof/>
+              <w:webHidden/>
+            </w:rPr>
+            <w:instrText xml:space="preserve"> PAGEREF _Toc33108331 \h </w:instrText>
+          </w:r>
+          <w:r>
+            <w:rPr>
+              <w:noProof/>
+              <w:webHidden/>
+            </w:rPr>
+          </w:r>
+          <w:r>
+            <w:rPr>
+              <w:noProof/>
+              <w:webHidden/>
+            </w:rPr>
+            <w:fldChar w:fldCharType="separate"/>
+          </w:r>
+          <w:r>
+            <w:rPr>
+              <w:noProof/>
+              <w:webHidden/>
+            </w:rPr>
+            <w:t>2</w:t>
+          </w:r>
+          <w:r>
+            <w:rPr>
+              <w:noProof/>
+              <w:webHidden/>
+            </w:rPr>
+            <w:fldChar w:fldCharType="end"/>
+          </w:r>
+          <w:r>
+            <w:rPr>
+              <w:rStyle w:val="Hyperlink"/>
+              <w:noProof/>
+            </w:rPr>
+            <w:fldChar w:fldCharType="end"/>
+          </w:r>
+        </w:p>
+        <w:p>
+          <w:pPr>
+            <w:pStyle w:val="TOC1"/>
+            <w:tabs>
+              <w:tab w:val="right" w:leader="dot" w:pos="10790"/>
+            </w:tabs>
+            <w:rPr>
+              <w:noProof/>
+              <w:sz w:val="22"/>
+              <w:szCs w:val="22"/>
+            </w:rPr>
+          </w:pPr>
+          <w:hyperlink w:anchor="_Toc33108332" w:history="1">
             <w:r>
               <w:rPr>
                 <w:rStyle w:val="Hyperlink"/>
                 <w:noProof/>
               </w:rPr>
-              <w:t>Overview</w:t>
+              <w:t>Setup for PACE-RI Dashboard</w:t>
             </w:r>
             <w:r>
               <w:rPr>
@@ -545,7 +660,7 @@
                 <w:noProof/>
                 <w:webHidden/>
               </w:rPr>
-              <w:instrText xml:space="preserve"> PAGEREF _Toc32490764 \h </w:instrText>
+              <w:instrText xml:space="preserve"> PAGEREF _Toc33108332 \h </w:instrText>
             </w:r>
             <w:r>
               <w:rPr>
@@ -588,13 +703,13 @@
               <w:szCs w:val="22"/>
             </w:rPr>
           </w:pPr>
-          <w:hyperlink w:anchor="_Toc32490765" w:history="1">
+          <w:hyperlink w:anchor="_Toc33108333" w:history="1">
             <w:r>
               <w:rPr>
                 <w:rStyle w:val="Hyperlink"/>
                 <w:noProof/>
               </w:rPr>
-              <w:t>Setup for PACE-RI Dashboard</w:t>
+              <w:t>Dashboard Layout</w:t>
             </w:r>
             <w:r>
               <w:rPr>
@@ -615,7 +730,7 @@
                 <w:noProof/>
                 <w:webHidden/>
               </w:rPr>
-              <w:instrText xml:space="preserve"> PAGEREF _Toc32490765 \h </w:instrText>
+              <w:instrText xml:space="preserve"> PAGEREF _Toc33108333 \h </w:instrText>
             </w:r>
             <w:r>
               <w:rPr>
@@ -635,7 +750,7 @@
                 <w:noProof/>
                 <w:webHidden/>
               </w:rPr>
-              <w:t>2</w:t>
+              <w:t>3</w:t>
             </w:r>
             <w:r>
               <w:rPr>
@@ -658,13 +773,13 @@
               <w:szCs w:val="22"/>
             </w:rPr>
           </w:pPr>
-          <w:hyperlink w:anchor="_Toc32490766" w:history="1">
+          <w:hyperlink w:anchor="_Toc33108334" w:history="1">
             <w:r>
               <w:rPr>
                 <w:rStyle w:val="Hyperlink"/>
                 <w:noProof/>
               </w:rPr>
-              <w:t>Dashboard Layout</w:t>
+              <w:t>Running the Dashboard</w:t>
             </w:r>
             <w:r>
               <w:rPr>
@@ -685,7 +800,7 @@
                 <w:noProof/>
                 <w:webHidden/>
               </w:rPr>
-              <w:instrText xml:space="preserve"> PAGEREF _Toc32490766 \h </w:instrText>
+              <w:instrText xml:space="preserve"> PAGEREF _Toc33108334 \h </w:instrText>
             </w:r>
             <w:r>
               <w:rPr>
@@ -705,7 +820,147 @@
                 <w:noProof/>
                 <w:webHidden/>
               </w:rPr>
-              <w:t>3</w:t>
+              <w:t>4</w:t>
+            </w:r>
+            <w:r>
+              <w:rPr>
+                <w:noProof/>
+                <w:webHidden/>
+              </w:rPr>
+              <w:fldChar w:fldCharType="end"/>
+            </w:r>
+          </w:hyperlink>
+        </w:p>
+        <w:p>
+          <w:pPr>
+            <w:pStyle w:val="TOC2"/>
+            <w:tabs>
+              <w:tab w:val="right" w:leader="dot" w:pos="10790"/>
+            </w:tabs>
+            <w:rPr>
+              <w:noProof/>
+              <w:sz w:val="22"/>
+              <w:szCs w:val="22"/>
+            </w:rPr>
+          </w:pPr>
+          <w:hyperlink w:anchor="_Toc33108335" w:history="1">
+            <w:r>
+              <w:rPr>
+                <w:rStyle w:val="Hyperlink"/>
+                <w:noProof/>
+              </w:rPr>
+              <w:t>Booting the Dashboard Locally</w:t>
+            </w:r>
+            <w:r>
+              <w:rPr>
+                <w:noProof/>
+                <w:webHidden/>
+              </w:rPr>
+              <w:tab/>
+            </w:r>
+            <w:r>
+              <w:rPr>
+                <w:noProof/>
+                <w:webHidden/>
+              </w:rPr>
+              <w:fldChar w:fldCharType="begin"/>
+            </w:r>
+            <w:r>
+              <w:rPr>
+                <w:noProof/>
+                <w:webHidden/>
+              </w:rPr>
+              <w:instrText xml:space="preserve"> PAGEREF _Toc33108335 \h </w:instrText>
+            </w:r>
+            <w:r>
+              <w:rPr>
+                <w:noProof/>
+                <w:webHidden/>
+              </w:rPr>
+            </w:r>
+            <w:r>
+              <w:rPr>
+                <w:noProof/>
+                <w:webHidden/>
+              </w:rPr>
+              <w:fldChar w:fldCharType="separate"/>
+            </w:r>
+            <w:r>
+              <w:rPr>
+                <w:noProof/>
+                <w:webHidden/>
+              </w:rPr>
+              <w:t>4</w:t>
+            </w:r>
+            <w:r>
+              <w:rPr>
+                <w:noProof/>
+                <w:webHidden/>
+              </w:rPr>
+              <w:fldChar w:fldCharType="end"/>
+            </w:r>
+          </w:hyperlink>
+        </w:p>
+        <w:p>
+          <w:pPr>
+            <w:pStyle w:val="TOC2"/>
+            <w:tabs>
+              <w:tab w:val="right" w:leader="dot" w:pos="10790"/>
+            </w:tabs>
+            <w:rPr>
+              <w:noProof/>
+              <w:sz w:val="22"/>
+              <w:szCs w:val="22"/>
+            </w:rPr>
+          </w:pPr>
+          <w:hyperlink w:anchor="_Toc33108336" w:history="1">
+            <w:r>
+              <w:rPr>
+                <w:rStyle w:val="Hyperlink"/>
+                <w:noProof/>
+              </w:rPr>
+              <w:t>Booting for Production Using Cheroot</w:t>
+            </w:r>
+            <w:r>
+              <w:rPr>
+                <w:noProof/>
+                <w:webHidden/>
+              </w:rPr>
+              <w:tab/>
+            </w:r>
+            <w:r>
+              <w:rPr>
+                <w:noProof/>
+                <w:webHidden/>
+              </w:rPr>
+              <w:fldChar w:fldCharType="begin"/>
+            </w:r>
+            <w:r>
+              <w:rPr>
+                <w:noProof/>
+                <w:webHidden/>
+              </w:rPr>
+              <w:instrText xml:space="preserve"> PAGEREF _Toc33108336 \h </w:instrText>
+            </w:r>
+            <w:r>
+              <w:rPr>
+                <w:noProof/>
+                <w:webHidden/>
+              </w:rPr>
+            </w:r>
+            <w:r>
+              <w:rPr>
+                <w:noProof/>
+                <w:webHidden/>
+              </w:rPr>
+              <w:fldChar w:fldCharType="separate"/>
+            </w:r>
+            <w:r>
+              <w:rPr>
+                <w:noProof/>
+                <w:webHidden/>
+              </w:rPr>
+              <w:t>4</w:t>
             </w:r>
             <w:r>
               <w:rPr>
@@ -728,13 +983,13 @@
               <w:szCs w:val="22"/>
             </w:rPr>
           </w:pPr>
-          <w:hyperlink w:anchor="_Toc32490767" w:history="1">
+          <w:hyperlink w:anchor="_Toc33108337" w:history="1">
             <w:r>
               <w:rPr>
                 <w:rStyle w:val="Hyperlink"/>
                 <w:noProof/>
               </w:rPr>
-              <w:t>Running the Dashboard</w:t>
+              <w:t>App Framework and File layout</w:t>
             </w:r>
             <w:r>
               <w:rPr>
@@ -755,7 +1010,7 @@
                 <w:noProof/>
                 <w:webHidden/>
               </w:rPr>
-              <w:instrText xml:space="preserve"> PAGEREF _Toc32490767 \h </w:instrText>
+              <w:instrText xml:space="preserve"> PAGEREF _Toc33108337 \h </w:instrText>
             </w:r>
             <w:r>
               <w:rPr>
@@ -798,13 +1053,13 @@
               <w:szCs w:val="22"/>
             </w:rPr>
           </w:pPr>
-          <w:hyperlink w:anchor="_Toc32490768" w:history="1">
+          <w:hyperlink w:anchor="_Toc33108338" w:history="1">
             <w:r>
               <w:rPr>
                 <w:rStyle w:val="Hyperlink"/>
                 <w:noProof/>
               </w:rPr>
-              <w:t>Booting the Dashboard Locally</w:t>
+              <w:t>Starting Folder</w:t>
             </w:r>
             <w:r>
               <w:rPr>
@@ -825,7 +1080,7 @@
                 <w:noProof/>
                 <w:webHidden/>
               </w:rPr>
-              <w:instrText xml:space="preserve"> PAGEREF _Toc32490768 \h </w:instrText>
+              <w:instrText xml:space="preserve"> PAGEREF _Toc33108338 \h </w:instrText>
             </w:r>
             <w:r>
               <w:rPr>
@@ -868,13 +1123,13 @@
               <w:szCs w:val="22"/>
             </w:rPr>
           </w:pPr>
-          <w:hyperlink w:anchor="_Toc32490769" w:history="1">
+          <w:hyperlink w:anchor="_Toc33108339" w:history="1">
             <w:r>
               <w:rPr>
                 <w:rStyle w:val="Hyperlink"/>
                 <w:noProof/>
               </w:rPr>
-              <w:t>Booting for Production Using Cheroot</w:t>
+              <w:t>Pacedash Files</w:t>
             </w:r>
             <w:r>
               <w:rPr>
@@ -895,7 +1150,7 @@
                 <w:noProof/>
                 <w:webHidden/>
               </w:rPr>
-              <w:instrText xml:space="preserve"> PAGEREF _Toc32490769 \h </w:instrText>
+              <w:instrText xml:space="preserve"> PAGEREF _Toc33108339 \h </w:instrText>
             </w:r>
             <w:r>
               <w:rPr>
@@ -915,7 +1170,572 @@
                 <w:noProof/>
                 <w:webHidden/>
               </w:rPr>
-              <w:t>4</w:t>
+              <w:t>5</w:t>
+            </w:r>
+            <w:r>
+              <w:rPr>
+                <w:noProof/>
+                <w:webHidden/>
+              </w:rPr>
+              <w:fldChar w:fldCharType="end"/>
+            </w:r>
+          </w:hyperlink>
+        </w:p>
+        <w:p>
+          <w:pPr>
+            <w:pStyle w:val="TOC2"/>
+            <w:tabs>
+              <w:tab w:val="right" w:leader="dot" w:pos="10790"/>
+            </w:tabs>
+            <w:rPr>
+              <w:noProof/>
+              <w:sz w:val="22"/>
+              <w:szCs w:val="22"/>
+            </w:rPr>
+          </w:pPr>
+          <w:hyperlink w:anchor="_Toc33108340" w:history="1">
+            <w:r>
+              <w:rPr>
+                <w:rStyle w:val="Hyperlink"/>
+                <w:noProof/>
+              </w:rPr>
+              <w:t>Pages</w:t>
+            </w:r>
+            <w:r>
+              <w:rPr>
+                <w:noProof/>
+                <w:webHidden/>
+              </w:rPr>
+              <w:tab/>
+            </w:r>
+            <w:r>
+              <w:rPr>
+                <w:noProof/>
+                <w:webHidden/>
+              </w:rPr>
+              <w:fldChar w:fldCharType="begin"/>
+            </w:r>
+            <w:r>
+              <w:rPr>
+                <w:noProof/>
+                <w:webHidden/>
+              </w:rPr>
+              <w:instrText xml:space="preserve"> PAGEREF _Toc33108340 \h </w:instrText>
+            </w:r>
+            <w:r>
+              <w:rPr>
+                <w:noProof/>
+                <w:webHidden/>
+              </w:rPr>
+            </w:r>
+            <w:r>
+              <w:rPr>
+                <w:noProof/>
+                <w:webHidden/>
+              </w:rPr>
+              <w:fldChar w:fldCharType="separate"/>
+            </w:r>
+            <w:r>
+              <w:rPr>
+                <w:noProof/>
+                <w:webHidden/>
+              </w:rPr>
+              <w:t>6</w:t>
+            </w:r>
+            <w:r>
+              <w:rPr>
+                <w:noProof/>
+                <w:webHidden/>
+              </w:rPr>
+              <w:fldChar w:fldCharType="end"/>
+            </w:r>
+          </w:hyperlink>
+        </w:p>
+        <w:p>
+          <w:pPr>
+            <w:pStyle w:val="TOC3"/>
+            <w:tabs>
+              <w:tab w:val="right" w:leader="dot" w:pos="10790"/>
+            </w:tabs>
+            <w:rPr>
+              <w:noProof/>
+              <w:sz w:val="22"/>
+              <w:szCs w:val="22"/>
+            </w:rPr>
+          </w:pPr>
+          <w:hyperlink w:anchor="_Toc33108341" w:history="1">
+            <w:r>
+              <w:rPr>
+                <w:rStyle w:val="Hyperlink"/>
+                <w:noProof/>
+              </w:rPr>
+              <w:t>Graph Page Creation</w:t>
+            </w:r>
+            <w:r>
+              <w:rPr>
+                <w:noProof/>
+                <w:webHidden/>
+              </w:rPr>
+              <w:tab/>
+            </w:r>
+            <w:r>
+              <w:rPr>
+                <w:noProof/>
+                <w:webHidden/>
+              </w:rPr>
+              <w:fldChar w:fldCharType="begin"/>
+            </w:r>
+            <w:r>
+              <w:rPr>
+                <w:noProof/>
+                <w:webHidden/>
+              </w:rPr>
+              <w:instrText xml:space="preserve"> PAGEREF _Toc33108341 \h </w:instrText>
+            </w:r>
+            <w:r>
+              <w:rPr>
+                <w:noProof/>
+                <w:webHidden/>
+              </w:rPr>
+            </w:r>
+            <w:r>
+              <w:rPr>
+                <w:noProof/>
+                <w:webHidden/>
+              </w:rPr>
+              <w:fldChar w:fldCharType="separate"/>
+            </w:r>
+            <w:r>
+              <w:rPr>
+                <w:noProof/>
+                <w:webHidden/>
+              </w:rPr>
+              <w:t>6</w:t>
+            </w:r>
+            <w:r>
+              <w:rPr>
+                <w:noProof/>
+                <w:webHidden/>
+              </w:rPr>
+              <w:fldChar w:fldCharType="end"/>
+            </w:r>
+          </w:hyperlink>
+        </w:p>
+        <w:p>
+          <w:pPr>
+            <w:pStyle w:val="TOC3"/>
+            <w:tabs>
+              <w:tab w:val="right" w:leader="dot" w:pos="10790"/>
+            </w:tabs>
+            <w:rPr>
+              <w:noProof/>
+              <w:sz w:val="22"/>
+              <w:szCs w:val="22"/>
+            </w:rPr>
+          </w:pPr>
+          <w:hyperlink w:anchor="_Toc33108342" w:history="1">
+            <w:r>
+              <w:rPr>
+                <w:rStyle w:val="Hyperlink"/>
+                <w:rFonts w:eastAsia="Times New Roman"/>
+                <w:noProof/>
+              </w:rPr>
+              <w:t>Login Pages – pages used in the login process</w:t>
+            </w:r>
+            <w:r>
+              <w:rPr>
+                <w:noProof/>
+                <w:webHidden/>
+              </w:rPr>
+              <w:tab/>
+            </w:r>
+            <w:r>
+              <w:rPr>
+                <w:noProof/>
+                <w:webHidden/>
+              </w:rPr>
+              <w:fldChar w:fldCharType="begin"/>
+            </w:r>
+            <w:r>
+              <w:rPr>
+                <w:noProof/>
+                <w:webHidden/>
+              </w:rPr>
+              <w:instrText xml:space="preserve"> PAGEREF _Toc33108342 \h </w:instrText>
+            </w:r>
+            <w:r>
+              <w:rPr>
+                <w:noProof/>
+                <w:webHidden/>
+              </w:rPr>
+            </w:r>
+            <w:r>
+              <w:rPr>
+                <w:noProof/>
+                <w:webHidden/>
+              </w:rPr>
+              <w:fldChar w:fldCharType="separate"/>
+            </w:r>
+            <w:r>
+              <w:rPr>
+                <w:noProof/>
+                <w:webHidden/>
+              </w:rPr>
+              <w:t>6</w:t>
+            </w:r>
+            <w:r>
+              <w:rPr>
+                <w:noProof/>
+                <w:webHidden/>
+              </w:rPr>
+              <w:fldChar w:fldCharType="end"/>
+            </w:r>
+          </w:hyperlink>
+        </w:p>
+        <w:p>
+          <w:pPr>
+            <w:pStyle w:val="TOC3"/>
+            <w:tabs>
+              <w:tab w:val="right" w:leader="dot" w:pos="10790"/>
+            </w:tabs>
+            <w:rPr>
+              <w:noProof/>
+              <w:sz w:val="22"/>
+              <w:szCs w:val="22"/>
+            </w:rPr>
+          </w:pPr>
+          <w:hyperlink w:anchor="_Toc33108343" w:history="1">
+            <w:r>
+              <w:rPr>
+                <w:rStyle w:val="Hyperlink"/>
+                <w:rFonts w:eastAsia="Times New Roman"/>
+                <w:noProof/>
+              </w:rPr>
+              <w:t>Main Dashboard Pages</w:t>
+            </w:r>
+            <w:r>
+              <w:rPr>
+                <w:noProof/>
+                <w:webHidden/>
+              </w:rPr>
+              <w:tab/>
+            </w:r>
+            <w:r>
+              <w:rPr>
+                <w:noProof/>
+                <w:webHidden/>
+              </w:rPr>
+              <w:fldChar w:fldCharType="begin"/>
+            </w:r>
+            <w:r>
+              <w:rPr>
+                <w:noProof/>
+                <w:webHidden/>
+              </w:rPr>
+              <w:instrText xml:space="preserve"> PAGEREF _Toc33108343 \h </w:instrText>
+            </w:r>
+            <w:r>
+              <w:rPr>
+                <w:noProof/>
+                <w:webHidden/>
+              </w:rPr>
+            </w:r>
+            <w:r>
+              <w:rPr>
+                <w:noProof/>
+                <w:webHidden/>
+              </w:rPr>
+              <w:fldChar w:fldCharType="separate"/>
+            </w:r>
+            <w:r>
+              <w:rPr>
+                <w:noProof/>
+                <w:webHidden/>
+              </w:rPr>
+              <w:t>6</w:t>
+            </w:r>
+            <w:r>
+              <w:rPr>
+                <w:noProof/>
+                <w:webHidden/>
+              </w:rPr>
+              <w:fldChar w:fldCharType="end"/>
+            </w:r>
+          </w:hyperlink>
+        </w:p>
+        <w:p>
+          <w:pPr>
+            <w:pStyle w:val="TOC3"/>
+            <w:tabs>
+              <w:tab w:val="right" w:leader="dot" w:pos="10790"/>
+            </w:tabs>
+            <w:rPr>
+              <w:noProof/>
+              <w:sz w:val="22"/>
+              <w:szCs w:val="22"/>
+            </w:rPr>
+          </w:pPr>
+          <w:hyperlink w:anchor="_Toc33108344" w:history="1">
+            <w:r>
+              <w:rPr>
+                <w:rStyle w:val="Hyperlink"/>
+                <w:rFonts w:eastAsia="Times New Roman"/>
+                <w:noProof/>
+              </w:rPr>
+              <w:t>EDA Pages</w:t>
+            </w:r>
+            <w:r>
+              <w:rPr>
+                <w:noProof/>
+                <w:webHidden/>
+              </w:rPr>
+              <w:tab/>
+            </w:r>
+            <w:r>
+              <w:rPr>
+                <w:noProof/>
+                <w:webHidden/>
+              </w:rPr>
+              <w:fldChar w:fldCharType="begin"/>
+            </w:r>
+            <w:r>
+              <w:rPr>
+                <w:noProof/>
+                <w:webHidden/>
+              </w:rPr>
+              <w:instrText xml:space="preserve"> PAGEREF _Toc33108344 \h </w:instrText>
+            </w:r>
+            <w:r>
+              <w:rPr>
+                <w:noProof/>
+                <w:webHidden/>
+              </w:rPr>
+            </w:r>
+            <w:r>
+              <w:rPr>
+                <w:noProof/>
+                <w:webHidden/>
+              </w:rPr>
+              <w:fldChar w:fldCharType="separate"/>
+            </w:r>
+            <w:r>
+              <w:rPr>
+                <w:noProof/>
+                <w:webHidden/>
+              </w:rPr>
+              <w:t>7</w:t>
+            </w:r>
+            <w:r>
+              <w:rPr>
+                <w:noProof/>
+                <w:webHidden/>
+              </w:rPr>
+              <w:fldChar w:fldCharType="end"/>
+            </w:r>
+          </w:hyperlink>
+        </w:p>
+        <w:p>
+          <w:pPr>
+            <w:pStyle w:val="TOC3"/>
+            <w:tabs>
+              <w:tab w:val="right" w:leader="dot" w:pos="10790"/>
+            </w:tabs>
+            <w:rPr>
+              <w:noProof/>
+              <w:sz w:val="22"/>
+              <w:szCs w:val="22"/>
+            </w:rPr>
+          </w:pPr>
+          <w:hyperlink w:anchor="_Toc33108345" w:history="1">
+            <w:r>
+              <w:rPr>
+                <w:rStyle w:val="Hyperlink"/>
+                <w:rFonts w:eastAsia="Times New Roman"/>
+                <w:noProof/>
+              </w:rPr>
+              <w:t>Additional Pages</w:t>
+            </w:r>
+            <w:r>
+              <w:rPr>
+                <w:noProof/>
+                <w:webHidden/>
+              </w:rPr>
+              <w:tab/>
+            </w:r>
+            <w:r>
+              <w:rPr>
+                <w:noProof/>
+                <w:webHidden/>
+              </w:rPr>
+              <w:fldChar w:fldCharType="begin"/>
+            </w:r>
+            <w:r>
+              <w:rPr>
+                <w:noProof/>
+                <w:webHidden/>
+              </w:rPr>
+              <w:instrText xml:space="preserve"> PAGEREF _Toc33108345 \h </w:instrText>
+            </w:r>
+            <w:r>
+              <w:rPr>
+                <w:noProof/>
+                <w:webHidden/>
+              </w:rPr>
+            </w:r>
+            <w:r>
+              <w:rPr>
+                <w:noProof/>
+                <w:webHidden/>
+              </w:rPr>
+              <w:fldChar w:fldCharType="separate"/>
+            </w:r>
+            <w:r>
+              <w:rPr>
+                <w:noProof/>
+                <w:webHidden/>
+              </w:rPr>
+              <w:t>7</w:t>
+            </w:r>
+            <w:r>
+              <w:rPr>
+                <w:noProof/>
+                <w:webHidden/>
+              </w:rPr>
+              <w:fldChar w:fldCharType="end"/>
+            </w:r>
+          </w:hyperlink>
+        </w:p>
+        <w:p>
+          <w:pPr>
+            <w:pStyle w:val="TOC2"/>
+            <w:tabs>
+              <w:tab w:val="right" w:leader="dot" w:pos="10790"/>
+            </w:tabs>
+            <w:rPr>
+              <w:noProof/>
+              <w:sz w:val="22"/>
+              <w:szCs w:val="22"/>
+            </w:rPr>
+          </w:pPr>
+          <w:hyperlink w:anchor="_Toc33108346" w:history="1">
+            <w:r>
+              <w:rPr>
+                <w:rStyle w:val="Hyperlink"/>
+                <w:rFonts w:eastAsia="Times New Roman"/>
+                <w:noProof/>
+              </w:rPr>
+              <w:t>Assets</w:t>
+            </w:r>
+            <w:r>
+              <w:rPr>
+                <w:noProof/>
+                <w:webHidden/>
+              </w:rPr>
+              <w:tab/>
+            </w:r>
+            <w:r>
+              <w:rPr>
+                <w:noProof/>
+                <w:webHidden/>
+              </w:rPr>
+              <w:fldChar w:fldCharType="begin"/>
+            </w:r>
+            <w:r>
+              <w:rPr>
+                <w:noProof/>
+                <w:webHidden/>
+              </w:rPr>
+              <w:instrText xml:space="preserve"> PAGEREF _Toc33108346 \h </w:instrText>
+            </w:r>
+            <w:r>
+              <w:rPr>
+                <w:noProof/>
+                <w:webHidden/>
+              </w:rPr>
+            </w:r>
+            <w:r>
+              <w:rPr>
+                <w:noProof/>
+                <w:webHidden/>
+              </w:rPr>
+              <w:fldChar w:fldCharType="separate"/>
+            </w:r>
+            <w:r>
+              <w:rPr>
+                <w:noProof/>
+                <w:webHidden/>
+              </w:rPr>
+              <w:t>8</w:t>
+            </w:r>
+            <w:r>
+              <w:rPr>
+                <w:noProof/>
+                <w:webHidden/>
+              </w:rPr>
+              <w:fldChar w:fldCharType="end"/>
+            </w:r>
+          </w:hyperlink>
+        </w:p>
+        <w:p>
+          <w:pPr>
+            <w:pStyle w:val="TOC2"/>
+            <w:tabs>
+              <w:tab w:val="right" w:leader="dot" w:pos="10790"/>
+            </w:tabs>
+            <w:rPr>
+              <w:noProof/>
+              <w:sz w:val="22"/>
+              <w:szCs w:val="22"/>
+            </w:rPr>
+          </w:pPr>
+          <w:hyperlink w:anchor="_Toc33108347" w:history="1">
+            <w:r>
+              <w:rPr>
+                <w:rStyle w:val="Hyperlink"/>
+                <w:noProof/>
+              </w:rPr>
+              <w:t>Data</w:t>
+            </w:r>
+            <w:r>
+              <w:rPr>
+                <w:noProof/>
+                <w:webHidden/>
+              </w:rPr>
+              <w:tab/>
+            </w:r>
+            <w:r>
+              <w:rPr>
+                <w:noProof/>
+                <w:webHidden/>
+              </w:rPr>
+              <w:fldChar w:fldCharType="begin"/>
+            </w:r>
+            <w:r>
+              <w:rPr>
+                <w:noProof/>
+                <w:webHidden/>
+              </w:rPr>
+              <w:instrText xml:space="preserve"> PAGEREF _Toc33108347 \h </w:instrText>
+            </w:r>
+            <w:r>
+              <w:rPr>
+                <w:noProof/>
+                <w:webHidden/>
+              </w:rPr>
+            </w:r>
+            <w:r>
+              <w:rPr>
+                <w:noProof/>
+                <w:webHidden/>
+              </w:rPr>
+              <w:fldChar w:fldCharType="separate"/>
+            </w:r>
+            <w:r>
+              <w:rPr>
+                <w:noProof/>
+                <w:webHidden/>
+              </w:rPr>
+              <w:t>8</w:t>
             </w:r>
             <w:r>
               <w:rPr>
@@ -938,13 +1758,13 @@
               <w:szCs w:val="22"/>
             </w:rPr>
           </w:pPr>
-          <w:hyperlink w:anchor="_Toc32490770" w:history="1">
+          <w:hyperlink w:anchor="_Toc33108348" w:history="1">
             <w:r>
               <w:rPr>
                 <w:rStyle w:val="Hyperlink"/>
                 <w:noProof/>
               </w:rPr>
-              <w:t>App Framework and File layout</w:t>
+              <w:t>Note About Related Slapdash Framework</w:t>
             </w:r>
             <w:r>
               <w:rPr>
@@ -965,712 +1785,7 @@
                 <w:noProof/>
                 <w:webHidden/>
               </w:rPr>
-              <w:instrText xml:space="preserve"> PAGEREF _Toc32490770 \h </w:instrText>
-            </w:r>
-            <w:r>
-              <w:rPr>
-                <w:noProof/>
-                <w:webHidden/>
-              </w:rPr>
-            </w:r>
-            <w:r>
-              <w:rPr>
-                <w:noProof/>
-                <w:webHidden/>
-              </w:rPr>
-              <w:fldChar w:fldCharType="separate"/>
-            </w:r>
-            <w:r>
-              <w:rPr>
-                <w:noProof/>
-                <w:webHidden/>
-              </w:rPr>
-              <w:t>4</w:t>
-            </w:r>
-            <w:r>
-              <w:rPr>
-                <w:noProof/>
-                <w:webHidden/>
-              </w:rPr>
-              <w:fldChar w:fldCharType="end"/>
-            </w:r>
-          </w:hyperlink>
-        </w:p>
-        <w:p>
-          <w:pPr>
-            <w:pStyle w:val="TOC2"/>
-            <w:tabs>
-              <w:tab w:val="right" w:leader="dot" w:pos="10790"/>
-            </w:tabs>
-            <w:rPr>
-              <w:noProof/>
-              <w:sz w:val="22"/>
-              <w:szCs w:val="22"/>
-            </w:rPr>
-          </w:pPr>
-          <w:hyperlink w:anchor="_Toc32490771" w:history="1">
-            <w:r>
-              <w:rPr>
-                <w:rStyle w:val="Hyperlink"/>
-                <w:noProof/>
-              </w:rPr>
-              <w:t>Starting Folder</w:t>
-            </w:r>
-            <w:r>
-              <w:rPr>
-                <w:noProof/>
-                <w:webHidden/>
-              </w:rPr>
-              <w:tab/>
-            </w:r>
-            <w:r>
-              <w:rPr>
-                <w:noProof/>
-                <w:webHidden/>
-              </w:rPr>
-              <w:fldChar w:fldCharType="begin"/>
-            </w:r>
-            <w:r>
-              <w:rPr>
-                <w:noProof/>
-                <w:webHidden/>
-              </w:rPr>
-              <w:instrText xml:space="preserve"> PAGEREF _Toc32490771 \h </w:instrText>
-            </w:r>
-            <w:r>
-              <w:rPr>
-                <w:noProof/>
-                <w:webHidden/>
-              </w:rPr>
-            </w:r>
-            <w:r>
-              <w:rPr>
-                <w:noProof/>
-                <w:webHidden/>
-              </w:rPr>
-              <w:fldChar w:fldCharType="separate"/>
-            </w:r>
-            <w:r>
-              <w:rPr>
-                <w:noProof/>
-                <w:webHidden/>
-              </w:rPr>
-              <w:t>4</w:t>
-            </w:r>
-            <w:r>
-              <w:rPr>
-                <w:noProof/>
-                <w:webHidden/>
-              </w:rPr>
-              <w:fldChar w:fldCharType="end"/>
-            </w:r>
-          </w:hyperlink>
-        </w:p>
-        <w:p>
-          <w:pPr>
-            <w:pStyle w:val="TOC2"/>
-            <w:tabs>
-              <w:tab w:val="right" w:leader="dot" w:pos="10790"/>
-            </w:tabs>
-            <w:rPr>
-              <w:noProof/>
-              <w:sz w:val="22"/>
-              <w:szCs w:val="22"/>
-            </w:rPr>
-          </w:pPr>
-          <w:hyperlink w:anchor="_Toc32490772" w:history="1">
-            <w:r>
-              <w:rPr>
-                <w:rStyle w:val="Hyperlink"/>
-                <w:noProof/>
-              </w:rPr>
-              <w:t>Pacedash Files</w:t>
-            </w:r>
-            <w:r>
-              <w:rPr>
-                <w:noProof/>
-                <w:webHidden/>
-              </w:rPr>
-              <w:tab/>
-            </w:r>
-            <w:r>
-              <w:rPr>
-                <w:noProof/>
-                <w:webHidden/>
-              </w:rPr>
-              <w:fldChar w:fldCharType="begin"/>
-            </w:r>
-            <w:r>
-              <w:rPr>
-                <w:noProof/>
-                <w:webHidden/>
-              </w:rPr>
-              <w:instrText xml:space="preserve"> PAGEREF _Toc32490772 \h </w:instrText>
-            </w:r>
-            <w:r>
-              <w:rPr>
-                <w:noProof/>
-                <w:webHidden/>
-              </w:rPr>
-            </w:r>
-            <w:r>
-              <w:rPr>
-                <w:noProof/>
-                <w:webHidden/>
-              </w:rPr>
-              <w:fldChar w:fldCharType="separate"/>
-            </w:r>
-            <w:r>
-              <w:rPr>
-                <w:noProof/>
-                <w:webHidden/>
-              </w:rPr>
-              <w:t>5</w:t>
-            </w:r>
-            <w:r>
-              <w:rPr>
-                <w:noProof/>
-                <w:webHidden/>
-              </w:rPr>
-              <w:fldChar w:fldCharType="end"/>
-            </w:r>
-          </w:hyperlink>
-        </w:p>
-        <w:p>
-          <w:pPr>
-            <w:pStyle w:val="TOC2"/>
-            <w:tabs>
-              <w:tab w:val="right" w:leader="dot" w:pos="10790"/>
-            </w:tabs>
-            <w:rPr>
-              <w:noProof/>
-              <w:sz w:val="22"/>
-              <w:szCs w:val="22"/>
-            </w:rPr>
-          </w:pPr>
-          <w:hyperlink w:anchor="_Toc32490773" w:history="1">
-            <w:r>
-              <w:rPr>
-                <w:rStyle w:val="Hyperlink"/>
-                <w:noProof/>
-              </w:rPr>
-              <w:t>Pages</w:t>
-            </w:r>
-            <w:r>
-              <w:rPr>
-                <w:noProof/>
-                <w:webHidden/>
-              </w:rPr>
-              <w:tab/>
-            </w:r>
-            <w:r>
-              <w:rPr>
-                <w:noProof/>
-                <w:webHidden/>
-              </w:rPr>
-              <w:fldChar w:fldCharType="begin"/>
-            </w:r>
-            <w:r>
-              <w:rPr>
-                <w:noProof/>
-                <w:webHidden/>
-              </w:rPr>
-              <w:instrText xml:space="preserve"> PAGEREF _Toc32490773 \h </w:instrText>
-            </w:r>
-            <w:r>
-              <w:rPr>
-                <w:noProof/>
-                <w:webHidden/>
-              </w:rPr>
-            </w:r>
-            <w:r>
-              <w:rPr>
-                <w:noProof/>
-                <w:webHidden/>
-              </w:rPr>
-              <w:fldChar w:fldCharType="separate"/>
-            </w:r>
-            <w:r>
-              <w:rPr>
-                <w:noProof/>
-                <w:webHidden/>
-              </w:rPr>
-              <w:t>6</w:t>
-            </w:r>
-            <w:r>
-              <w:rPr>
-                <w:noProof/>
-                <w:webHidden/>
-              </w:rPr>
-              <w:fldChar w:fldCharType="end"/>
-            </w:r>
-          </w:hyperlink>
-        </w:p>
-        <w:p>
-          <w:pPr>
-            <w:pStyle w:val="TOC3"/>
-            <w:tabs>
-              <w:tab w:val="right" w:leader="dot" w:pos="10790"/>
-            </w:tabs>
-            <w:rPr>
-              <w:noProof/>
-              <w:sz w:val="22"/>
-              <w:szCs w:val="22"/>
-            </w:rPr>
-          </w:pPr>
-          <w:hyperlink w:anchor="_Toc32490774" w:history="1">
-            <w:r>
-              <w:rPr>
-                <w:rStyle w:val="Hyperlink"/>
-                <w:noProof/>
-              </w:rPr>
-              <w:t>Graph Page Creation</w:t>
-            </w:r>
-            <w:r>
-              <w:rPr>
-                <w:noProof/>
-                <w:webHidden/>
-              </w:rPr>
-              <w:tab/>
-            </w:r>
-            <w:r>
-              <w:rPr>
-                <w:noProof/>
-                <w:webHidden/>
-              </w:rPr>
-              <w:fldChar w:fldCharType="begin"/>
-            </w:r>
-            <w:r>
-              <w:rPr>
-                <w:noProof/>
-                <w:webHidden/>
-              </w:rPr>
-              <w:instrText xml:space="preserve"> PAGEREF _Toc32490774 \h </w:instrText>
-            </w:r>
-            <w:r>
-              <w:rPr>
-                <w:noProof/>
-                <w:webHidden/>
-              </w:rPr>
-            </w:r>
-            <w:r>
-              <w:rPr>
-                <w:noProof/>
-                <w:webHidden/>
-              </w:rPr>
-              <w:fldChar w:fldCharType="separate"/>
-            </w:r>
-            <w:r>
-              <w:rPr>
-                <w:noProof/>
-                <w:webHidden/>
-              </w:rPr>
-              <w:t>6</w:t>
-            </w:r>
-            <w:r>
-              <w:rPr>
-                <w:noProof/>
-                <w:webHidden/>
-              </w:rPr>
-              <w:fldChar w:fldCharType="end"/>
-            </w:r>
-          </w:hyperlink>
-        </w:p>
-        <w:p>
-          <w:pPr>
-            <w:pStyle w:val="TOC3"/>
-            <w:tabs>
-              <w:tab w:val="right" w:leader="dot" w:pos="10790"/>
-            </w:tabs>
-            <w:rPr>
-              <w:noProof/>
-              <w:sz w:val="22"/>
-              <w:szCs w:val="22"/>
-            </w:rPr>
-          </w:pPr>
-          <w:hyperlink w:anchor="_Toc32490775" w:history="1">
-            <w:r>
-              <w:rPr>
-                <w:rStyle w:val="Hyperlink"/>
-                <w:rFonts w:eastAsia="Times New Roman"/>
-                <w:noProof/>
-              </w:rPr>
-              <w:t>Login Pages – pages used in the login process</w:t>
-            </w:r>
-            <w:r>
-              <w:rPr>
-                <w:noProof/>
-                <w:webHidden/>
-              </w:rPr>
-              <w:tab/>
-            </w:r>
-            <w:r>
-              <w:rPr>
-                <w:noProof/>
-                <w:webHidden/>
-              </w:rPr>
-              <w:fldChar w:fldCharType="begin"/>
-            </w:r>
-            <w:r>
-              <w:rPr>
-                <w:noProof/>
-                <w:webHidden/>
-              </w:rPr>
-              <w:instrText xml:space="preserve"> PAGEREF _Toc32490775 \h </w:instrText>
-            </w:r>
-            <w:r>
-              <w:rPr>
-                <w:noProof/>
-                <w:webHidden/>
-              </w:rPr>
-            </w:r>
-            <w:r>
-              <w:rPr>
-                <w:noProof/>
-                <w:webHidden/>
-              </w:rPr>
-              <w:fldChar w:fldCharType="separate"/>
-            </w:r>
-            <w:r>
-              <w:rPr>
-                <w:noProof/>
-                <w:webHidden/>
-              </w:rPr>
-              <w:t>6</w:t>
-            </w:r>
-            <w:r>
-              <w:rPr>
-                <w:noProof/>
-                <w:webHidden/>
-              </w:rPr>
-              <w:fldChar w:fldCharType="end"/>
-            </w:r>
-          </w:hyperlink>
-        </w:p>
-        <w:p>
-          <w:pPr>
-            <w:pStyle w:val="TOC3"/>
-            <w:tabs>
-              <w:tab w:val="right" w:leader="dot" w:pos="10790"/>
-            </w:tabs>
-            <w:rPr>
-              <w:noProof/>
-              <w:sz w:val="22"/>
-              <w:szCs w:val="22"/>
-            </w:rPr>
-          </w:pPr>
-          <w:hyperlink w:anchor="_Toc32490776" w:history="1">
-            <w:r>
-              <w:rPr>
-                <w:rStyle w:val="Hyperlink"/>
-                <w:rFonts w:eastAsia="Times New Roman"/>
-                <w:noProof/>
-              </w:rPr>
-              <w:t>Main Dashboard Pages</w:t>
-            </w:r>
-            <w:r>
-              <w:rPr>
-                <w:noProof/>
-                <w:webHidden/>
-              </w:rPr>
-              <w:tab/>
-            </w:r>
-            <w:r>
-              <w:rPr>
-                <w:noProof/>
-                <w:webHidden/>
-              </w:rPr>
-              <w:fldChar w:fldCharType="begin"/>
-            </w:r>
-            <w:r>
-              <w:rPr>
-                <w:noProof/>
-                <w:webHidden/>
-              </w:rPr>
-              <w:instrText xml:space="preserve"> PAGEREF _Toc32490776 \h </w:instrText>
-            </w:r>
-            <w:r>
-              <w:rPr>
-                <w:noProof/>
-                <w:webHidden/>
-              </w:rPr>
-            </w:r>
-            <w:r>
-              <w:rPr>
-                <w:noProof/>
-                <w:webHidden/>
-              </w:rPr>
-              <w:fldChar w:fldCharType="separate"/>
-            </w:r>
-            <w:r>
-              <w:rPr>
-                <w:noProof/>
-                <w:webHidden/>
-              </w:rPr>
-              <w:t>6</w:t>
-            </w:r>
-            <w:r>
-              <w:rPr>
-                <w:noProof/>
-                <w:webHidden/>
-              </w:rPr>
-              <w:fldChar w:fldCharType="end"/>
-            </w:r>
-          </w:hyperlink>
-        </w:p>
-        <w:p>
-          <w:pPr>
-            <w:pStyle w:val="TOC3"/>
-            <w:tabs>
-              <w:tab w:val="right" w:leader="dot" w:pos="10790"/>
-            </w:tabs>
-            <w:rPr>
-              <w:noProof/>
-              <w:sz w:val="22"/>
-              <w:szCs w:val="22"/>
-            </w:rPr>
-          </w:pPr>
-          <w:hyperlink w:anchor="_Toc32490777" w:history="1">
-            <w:r>
-              <w:rPr>
-                <w:rStyle w:val="Hyperlink"/>
-                <w:rFonts w:eastAsia="Times New Roman"/>
-                <w:noProof/>
-              </w:rPr>
-              <w:t>EDA Pages</w:t>
-            </w:r>
-            <w:r>
-              <w:rPr>
-                <w:noProof/>
-                <w:webHidden/>
-              </w:rPr>
-              <w:tab/>
-            </w:r>
-            <w:r>
-              <w:rPr>
-                <w:noProof/>
-                <w:webHidden/>
-              </w:rPr>
-              <w:fldChar w:fldCharType="begin"/>
-            </w:r>
-            <w:r>
-              <w:rPr>
-                <w:noProof/>
-                <w:webHidden/>
-              </w:rPr>
-              <w:instrText xml:space="preserve"> PAGEREF _Toc32490777 \h </w:instrText>
-            </w:r>
-            <w:r>
-              <w:rPr>
-                <w:noProof/>
-                <w:webHidden/>
-              </w:rPr>
-            </w:r>
-            <w:r>
-              <w:rPr>
-                <w:noProof/>
-                <w:webHidden/>
-              </w:rPr>
-              <w:fldChar w:fldCharType="separate"/>
-            </w:r>
-            <w:r>
-              <w:rPr>
-                <w:noProof/>
-                <w:webHidden/>
-              </w:rPr>
-              <w:t>7</w:t>
-            </w:r>
-            <w:r>
-              <w:rPr>
-                <w:noProof/>
-                <w:webHidden/>
-              </w:rPr>
-              <w:fldChar w:fldCharType="end"/>
-            </w:r>
-          </w:hyperlink>
-        </w:p>
-        <w:p>
-          <w:pPr>
-            <w:pStyle w:val="TOC3"/>
-            <w:tabs>
-              <w:tab w:val="right" w:leader="dot" w:pos="10790"/>
-            </w:tabs>
-            <w:rPr>
-              <w:noProof/>
-              <w:sz w:val="22"/>
-              <w:szCs w:val="22"/>
-            </w:rPr>
-          </w:pPr>
-          <w:hyperlink w:anchor="_Toc32490778" w:history="1">
-            <w:r>
-              <w:rPr>
-                <w:rStyle w:val="Hyperlink"/>
-                <w:rFonts w:eastAsia="Times New Roman"/>
-                <w:noProof/>
-              </w:rPr>
-              <w:t>Additional Pages</w:t>
-            </w:r>
-            <w:r>
-              <w:rPr>
-                <w:noProof/>
-                <w:webHidden/>
-              </w:rPr>
-              <w:tab/>
-            </w:r>
-            <w:r>
-              <w:rPr>
-                <w:noProof/>
-                <w:webHidden/>
-              </w:rPr>
-              <w:fldChar w:fldCharType="begin"/>
-            </w:r>
-            <w:r>
-              <w:rPr>
-                <w:noProof/>
-                <w:webHidden/>
-              </w:rPr>
-              <w:instrText xml:space="preserve"> PAGEREF _Toc32490778 \h </w:instrText>
-            </w:r>
-            <w:r>
-              <w:rPr>
-                <w:noProof/>
-                <w:webHidden/>
-              </w:rPr>
-            </w:r>
-            <w:r>
-              <w:rPr>
-                <w:noProof/>
-                <w:webHidden/>
-              </w:rPr>
-              <w:fldChar w:fldCharType="separate"/>
-            </w:r>
-            <w:r>
-              <w:rPr>
-                <w:noProof/>
-                <w:webHidden/>
-              </w:rPr>
-              <w:t>7</w:t>
-            </w:r>
-            <w:r>
-              <w:rPr>
-                <w:noProof/>
-                <w:webHidden/>
-              </w:rPr>
-              <w:fldChar w:fldCharType="end"/>
-            </w:r>
-          </w:hyperlink>
-        </w:p>
-        <w:p>
-          <w:pPr>
-            <w:pStyle w:val="TOC2"/>
-            <w:tabs>
-              <w:tab w:val="right" w:leader="dot" w:pos="10790"/>
-            </w:tabs>
-            <w:rPr>
-              <w:noProof/>
-              <w:sz w:val="22"/>
-              <w:szCs w:val="22"/>
-            </w:rPr>
-          </w:pPr>
-          <w:hyperlink w:anchor="_Toc32490779" w:history="1">
-            <w:r>
-              <w:rPr>
-                <w:rStyle w:val="Hyperlink"/>
-                <w:rFonts w:eastAsia="Times New Roman"/>
-                <w:noProof/>
-              </w:rPr>
-              <w:t>Assets</w:t>
-            </w:r>
-            <w:r>
-              <w:rPr>
-                <w:noProof/>
-                <w:webHidden/>
-              </w:rPr>
-              <w:tab/>
-            </w:r>
-            <w:r>
-              <w:rPr>
-                <w:noProof/>
-                <w:webHidden/>
-              </w:rPr>
-              <w:fldChar w:fldCharType="begin"/>
-            </w:r>
-            <w:r>
-              <w:rPr>
-                <w:noProof/>
-                <w:webHidden/>
-              </w:rPr>
-              <w:instrText xml:space="preserve"> PAGEREF _Toc32490779 \h </w:instrText>
-            </w:r>
-            <w:r>
-              <w:rPr>
-                <w:noProof/>
-                <w:webHidden/>
-              </w:rPr>
-            </w:r>
-            <w:r>
-              <w:rPr>
-                <w:noProof/>
-                <w:webHidden/>
-              </w:rPr>
-              <w:fldChar w:fldCharType="separate"/>
-            </w:r>
-            <w:r>
-              <w:rPr>
-                <w:noProof/>
-                <w:webHidden/>
-              </w:rPr>
-              <w:t>8</w:t>
-            </w:r>
-            <w:r>
-              <w:rPr>
-                <w:noProof/>
-                <w:webHidden/>
-              </w:rPr>
-              <w:fldChar w:fldCharType="end"/>
-            </w:r>
-          </w:hyperlink>
-        </w:p>
-        <w:p>
-          <w:pPr>
-            <w:pStyle w:val="TOC2"/>
-            <w:tabs>
-              <w:tab w:val="right" w:leader="dot" w:pos="10790"/>
-            </w:tabs>
-            <w:rPr>
-              <w:noProof/>
-              <w:sz w:val="22"/>
-              <w:szCs w:val="22"/>
-            </w:rPr>
-          </w:pPr>
-          <w:hyperlink w:anchor="_Toc32490780" w:history="1">
-            <w:r>
-              <w:rPr>
-                <w:rStyle w:val="Hyperlink"/>
-                <w:noProof/>
-              </w:rPr>
-              <w:t>Data</w:t>
-            </w:r>
-            <w:r>
-              <w:rPr>
-                <w:noProof/>
-                <w:webHidden/>
-              </w:rPr>
-              <w:tab/>
-            </w:r>
-            <w:r>
-              <w:rPr>
-                <w:noProof/>
-                <w:webHidden/>
-              </w:rPr>
-              <w:fldChar w:fldCharType="begin"/>
-            </w:r>
-            <w:r>
-              <w:rPr>
-                <w:noProof/>
-                <w:webHidden/>
-              </w:rPr>
-              <w:instrText xml:space="preserve"> PAGEREF _Toc32490780 \h </w:instrText>
+              <w:instrText xml:space="preserve"> PAGEREF _Toc33108348 \h </w:instrText>
             </w:r>
             <w:r>
               <w:rPr>
@@ -1713,13 +1828,13 @@
               <w:szCs w:val="22"/>
             </w:rPr>
           </w:pPr>
-          <w:hyperlink w:anchor="_Toc32490781" w:history="1">
+          <w:hyperlink w:anchor="_Toc33108349" w:history="1">
             <w:r>
               <w:rPr>
                 <w:rStyle w:val="Hyperlink"/>
                 <w:noProof/>
               </w:rPr>
-              <w:t>Note About Related Slapdash Framework</w:t>
+              <w:t>Users</w:t>
             </w:r>
             <w:r>
               <w:rPr>
@@ -1740,7 +1855,7 @@
                 <w:noProof/>
                 <w:webHidden/>
               </w:rPr>
-              <w:instrText xml:space="preserve"> PAGEREF _Toc32490781 \h </w:instrText>
+              <w:instrText xml:space="preserve"> PAGEREF _Toc33108349 \h </w:instrText>
             </w:r>
             <w:r>
               <w:rPr>
@@ -1783,13 +1898,13 @@
               <w:szCs w:val="22"/>
             </w:rPr>
           </w:pPr>
-          <w:hyperlink w:anchor="_Toc32490782" w:history="1">
+          <w:hyperlink w:anchor="_Toc33108350" w:history="1">
             <w:r>
               <w:rPr>
                 <w:rStyle w:val="Hyperlink"/>
                 <w:noProof/>
               </w:rPr>
-              <w:t>Users</w:t>
+              <w:t>Creating or Updating the User Database</w:t>
             </w:r>
             <w:r>
               <w:rPr>
@@ -1810,77 +1925,7 @@
                 <w:noProof/>
                 <w:webHidden/>
               </w:rPr>
-              <w:instrText xml:space="preserve"> PAGEREF _Toc32490782 \h </w:instrText>
-            </w:r>
-            <w:r>
-              <w:rPr>
-                <w:noProof/>
-                <w:webHidden/>
-              </w:rPr>
-            </w:r>
-            <w:r>
-              <w:rPr>
-                <w:noProof/>
-                <w:webHidden/>
-              </w:rPr>
-              <w:fldChar w:fldCharType="separate"/>
-            </w:r>
-            <w:r>
-              <w:rPr>
-                <w:noProof/>
-                <w:webHidden/>
-              </w:rPr>
-              <w:t>8</w:t>
-            </w:r>
-            <w:r>
-              <w:rPr>
-                <w:noProof/>
-                <w:webHidden/>
-              </w:rPr>
-              <w:fldChar w:fldCharType="end"/>
-            </w:r>
-          </w:hyperlink>
-        </w:p>
-        <w:p>
-          <w:pPr>
-            <w:pStyle w:val="TOC2"/>
-            <w:tabs>
-              <w:tab w:val="right" w:leader="dot" w:pos="10790"/>
-            </w:tabs>
-            <w:rPr>
-              <w:noProof/>
-              <w:sz w:val="22"/>
-              <w:szCs w:val="22"/>
-            </w:rPr>
-          </w:pPr>
-          <w:hyperlink w:anchor="_Toc32490783" w:history="1">
-            <w:r>
-              <w:rPr>
-                <w:rStyle w:val="Hyperlink"/>
-                <w:noProof/>
-              </w:rPr>
-              <w:t>Creating or Updating the User Database</w:t>
-            </w:r>
-            <w:r>
-              <w:rPr>
-                <w:noProof/>
-                <w:webHidden/>
-              </w:rPr>
-              <w:tab/>
-            </w:r>
-            <w:r>
-              <w:rPr>
-                <w:noProof/>
-                <w:webHidden/>
-              </w:rPr>
-              <w:fldChar w:fldCharType="begin"/>
-            </w:r>
-            <w:r>
-              <w:rPr>
-                <w:noProof/>
-                <w:webHidden/>
-              </w:rPr>
-              <w:instrText xml:space="preserve"> PAGEREF _Toc32490783 \h </w:instrText>
+              <w:instrText xml:space="preserve"> PAGEREF _Toc33108350 \h </w:instrText>
             </w:r>
             <w:r>
               <w:rPr>
@@ -1963,7 +2008,7 @@
         <w:pStyle w:val="Heading1"/>
         <w:spacing w:line="276" w:lineRule="auto"/>
       </w:pPr>
-      <w:bookmarkStart w:id="1" w:name="_Toc32490764"/>
+      <w:bookmarkStart w:id="1" w:name="_Toc33108331"/>
       <w:r>
         <w:t>O</w:t>
       </w:r>
@@ -2440,7 +2485,7 @@
       <w:pPr>
         <w:pStyle w:val="Heading1"/>
       </w:pPr>
-      <w:bookmarkStart w:id="2" w:name="_Toc32490765"/>
+      <w:bookmarkStart w:id="2" w:name="_Toc33108332"/>
       <w:r>
         <w:t>Setup for PACE-RI Dashboard</w:t>
       </w:r>
@@ -3254,7 +3299,7 @@
         <w:pStyle w:val="Heading1"/>
         <w:spacing w:line="276" w:lineRule="auto"/>
       </w:pPr>
-      <w:bookmarkStart w:id="3" w:name="_Toc32490766"/>
+      <w:bookmarkStart w:id="3" w:name="_Toc33108333"/>
       <w:r>
         <w:t>Dashboard</w:t>
       </w:r>
@@ -3725,7 +3770,7 @@
         <w:pStyle w:val="Heading1"/>
         <w:spacing w:line="276" w:lineRule="auto"/>
       </w:pPr>
-      <w:bookmarkStart w:id="4" w:name="_Toc32490767"/>
+      <w:bookmarkStart w:id="4" w:name="_Toc33108334"/>
       <w:r>
         <w:lastRenderedPageBreak/>
         <w:t>Running the Dashboard</w:t>
@@ -3737,7 +3782,7 @@
         <w:pStyle w:val="Heading2"/>
         <w:spacing w:line="276" w:lineRule="auto"/>
       </w:pPr>
-      <w:bookmarkStart w:id="5" w:name="_Toc32490768"/>
+      <w:bookmarkStart w:id="5" w:name="_Toc33108335"/>
       <w:r>
         <w:t>Booting the D</w:t>
       </w:r>
@@ -3971,7 +4016,7 @@
         <w:pStyle w:val="Heading2"/>
         <w:spacing w:line="276" w:lineRule="auto"/>
       </w:pPr>
-      <w:bookmarkStart w:id="6" w:name="_Toc32490769"/>
+      <w:bookmarkStart w:id="6" w:name="_Toc33108336"/>
       <w:r>
         <w:t xml:space="preserve">Booting for </w:t>
       </w:r>
@@ -4580,7 +4625,7 @@
         <w:pStyle w:val="Heading1"/>
         <w:spacing w:line="276" w:lineRule="auto"/>
       </w:pPr>
-      <w:bookmarkStart w:id="7" w:name="_Toc32490770"/>
+      <w:bookmarkStart w:id="7" w:name="_Toc33108337"/>
       <w:r>
         <w:t xml:space="preserve">App </w:t>
       </w:r>
@@ -4620,7 +4665,7 @@
         <w:pStyle w:val="Heading2"/>
         <w:spacing w:line="276" w:lineRule="auto"/>
       </w:pPr>
-      <w:bookmarkStart w:id="8" w:name="_Toc32490771"/>
+      <w:bookmarkStart w:id="8" w:name="_Toc33108338"/>
       <w:r>
         <w:t>Starting Folder</w:t>
       </w:r>
@@ -4994,7 +5039,7 @@
         <w:pStyle w:val="Heading2"/>
         <w:spacing w:line="276" w:lineRule="auto"/>
       </w:pPr>
-      <w:bookmarkStart w:id="9" w:name="_Toc32490772"/>
+      <w:bookmarkStart w:id="9" w:name="_Toc33108339"/>
       <w:r>
         <w:t>Pacedash Files</w:t>
       </w:r>
@@ -6264,7 +6309,7 @@
         <w:pStyle w:val="Heading2"/>
         <w:spacing w:line="276" w:lineRule="auto"/>
       </w:pPr>
-      <w:bookmarkStart w:id="10" w:name="_Toc32490773"/>
+      <w:bookmarkStart w:id="10" w:name="_Toc33108340"/>
       <w:r>
         <w:t>Pages</w:t>
       </w:r>
@@ -6357,7 +6402,7 @@
         <w:pStyle w:val="Heading3"/>
         <w:spacing w:line="276" w:lineRule="auto"/>
       </w:pPr>
-      <w:bookmarkStart w:id="11" w:name="_Toc32490774"/>
+      <w:bookmarkStart w:id="11" w:name="_Toc33108341"/>
       <w:r>
         <w:t>Graph Page Creation</w:t>
       </w:r>
@@ -6769,7 +6814,7 @@
           <w:rFonts w:eastAsia="Times New Roman"/>
         </w:rPr>
       </w:pPr>
-      <w:bookmarkStart w:id="12" w:name="_Toc32490775"/>
+      <w:bookmarkStart w:id="12" w:name="_Toc33108342"/>
       <w:r>
         <w:rPr>
           <w:rFonts w:eastAsia="Times New Roman"/>
@@ -7258,7 +7303,7 @@
           <w:rFonts w:eastAsia="Times New Roman"/>
         </w:rPr>
       </w:pPr>
-      <w:bookmarkStart w:id="13" w:name="_Toc32490776"/>
+      <w:bookmarkStart w:id="13" w:name="_Toc33108343"/>
       <w:r>
         <w:rPr>
           <w:rFonts w:eastAsia="Times New Roman"/>
@@ -7744,7 +7789,7 @@
           <w:rFonts w:eastAsia="Times New Roman"/>
         </w:rPr>
       </w:pPr>
-      <w:bookmarkStart w:id="14" w:name="_Toc32490777"/>
+      <w:bookmarkStart w:id="14" w:name="_Toc33108344"/>
       <w:r>
         <w:rPr>
           <w:rFonts w:eastAsia="Times New Roman"/>
@@ -8099,7 +8144,7 @@
           <w:rFonts w:eastAsia="Times New Roman"/>
         </w:rPr>
       </w:pPr>
-      <w:bookmarkStart w:id="15" w:name="_Toc32490778"/>
+      <w:bookmarkStart w:id="15" w:name="_Toc33108345"/>
       <w:r>
         <w:rPr>
           <w:rFonts w:eastAsia="Times New Roman"/>
@@ -8563,7 +8608,7 @@
           <w:rFonts w:eastAsia="Times New Roman"/>
         </w:rPr>
       </w:pPr>
-      <w:bookmarkStart w:id="16" w:name="_Toc32490779"/>
+      <w:bookmarkStart w:id="16" w:name="_Toc33108346"/>
       <w:r>
         <w:rPr>
           <w:rFonts w:eastAsia="Times New Roman"/>
@@ -8866,7 +8911,7 @@
         <w:pStyle w:val="Heading2"/>
         <w:spacing w:line="276" w:lineRule="auto"/>
       </w:pPr>
-      <w:bookmarkStart w:id="17" w:name="_Toc32490780"/>
+      <w:bookmarkStart w:id="17" w:name="_Toc33108347"/>
       <w:r>
         <w:t>Data</w:t>
       </w:r>
@@ -9385,7 +9430,7 @@
         <w:pStyle w:val="Heading1"/>
         <w:spacing w:line="276" w:lineRule="auto"/>
       </w:pPr>
-      <w:bookmarkStart w:id="18" w:name="_Toc32490781"/>
+      <w:bookmarkStart w:id="18" w:name="_Toc33108348"/>
       <w:r>
         <w:t xml:space="preserve">Note About </w:t>
       </w:r>
@@ -9484,7 +9529,7 @@
         <w:pStyle w:val="Heading1"/>
         <w:spacing w:line="276" w:lineRule="auto"/>
       </w:pPr>
-      <w:bookmarkStart w:id="19" w:name="_Toc32490782"/>
+      <w:bookmarkStart w:id="19" w:name="_Toc33108349"/>
       <w:r>
         <w:t>Users</w:t>
       </w:r>
@@ -9743,20 +9788,37 @@
     </w:p>
     <w:p>
       <w:pPr>
-        <w:pStyle w:val="Heading2"/>
+        <w:pStyle w:val="Heading1"/>
+      </w:pPr>
+      <w:bookmarkStart w:id="20" w:name="_Toc33108350"/>
+      <w:r>
+        <w:t xml:space="preserve">Creating or Updating </w:t>
+      </w:r>
+      <w:r>
+        <w:t xml:space="preserve">the User </w:t>
+      </w:r>
+      <w:r>
+        <w:t>Database</w:t>
+      </w:r>
+      <w:bookmarkEnd w:id="20"/>
+    </w:p>
+    <w:p>
+      <w:pPr>
         <w:spacing w:line="276" w:lineRule="auto"/>
-      </w:pPr>
-      <w:bookmarkStart w:id="20" w:name="_Toc32490783"/>
-      <w:r>
-        <w:t xml:space="preserve">Creating or Updating </w:t>
-      </w:r>
-      <w:r>
-        <w:t xml:space="preserve">the User </w:t>
-      </w:r>
-      <w:r>
-        <w:t>Database</w:t>
-      </w:r>
-      <w:bookmarkEnd w:id="20"/>
+        <w:rPr>
+          <w:rFonts w:ascii="Arial" w:hAnsi="Arial" w:cs="Arial"/>
+          <w:sz w:val="23"/>
+          <w:szCs w:val="23"/>
+        </w:rPr>
+      </w:pPr>
+      <w:r>
+        <w:rPr>
+          <w:rFonts w:ascii="Arial" w:hAnsi="Arial" w:cs="Arial"/>
+          <w:sz w:val="23"/>
+          <w:szCs w:val="23"/>
+        </w:rPr>
+        <w:t>The add_delete_update_users.ipynb fie can be used to deal with the users of the dashboard. Navigate to the pace_dash folder using the Anaconda Prompt and type jupyter notebook as a command. This will launch a jupyter home page, click and open add_delete_update_users.ipynb.</w:t>
+      </w:r>
     </w:p>
     <w:p>
       <w:pPr>
@@ -9773,43 +9835,7 @@
           <w:sz w:val="23"/>
           <w:szCs w:val="23"/>
         </w:rPr>
-        <w:t xml:space="preserve">The usernames csv can be filled out and </w:t>
-      </w:r>
-      <w:r>
-        <w:rPr>
-          <w:rFonts w:ascii="Arial" w:hAnsi="Arial" w:cs="Arial"/>
-          <w:sz w:val="23"/>
-          <w:szCs w:val="23"/>
-        </w:rPr>
-        <w:t xml:space="preserve">the </w:t>
-      </w:r>
-      <w:r>
-        <w:rPr>
-          <w:rFonts w:ascii="Arial" w:hAnsi="Arial" w:cs="Arial"/>
-          <w:i/>
-          <w:iCs/>
-          <w:sz w:val="23"/>
-          <w:szCs w:val="23"/>
-        </w:rPr>
-        <w:t>user_db_mgmt</w:t>
-      </w:r>
-      <w:r>
-        <w:rPr>
-          <w:rFonts w:ascii="Arial" w:hAnsi="Arial" w:cs="Arial"/>
-          <w:i/>
-          <w:iCs/>
-          <w:sz w:val="23"/>
-          <w:szCs w:val="23"/>
-        </w:rPr>
-        <w:t>.py</w:t>
-      </w:r>
-      <w:r>
-        <w:rPr>
-          <w:rFonts w:ascii="Arial" w:hAnsi="Arial" w:cs="Arial"/>
-          <w:sz w:val="23"/>
-          <w:szCs w:val="23"/>
-        </w:rPr>
-        <w:t xml:space="preserve"> file can be run to create the database.</w:t>
+        <w:t>In this notebook there are functions for inserting a new user, deleting a user, update the user database with a list of users in a csv file, creating the user database from scratch from a csv file, and resetting a user’s password. Each function has a docstring explaining what it does.</w:t>
       </w:r>
     </w:p>
     <w:p>
@@ -9827,107 +9853,7 @@
           <w:sz w:val="23"/>
           <w:szCs w:val="23"/>
         </w:rPr>
-        <w:t xml:space="preserve">Updating the database can be done using the functions in </w:t>
-      </w:r>
-      <w:r>
-        <w:rPr>
-          <w:rFonts w:ascii="Arial" w:hAnsi="Arial" w:cs="Arial"/>
-          <w:i/>
-          <w:iCs/>
-          <w:sz w:val="23"/>
-          <w:szCs w:val="23"/>
-        </w:rPr>
-        <w:t>user_db_mgmt</w:t>
-      </w:r>
-      <w:r>
-        <w:rPr>
-          <w:rFonts w:ascii="Arial" w:hAnsi="Arial" w:cs="Arial"/>
-          <w:i/>
-          <w:iCs/>
-          <w:sz w:val="23"/>
-          <w:szCs w:val="23"/>
-        </w:rPr>
-        <w:t>.py</w:t>
-      </w:r>
-      <w:r>
-        <w:rPr>
-          <w:rFonts w:ascii="Arial" w:hAnsi="Arial" w:cs="Arial"/>
-          <w:sz w:val="23"/>
-          <w:szCs w:val="23"/>
-        </w:rPr>
-        <w:t xml:space="preserve">. </w:t>
-      </w:r>
-      <w:r>
-        <w:rPr>
-          <w:rFonts w:ascii="Arial" w:hAnsi="Arial" w:cs="Arial"/>
-          <w:sz w:val="23"/>
-          <w:szCs w:val="23"/>
-        </w:rPr>
-        <w:t xml:space="preserve">If a user forgets their </w:t>
-      </w:r>
-      <w:r>
-        <w:rPr>
-          <w:rFonts w:ascii="Arial" w:hAnsi="Arial" w:cs="Arial"/>
-          <w:sz w:val="23"/>
-          <w:szCs w:val="23"/>
-        </w:rPr>
-        <w:t>password,</w:t>
-      </w:r>
-      <w:r>
-        <w:rPr>
-          <w:rFonts w:ascii="Arial" w:hAnsi="Arial" w:cs="Arial"/>
-          <w:sz w:val="23"/>
-          <w:szCs w:val="23"/>
-        </w:rPr>
-        <w:t xml:space="preserve"> they can be deleted an</w:t>
-      </w:r>
-      <w:r>
-        <w:rPr>
-          <w:rFonts w:ascii="Arial" w:hAnsi="Arial" w:cs="Arial"/>
-          <w:sz w:val="23"/>
-          <w:szCs w:val="23"/>
-        </w:rPr>
-        <w:t xml:space="preserve">d then added back </w:t>
-      </w:r>
-      <w:r>
-        <w:rPr>
-          <w:rFonts w:ascii="Arial" w:hAnsi="Arial" w:cs="Arial"/>
-          <w:sz w:val="23"/>
-          <w:szCs w:val="23"/>
-        </w:rPr>
-        <w:t>to the database</w:t>
-      </w:r>
-      <w:r>
-        <w:rPr>
-          <w:rFonts w:ascii="Arial" w:hAnsi="Arial" w:cs="Arial"/>
-          <w:sz w:val="23"/>
-          <w:szCs w:val="23"/>
-        </w:rPr>
-        <w:t xml:space="preserve">. </w:t>
-      </w:r>
-      <w:r>
-        <w:rPr>
-          <w:rFonts w:ascii="Arial" w:hAnsi="Arial" w:cs="Arial"/>
-          <w:sz w:val="23"/>
-          <w:szCs w:val="23"/>
-        </w:rPr>
-        <w:t xml:space="preserve">They will need </w:t>
-      </w:r>
-      <w:r>
-        <w:rPr>
-          <w:rFonts w:ascii="Arial" w:hAnsi="Arial" w:cs="Arial"/>
-          <w:sz w:val="23"/>
-          <w:szCs w:val="23"/>
-        </w:rPr>
-        <w:t>be responsible for setting</w:t>
-      </w:r>
-      <w:r>
-        <w:rPr>
-          <w:rFonts w:ascii="Arial" w:hAnsi="Arial" w:cs="Arial"/>
-          <w:sz w:val="23"/>
-          <w:szCs w:val="23"/>
-        </w:rPr>
-        <w:t xml:space="preserve"> a new one.</w:t>
+        <w:t>Choose the function you need and copy it into a new cell. Fill out the requirement parameter and use shift-enter to run the cell.</w:t>
       </w:r>
     </w:p>
     <w:p>
@@ -9945,30 +9871,11 @@
           <w:sz w:val="23"/>
           <w:szCs w:val="23"/>
         </w:rPr>
-        <w:t xml:space="preserve">The dashboard provides users the ability to send an email to </w:t>
-      </w:r>
-      <w:hyperlink r:id="rId21" w:history="1">
-        <w:r>
-          <w:rPr>
-            <w:rStyle w:val="Hyperlink"/>
-            <w:rFonts w:ascii="Arial" w:hAnsi="Arial" w:cs="Arial"/>
-            <w:sz w:val="23"/>
-            <w:szCs w:val="23"/>
-          </w:rPr>
-          <w:t>snelson@pace-ri.org</w:t>
-        </w:r>
-      </w:hyperlink>
-      <w:r>
-        <w:rPr>
-          <w:rFonts w:ascii="Arial" w:hAnsi="Arial" w:cs="Arial"/>
-          <w:sz w:val="23"/>
-          <w:szCs w:val="23"/>
-        </w:rPr>
-        <w:t xml:space="preserve"> by clicking a “Forgot Password” link.</w:t>
+        <w:t>Once run you have completed the task!</w:t>
       </w:r>
     </w:p>
     <w:sectPr>
-      <w:footerReference w:type="default" r:id="rId22"/>
+      <w:footerReference w:type="default" r:id="rId21"/>
       <w:pgSz w:w="12240" w:h="15840"/>
       <w:pgMar w:top="720" w:right="720" w:bottom="720" w:left="720" w:header="720" w:footer="720" w:gutter="0"/>
       <w:pgNumType w:start="0"/>
@@ -13107,7 +13014,7 @@
 </file>
 
 <file path=customXml/itemProps2.xml><?xml version="1.0" encoding="utf-8"?>
-<ds:datastoreItem xmlns:ds="http://schemas.openxmlformats.org/officeDocument/2006/customXml" ds:itemID="{F0091E38-1E21-4E72-B959-BF21CD2198A9}">
+<ds:datastoreItem xmlns:ds="http://schemas.openxmlformats.org/officeDocument/2006/customXml" ds:itemID="{CA9CB3B0-46BE-494C-A1DE-5B1D1D0DD430}">
   <ds:schemaRefs>
     <ds:schemaRef ds:uri="http://schemas.openxmlformats.org/officeDocument/2006/bibliography"/>
   </ds:schemaRefs>

</xml_diff>